<commit_message>
Outlined what all screens are needed. Still need to fill in details for most of them
</commit_message>
<xml_diff>
--- a/SubSections/5 - Interface requirements.docx
+++ b/SubSections/5 - Interface requirements.docx
@@ -148,6 +148,87 @@
         <w:gridCol w:w="4675"/>
         <w:gridCol w:w="4675"/>
       </w:tblGrid>
+      <w:tr>
+        <w:tc>
+          <w:tcPr>
+            <w:tcW w:w="4675" w:type="dxa"/>
+          </w:tcPr>
+          <w:p>
+            <w:pPr>
+              <w:jc w:val="center"/>
+              <w:rPr>
+                <w:b/>
+                <w:i/>
+                <w:noProof/>
+              </w:rPr>
+            </w:pPr>
+          </w:p>
+          <w:p>
+            <w:pPr>
+              <w:jc w:val="center"/>
+              <w:rPr>
+                <w:b/>
+                <w:i/>
+                <w:noProof/>
+              </w:rPr>
+            </w:pPr>
+            <w:r>
+              <w:rPr>
+                <w:b/>
+                <w:i/>
+                <w:noProof/>
+              </w:rPr>
+              <w:t>Suggested Screen Options</w:t>
+            </w:r>
+          </w:p>
+          <w:p>
+            <w:pPr>
+              <w:jc w:val="center"/>
+              <w:rPr>
+                <w:b/>
+                <w:i/>
+                <w:noProof/>
+              </w:rPr>
+            </w:pPr>
+          </w:p>
+        </w:tc>
+        <w:tc>
+          <w:tcPr>
+            <w:tcW w:w="4675" w:type="dxa"/>
+          </w:tcPr>
+          <w:p>
+            <w:pPr>
+              <w:rPr>
+                <w:b/>
+                <w:i/>
+              </w:rPr>
+            </w:pPr>
+          </w:p>
+          <w:p>
+            <w:pPr>
+              <w:rPr>
+                <w:b/>
+                <w:i/>
+              </w:rPr>
+            </w:pPr>
+            <w:r>
+              <w:rPr>
+                <w:b/>
+                <w:i/>
+              </w:rPr>
+              <w:t>Detailed Description</w:t>
+            </w:r>
+          </w:p>
+          <w:p>
+            <w:pPr>
+              <w:rPr>
+                <w:b/>
+                <w:i/>
+              </w:rPr>
+            </w:pPr>
+          </w:p>
+        </w:tc>
+      </w:tr>
       <w:tr>
         <w:tc>
           <w:tcPr>
@@ -366,25 +447,36 @@
                                     <w:jc w:val="center"/>
                                   </w:pPr>
                                   <w:r>
-                                    <w:t>Hornet CardGen Login</w:t>
-                                  </w:r>
-                                </w:p>
-                                <w:p>
-                                  <w:pPr>
-                                    <w:jc w:val="center"/>
-                                  </w:pPr>
-                                </w:p>
-                                <w:p>
-                                  <w:pPr>
-                                    <w:jc w:val="center"/>
-                                  </w:pPr>
-                                </w:p>
-                                <w:p>
-                                  <w:pPr>
-                                    <w:jc w:val="center"/>
-                                  </w:pPr>
-                                  <w:r>
-                                    <w:t xml:space="preserve">Username:                       . </w:t>
+                                    <w:t xml:space="preserve">Hornet </w:t>
+                                  </w:r>
+                                  <w:proofErr w:type="spellStart"/>
+                                  <w:r>
+                                    <w:t>CardGen</w:t>
+                                  </w:r>
+                                  <w:proofErr w:type="spellEnd"/>
+                                  <w:r>
+                                    <w:t xml:space="preserve"> Login</w:t>
+                                  </w:r>
+                                </w:p>
+                                <w:p>
+                                  <w:pPr>
+                                    <w:jc w:val="center"/>
+                                  </w:pPr>
+                                </w:p>
+                                <w:p>
+                                  <w:pPr>
+                                    <w:jc w:val="center"/>
+                                  </w:pPr>
+                                </w:p>
+                                <w:p>
+                                  <w:pPr>
+                                    <w:jc w:val="center"/>
+                                  </w:pPr>
+                                  <w:r>
+                                    <w:t xml:space="preserve">Username:                     </w:t>
+                                  </w:r>
+                                  <w:r>
+                                    <w:t xml:space="preserve">  . </w:t>
                                   </w:r>
                                 </w:p>
                                 <w:p>
@@ -450,25 +542,36 @@
                               <w:jc w:val="center"/>
                             </w:pPr>
                             <w:r>
-                              <w:t>Hornet CardGen Login</w:t>
-                            </w:r>
-                          </w:p>
-                          <w:p>
-                            <w:pPr>
-                              <w:jc w:val="center"/>
-                            </w:pPr>
-                          </w:p>
-                          <w:p>
-                            <w:pPr>
-                              <w:jc w:val="center"/>
-                            </w:pPr>
-                          </w:p>
-                          <w:p>
-                            <w:pPr>
-                              <w:jc w:val="center"/>
-                            </w:pPr>
-                            <w:r>
-                              <w:t xml:space="preserve">Username:                       . </w:t>
+                              <w:t xml:space="preserve">Hornet </w:t>
+                            </w:r>
+                            <w:proofErr w:type="spellStart"/>
+                            <w:r>
+                              <w:t>CardGen</w:t>
+                            </w:r>
+                            <w:proofErr w:type="spellEnd"/>
+                            <w:r>
+                              <w:t xml:space="preserve"> Login</w:t>
+                            </w:r>
+                          </w:p>
+                          <w:p>
+                            <w:pPr>
+                              <w:jc w:val="center"/>
+                            </w:pPr>
+                          </w:p>
+                          <w:p>
+                            <w:pPr>
+                              <w:jc w:val="center"/>
+                            </w:pPr>
+                          </w:p>
+                          <w:p>
+                            <w:pPr>
+                              <w:jc w:val="center"/>
+                            </w:pPr>
+                            <w:r>
+                              <w:t xml:space="preserve">Username:                     </w:t>
+                            </w:r>
+                            <w:r>
+                              <w:t xml:space="preserve">  . </w:t>
                             </w:r>
                           </w:p>
                           <w:p>
@@ -518,7 +621,15 @@
           </w:tcPr>
           <w:p/>
           <w:p>
-            <w:r>
+            <w:pPr>
+              <w:rPr>
+                <w:i/>
+              </w:rPr>
+            </w:pPr>
+            <w:r>
+              <w:rPr>
+                <w:i/>
+              </w:rPr>
               <w:t>Log in page</w:t>
             </w:r>
           </w:p>
@@ -598,8 +709,13 @@
                                     <w:jc w:val="center"/>
                                   </w:pPr>
                                   <w:r>
-                                    <w:t>Hornet CardGen</w:t>
-                                  </w:r>
+                                    <w:t xml:space="preserve">Hornet </w:t>
+                                  </w:r>
+                                  <w:proofErr w:type="spellStart"/>
+                                  <w:r>
+                                    <w:t>CardGen</w:t>
+                                  </w:r>
+                                  <w:proofErr w:type="spellEnd"/>
                                 </w:p>
                                 <w:p>
                                   <w:pPr>
@@ -608,6 +724,9 @@
                                   <w:r>
                                     <w:t>&lt;Department&gt;</w:t>
                                   </w:r>
+                                  <w:r>
+                                    <w:t xml:space="preserve"> Home</w:t>
+                                  </w:r>
                                 </w:p>
                                 <w:p>
                                   <w:pPr>
@@ -648,44 +767,24 @@
                                     <w:jc w:val="center"/>
                                   </w:pPr>
                                   <w:r>
-                                    <w:t>[ Add Semester ]</w:t>
-                                  </w:r>
-                                </w:p>
-                                <w:p>
-                                  <w:pPr>
-                                    <w:jc w:val="center"/>
-                                  </w:pPr>
-                                </w:p>
-                                <w:p>
-                                  <w:pPr>
-                                    <w:jc w:val="center"/>
-                                  </w:pPr>
-                                  <w:r>
-                                    <w:t>[ Add Department ]</w:t>
-                                  </w:r>
-                                </w:p>
-                                <w:p>
-                                  <w:pPr>
-                                    <w:jc w:val="center"/>
-                                  </w:pPr>
-                                </w:p>
-                                <w:p>
-                                  <w:pPr>
-                                    <w:jc w:val="center"/>
-                                  </w:pPr>
-                                  <w:r>
-                                    <w:t>[ Add New User ]</w:t>
-                                  </w:r>
-                                </w:p>
-                                <w:p>
-                                  <w:pPr>
-                                    <w:jc w:val="center"/>
-                                  </w:pPr>
-                                </w:p>
-                                <w:p>
-                                  <w:pPr>
-                                    <w:jc w:val="center"/>
-                                  </w:pPr>
+                                    <w:t xml:space="preserve">[ Add </w:t>
+                                  </w:r>
+                                  <w:r>
+                                    <w:t>Semester ]</w:t>
+                                  </w:r>
+                                </w:p>
+                                <w:p>
+                                  <w:pPr>
+                                    <w:jc w:val="center"/>
+                                  </w:pPr>
+                                </w:p>
+                                <w:p>
+                                  <w:pPr>
+                                    <w:jc w:val="center"/>
+                                  </w:pPr>
+                                  <w:r>
+                                    <w:t xml:space="preserve"> </w:t>
+                                  </w:r>
                                   <w:r>
                                     <w:t>[ View Users ]</w:t>
                                   </w:r>
@@ -738,8 +837,13 @@
                               <w:jc w:val="center"/>
                             </w:pPr>
                             <w:r>
-                              <w:t>Hornet CardGen</w:t>
-                            </w:r>
+                              <w:t xml:space="preserve">Hornet </w:t>
+                            </w:r>
+                            <w:proofErr w:type="spellStart"/>
+                            <w:r>
+                              <w:t>CardGen</w:t>
+                            </w:r>
+                            <w:proofErr w:type="spellEnd"/>
                           </w:p>
                           <w:p>
                             <w:pPr>
@@ -748,6 +852,9 @@
                             <w:r>
                               <w:t>&lt;Department&gt;</w:t>
                             </w:r>
+                            <w:r>
+                              <w:t xml:space="preserve"> Home</w:t>
+                            </w:r>
                           </w:p>
                           <w:p>
                             <w:pPr>
@@ -788,44 +895,24 @@
                               <w:jc w:val="center"/>
                             </w:pPr>
                             <w:r>
-                              <w:t>[ Add Semester ]</w:t>
-                            </w:r>
-                          </w:p>
-                          <w:p>
-                            <w:pPr>
-                              <w:jc w:val="center"/>
-                            </w:pPr>
-                          </w:p>
-                          <w:p>
-                            <w:pPr>
-                              <w:jc w:val="center"/>
-                            </w:pPr>
-                            <w:r>
-                              <w:t>[ Add Department ]</w:t>
-                            </w:r>
-                          </w:p>
-                          <w:p>
-                            <w:pPr>
-                              <w:jc w:val="center"/>
-                            </w:pPr>
-                          </w:p>
-                          <w:p>
-                            <w:pPr>
-                              <w:jc w:val="center"/>
-                            </w:pPr>
-                            <w:r>
-                              <w:t>[ Add New User ]</w:t>
-                            </w:r>
-                          </w:p>
-                          <w:p>
-                            <w:pPr>
-                              <w:jc w:val="center"/>
-                            </w:pPr>
-                          </w:p>
-                          <w:p>
-                            <w:pPr>
-                              <w:jc w:val="center"/>
-                            </w:pPr>
+                              <w:t xml:space="preserve">[ Add </w:t>
+                            </w:r>
+                            <w:r>
+                              <w:t>Semester ]</w:t>
+                            </w:r>
+                          </w:p>
+                          <w:p>
+                            <w:pPr>
+                              <w:jc w:val="center"/>
+                            </w:pPr>
+                          </w:p>
+                          <w:p>
+                            <w:pPr>
+                              <w:jc w:val="center"/>
+                            </w:pPr>
+                            <w:r>
+                              <w:t xml:space="preserve"> </w:t>
+                            </w:r>
                             <w:r>
                               <w:t>[ View Users ]</w:t>
                             </w:r>
@@ -867,10 +954,21 @@
           </w:tcPr>
           <w:p/>
           <w:p>
-            <w:r>
+            <w:pPr>
+              <w:rPr>
+                <w:i/>
+              </w:rPr>
+            </w:pPr>
+            <w:r>
+              <w:rPr>
+                <w:i/>
+              </w:rPr>
               <w:t xml:space="preserve">Department </w:t>
             </w:r>
             <w:r>
+              <w:rPr>
+                <w:i/>
+              </w:rPr>
               <w:t>Landing Page</w:t>
             </w:r>
           </w:p>
@@ -904,13 +1002,63 @@
               <w:t xml:space="preserve">An Office Administrator will see </w:t>
             </w:r>
             <w:r>
-              <w:t>options to Add a Semester, Add a Department, Add a New User, View Users, and View Departments.</w:t>
+              <w:t>options to Add a Semester, View Users, and View Departments.</w:t>
             </w:r>
           </w:p>
           <w:p/>
           <w:p>
             <w:r>
               <w:t>Both Office Administrators and Office Clerks will see the option to Reset their password.</w:t>
+            </w:r>
+          </w:p>
+        </w:tc>
+      </w:tr>
+      <w:tr>
+        <w:tc>
+          <w:tcPr>
+            <w:tcW w:w="4675" w:type="dxa"/>
+          </w:tcPr>
+          <w:p>
+            <w:pPr>
+              <w:jc w:val="center"/>
+              <w:rPr>
+                <w:noProof/>
+              </w:rPr>
+            </w:pPr>
+          </w:p>
+        </w:tc>
+        <w:tc>
+          <w:tcPr>
+            <w:tcW w:w="4675" w:type="dxa"/>
+          </w:tcPr>
+          <w:p>
+            <w:r>
+              <w:t>Reset PW Screen</w:t>
+            </w:r>
+          </w:p>
+        </w:tc>
+      </w:tr>
+      <w:tr>
+        <w:tc>
+          <w:tcPr>
+            <w:tcW w:w="4675" w:type="dxa"/>
+          </w:tcPr>
+          <w:p>
+            <w:pPr>
+              <w:jc w:val="center"/>
+              <w:rPr>
+                <w:noProof/>
+              </w:rPr>
+            </w:pPr>
+          </w:p>
+        </w:tc>
+        <w:tc>
+          <w:tcPr>
+            <w:tcW w:w="4675" w:type="dxa"/>
+          </w:tcPr>
+          <w:p>
+            <w:r>
+              <w:t>Add Semester</w:t>
             </w:r>
           </w:p>
         </w:tc>
@@ -983,8 +1131,13 @@
                                     <w:jc w:val="center"/>
                                   </w:pPr>
                                   <w:r>
-                                    <w:t>Hornet CardGen</w:t>
-                                  </w:r>
+                                    <w:t xml:space="preserve">Hornet </w:t>
+                                  </w:r>
+                                  <w:proofErr w:type="spellStart"/>
+                                  <w:r>
+                                    <w:t>CardGen</w:t>
+                                  </w:r>
+                                  <w:proofErr w:type="spellEnd"/>
                                 </w:p>
                                 <w:p>
                                   <w:pPr>
@@ -1028,7 +1181,15 @@
                                     <w:jc w:val="center"/>
                                   </w:pPr>
                                   <w:r>
-                                    <w:t>&gt;&gt; Dr. Radimsky &lt;&lt;</w:t>
+                                    <w:t xml:space="preserve">&gt;&gt; Dr. </w:t>
+                                  </w:r>
+                                  <w:proofErr w:type="spellStart"/>
+                                  <w:r>
+                                    <w:t>Radimsky</w:t>
+                                  </w:r>
+                                  <w:proofErr w:type="spellEnd"/>
+                                  <w:r>
+                                    <w:t xml:space="preserve"> &lt;&lt;</w:t>
                                   </w:r>
                                 </w:p>
                                 <w:p>
@@ -1086,6 +1247,22 @@
                                     <w:jc w:val="center"/>
                                   </w:pPr>
                                   <w:r>
+                                    <w:t xml:space="preserve">[ Add a Faculty </w:t>
+                                  </w:r>
+                                  <w:r>
+                                    <w:t>Member ]</w:t>
+                                  </w:r>
+                                </w:p>
+                                <w:p>
+                                  <w:pPr>
+                                    <w:jc w:val="center"/>
+                                  </w:pPr>
+                                </w:p>
+                                <w:p>
+                                  <w:pPr>
+                                    <w:jc w:val="center"/>
+                                  </w:pPr>
+                                  <w:r>
                                     <w:t>Course Section List</w:t>
                                   </w:r>
                                 </w:p>
@@ -1150,27 +1327,23 @@
                                     <w:jc w:val="center"/>
                                   </w:pPr>
                                   <w:r>
+                                    <w:t>[ Add a Course Section ]</w:t>
+                                  </w:r>
+                                </w:p>
+                                <w:p>
+                                  <w:pPr>
+                                    <w:jc w:val="center"/>
+                                  </w:pPr>
+                                </w:p>
+                                <w:p>
+                                  <w:pPr>
+                                    <w:jc w:val="center"/>
+                                  </w:pPr>
+                                  <w:r>
                                     <w:t>[ Import Registrar File ]</w:t>
                                   </w:r>
                                 </w:p>
-                                <w:p>
-                                  <w:pPr>
-                                    <w:jc w:val="center"/>
-                                  </w:pPr>
-                                </w:p>
-                                <w:p>
-                                  <w:pPr>
-                                    <w:jc w:val="center"/>
-                                  </w:pPr>
-                                  <w:r>
-                                    <w:t>[ Add a Course Section ]</w:t>
-                                  </w:r>
-                                </w:p>
-                                <w:p>
-                                  <w:pPr>
-                                    <w:jc w:val="center"/>
-                                  </w:pPr>
-                                </w:p>
+                                <w:p/>
                                 <w:p>
                                   <w:pPr>
                                     <w:jc w:val="center"/>
@@ -1206,8 +1379,13 @@
                               <w:jc w:val="center"/>
                             </w:pPr>
                             <w:r>
-                              <w:t>Hornet CardGen</w:t>
-                            </w:r>
+                              <w:t xml:space="preserve">Hornet </w:t>
+                            </w:r>
+                            <w:proofErr w:type="spellStart"/>
+                            <w:r>
+                              <w:t>CardGen</w:t>
+                            </w:r>
+                            <w:proofErr w:type="spellEnd"/>
                           </w:p>
                           <w:p>
                             <w:pPr>
@@ -1251,7 +1429,15 @@
                               <w:jc w:val="center"/>
                             </w:pPr>
                             <w:r>
-                              <w:t>&gt;&gt; Dr. Radimsky &lt;&lt;</w:t>
+                              <w:t xml:space="preserve">&gt;&gt; Dr. </w:t>
+                            </w:r>
+                            <w:proofErr w:type="spellStart"/>
+                            <w:r>
+                              <w:t>Radimsky</w:t>
+                            </w:r>
+                            <w:proofErr w:type="spellEnd"/>
+                            <w:r>
+                              <w:t xml:space="preserve"> &lt;&lt;</w:t>
                             </w:r>
                           </w:p>
                           <w:p>
@@ -1309,6 +1495,22 @@
                               <w:jc w:val="center"/>
                             </w:pPr>
                             <w:r>
+                              <w:t xml:space="preserve">[ Add a Faculty </w:t>
+                            </w:r>
+                            <w:r>
+                              <w:t>Member ]</w:t>
+                            </w:r>
+                          </w:p>
+                          <w:p>
+                            <w:pPr>
+                              <w:jc w:val="center"/>
+                            </w:pPr>
+                          </w:p>
+                          <w:p>
+                            <w:pPr>
+                              <w:jc w:val="center"/>
+                            </w:pPr>
+                            <w:r>
                               <w:t>Course Section List</w:t>
                             </w:r>
                           </w:p>
@@ -1373,27 +1575,23 @@
                               <w:jc w:val="center"/>
                             </w:pPr>
                             <w:r>
+                              <w:t>[ Add a Course Section ]</w:t>
+                            </w:r>
+                          </w:p>
+                          <w:p>
+                            <w:pPr>
+                              <w:jc w:val="center"/>
+                            </w:pPr>
+                          </w:p>
+                          <w:p>
+                            <w:pPr>
+                              <w:jc w:val="center"/>
+                            </w:pPr>
+                            <w:r>
                               <w:t>[ Import Registrar File ]</w:t>
                             </w:r>
                           </w:p>
-                          <w:p>
-                            <w:pPr>
-                              <w:jc w:val="center"/>
-                            </w:pPr>
-                          </w:p>
-                          <w:p>
-                            <w:pPr>
-                              <w:jc w:val="center"/>
-                            </w:pPr>
-                            <w:r>
-                              <w:t>[ Add a Course Section ]</w:t>
-                            </w:r>
-                          </w:p>
-                          <w:p>
-                            <w:pPr>
-                              <w:jc w:val="center"/>
-                            </w:pPr>
-                          </w:p>
+                          <w:p/>
                           <w:p>
                             <w:pPr>
                               <w:jc w:val="center"/>
@@ -1418,7 +1616,15 @@
           </w:tcPr>
           <w:p/>
           <w:p>
-            <w:r>
+            <w:pPr>
+              <w:rPr>
+                <w:i/>
+              </w:rPr>
+            </w:pPr>
+            <w:r>
+              <w:rPr>
+                <w:i/>
+              </w:rPr>
               <w:t>Semester Detail View</w:t>
             </w:r>
           </w:p>
@@ -1428,43 +1634,49 @@
               <w:t>The Detail view of a se</w:t>
             </w:r>
             <w:r>
-              <w:t>mester shows the Faculty list split into two sections – those that have been marked Done, and those that are Not Done. This is to allow an Office Administrator or Office Clerk to easily see if all Office Hour details have been collected. Clicking on a professor from either list will take them to the Professor Detail View for that Semester.</w:t>
-            </w:r>
-          </w:p>
-          <w:p/>
-          <w:p>
-            <w:r>
-              <w:t xml:space="preserve">The </w:t>
-            </w:r>
-            <w:r>
-              <w:t>Course Section list</w:t>
-            </w:r>
-            <w:r>
-              <w:t xml:space="preserve"> shows all of the course sections that are a part of this semester. Clicking one of the course sections will take them to the Course Detail And Edit Page.</w:t>
-            </w:r>
-          </w:p>
-          <w:p/>
-          <w:p>
-            <w:r>
-              <w:t xml:space="preserve">Office Administrators will see </w:t>
-            </w:r>
-            <w:r>
-              <w:t>an option</w:t>
-            </w:r>
-            <w:r>
-              <w:t xml:space="preserve"> to Import the Registrar CSV File.</w:t>
-            </w:r>
-          </w:p>
-          <w:p/>
-          <w:p>
-            <w:r>
-              <w:t>Both Office Administrators and Office Clerk</w:t>
-            </w:r>
-            <w:r>
-              <w:t>s will see options to Add a Course Section and to Generate the Faculty Information Card report.</w:t>
+              <w:t xml:space="preserve">mester shows the Faculty list split into two sections – those that have been marked Done, and those that are Not Done. This is to allow an Office Administrator or Office Clerk to easily see if all Office Hour details have been collected. Clicking on a professor from either list will take them to the Professor </w:t>
             </w:r>
             <w:bookmarkStart w:id="2" w:name="_GoBack"/>
             <w:bookmarkEnd w:id="2"/>
+            <w:r>
+              <w:t>Detail View for that Semester.</w:t>
+            </w:r>
+            <w:r>
+              <w:t xml:space="preserve"> An Office Administrator will see the option to add a new faculty member.</w:t>
+            </w:r>
+          </w:p>
+          <w:p/>
+          <w:p>
+            <w:r>
+              <w:t xml:space="preserve">The </w:t>
+            </w:r>
+            <w:r>
+              <w:t>Course Section list</w:t>
+            </w:r>
+            <w:r>
+              <w:t xml:space="preserve"> shows all of the course sections that are a part of this semester. Clicking one of the course sections will take them to the Course Detail And Edit Page.</w:t>
+            </w:r>
+          </w:p>
+          <w:p/>
+          <w:p>
+            <w:r>
+              <w:t xml:space="preserve">Office Administrators will see </w:t>
+            </w:r>
+            <w:r>
+              <w:t>an option</w:t>
+            </w:r>
+            <w:r>
+              <w:t xml:space="preserve"> to Import the Registrar CSV File.</w:t>
+            </w:r>
+          </w:p>
+          <w:p/>
+          <w:p>
+            <w:r>
+              <w:t>Both Office Administrators and Office Clerk</w:t>
+            </w:r>
+            <w:r>
+              <w:t>s will see options to Add a Course Section and to Generate the Faculty Information Card report.</w:t>
+            </w:r>
           </w:p>
         </w:tc>
       </w:tr>
@@ -1488,8 +1700,44 @@
           </w:tcPr>
           <w:p/>
           <w:p>
-            <w:r>
+            <w:pPr>
+              <w:rPr>
+                <w:i/>
+              </w:rPr>
+            </w:pPr>
+            <w:r>
+              <w:rPr>
+                <w:i/>
+              </w:rPr>
               <w:t>Professor Detail and Edit View</w:t>
+            </w:r>
+          </w:p>
+          <w:p/>
+          <w:p>
+            <w:r>
+              <w:t>Office/Phone/Email details</w:t>
+            </w:r>
+          </w:p>
+          <w:p/>
+          <w:p>
+            <w:r>
+              <w:t>Office Hours text area</w:t>
+            </w:r>
+          </w:p>
+          <w:p>
+            <w:r>
+              <w:t>Done checkbox</w:t>
+            </w:r>
+          </w:p>
+          <w:p/>
+          <w:p>
+            <w:proofErr w:type="spellStart"/>
+            <w:r>
+              <w:t>CourseSection</w:t>
+            </w:r>
+            <w:proofErr w:type="spellEnd"/>
+            <w:r>
+              <w:t xml:space="preserve"> List</w:t>
             </w:r>
           </w:p>
         </w:tc>
@@ -1512,10 +1760,9 @@
           <w:tcPr>
             <w:tcW w:w="4675" w:type="dxa"/>
           </w:tcPr>
-          <w:p/>
-          <w:p>
-            <w:r>
-              <w:t>Course Detail and Edit View</w:t>
+          <w:p>
+            <w:r>
+              <w:t>Add Professor</w:t>
             </w:r>
           </w:p>
         </w:tc>
@@ -1538,10 +1785,30 @@
           <w:tcPr>
             <w:tcW w:w="4675" w:type="dxa"/>
           </w:tcPr>
-          <w:p/>
-          <w:p>
-            <w:r>
-              <w:t>Department List</w:t>
+          <w:p>
+            <w:r>
+              <w:t>Course Detail and Edit View</w:t>
+            </w:r>
+          </w:p>
+          <w:p>
+            <w:r>
+              <w:t>Course</w:t>
+            </w:r>
+          </w:p>
+          <w:p>
+            <w:r>
+              <w:lastRenderedPageBreak/>
+              <w:t>Section</w:t>
+            </w:r>
+          </w:p>
+          <w:p>
+            <w:r>
+              <w:t>Day Text (MWF</w:t>
+            </w:r>
+          </w:p>
+          <w:p>
+            <w:r>
+              <w:t>Room</w:t>
             </w:r>
           </w:p>
         </w:tc>
@@ -1564,7 +1831,11 @@
           <w:tcPr>
             <w:tcW w:w="4675" w:type="dxa"/>
           </w:tcPr>
-          <w:p/>
+          <w:p>
+            <w:r>
+              <w:t>Add Course</w:t>
+            </w:r>
+          </w:p>
         </w:tc>
       </w:tr>
       <w:tr>
@@ -1585,7 +1856,117 @@
           <w:tcPr>
             <w:tcW w:w="4675" w:type="dxa"/>
           </w:tcPr>
-          <w:p/>
+          <w:p>
+            <w:r>
+              <w:t>Import Reg File Screen</w:t>
+            </w:r>
+          </w:p>
+        </w:tc>
+      </w:tr>
+      <w:tr>
+        <w:tc>
+          <w:tcPr>
+            <w:tcW w:w="4675" w:type="dxa"/>
+          </w:tcPr>
+          <w:p>
+            <w:pPr>
+              <w:jc w:val="center"/>
+              <w:rPr>
+                <w:noProof/>
+              </w:rPr>
+            </w:pPr>
+          </w:p>
+        </w:tc>
+        <w:tc>
+          <w:tcPr>
+            <w:tcW w:w="4675" w:type="dxa"/>
+          </w:tcPr>
+          <w:p>
+            <w:r>
+              <w:t>Department List</w:t>
+            </w:r>
+          </w:p>
+        </w:tc>
+      </w:tr>
+      <w:tr>
+        <w:tc>
+          <w:tcPr>
+            <w:tcW w:w="4675" w:type="dxa"/>
+          </w:tcPr>
+          <w:p>
+            <w:pPr>
+              <w:jc w:val="center"/>
+              <w:rPr>
+                <w:noProof/>
+              </w:rPr>
+            </w:pPr>
+          </w:p>
+        </w:tc>
+        <w:tc>
+          <w:tcPr>
+            <w:tcW w:w="4675" w:type="dxa"/>
+          </w:tcPr>
+          <w:p>
+            <w:r>
+              <w:t xml:space="preserve">Add </w:t>
+            </w:r>
+            <w:r>
+              <w:t xml:space="preserve">New </w:t>
+            </w:r>
+            <w:r>
+              <w:t>Department</w:t>
+            </w:r>
+          </w:p>
+        </w:tc>
+      </w:tr>
+      <w:tr>
+        <w:tc>
+          <w:tcPr>
+            <w:tcW w:w="4675" w:type="dxa"/>
+          </w:tcPr>
+          <w:p>
+            <w:pPr>
+              <w:jc w:val="center"/>
+              <w:rPr>
+                <w:noProof/>
+              </w:rPr>
+            </w:pPr>
+          </w:p>
+        </w:tc>
+        <w:tc>
+          <w:tcPr>
+            <w:tcW w:w="4675" w:type="dxa"/>
+          </w:tcPr>
+          <w:p>
+            <w:r>
+              <w:t>User List</w:t>
+            </w:r>
+          </w:p>
+        </w:tc>
+      </w:tr>
+      <w:tr>
+        <w:tc>
+          <w:tcPr>
+            <w:tcW w:w="4675" w:type="dxa"/>
+          </w:tcPr>
+          <w:p>
+            <w:pPr>
+              <w:jc w:val="center"/>
+              <w:rPr>
+                <w:noProof/>
+              </w:rPr>
+            </w:pPr>
+          </w:p>
+        </w:tc>
+        <w:tc>
+          <w:tcPr>
+            <w:tcW w:w="4675" w:type="dxa"/>
+          </w:tcPr>
+          <w:p>
+            <w:r>
+              <w:t>Add New User</w:t>
+            </w:r>
+          </w:p>
         </w:tc>
       </w:tr>
     </w:tbl>
@@ -1606,11 +1987,23 @@
     </w:p>
     <w:p>
       <w:r>
-        <w:t xml:space="preserve">The only other pieces of software that Hornet CardGen will interface with is the Registrar’s system. An Office Administrator to log in to the Registrar system and download a CSV file with </w:t>
-      </w:r>
-      <w:r>
-        <w:lastRenderedPageBreak/>
-        <w:t>course details for their department. This CSV file is what will be uploaded and parsed by Hornet CardGen to populate a semester.</w:t>
+        <w:t xml:space="preserve">The only other pieces of software that Hornet </w:t>
+      </w:r>
+      <w:proofErr w:type="spellStart"/>
+      <w:r>
+        <w:t>CardGen</w:t>
+      </w:r>
+      <w:proofErr w:type="spellEnd"/>
+      <w:r>
+        <w:t xml:space="preserve"> will interface with is the Registrar’s system. An Office Administrator to log in to the Registrar system and download a CSV file with course details for their department. This CSV file is what will be uploaded and parsed by Hornet </w:t>
+      </w:r>
+      <w:proofErr w:type="spellStart"/>
+      <w:r>
+        <w:t>CardGen</w:t>
+      </w:r>
+      <w:proofErr w:type="spellEnd"/>
+      <w:r>
+        <w:t xml:space="preserve"> to populate a semester.</w:t>
       </w:r>
     </w:p>
     <w:p>
@@ -1632,10 +2025,26 @@
         <w:t xml:space="preserve">No Hardware </w:t>
       </w:r>
       <w:r>
-        <w:t xml:space="preserve">is necessarily required to interact with the Hornet CardGen system. </w:t>
-      </w:r>
-      <w:r>
-        <w:t xml:space="preserve">Hornet CardGen </w:t>
+        <w:t xml:space="preserve">is necessarily required to interact with the Hornet </w:t>
+      </w:r>
+      <w:proofErr w:type="spellStart"/>
+      <w:r>
+        <w:t>CardGen</w:t>
+      </w:r>
+      <w:proofErr w:type="spellEnd"/>
+      <w:r>
+        <w:t xml:space="preserve"> system. </w:t>
+      </w:r>
+      <w:r>
+        <w:t xml:space="preserve">Hornet </w:t>
+      </w:r>
+      <w:proofErr w:type="spellStart"/>
+      <w:r>
+        <w:t>CardGen</w:t>
+      </w:r>
+      <w:proofErr w:type="spellEnd"/>
+      <w:r>
+        <w:t xml:space="preserve"> </w:t>
       </w:r>
       <w:r>
         <w:t xml:space="preserve">will generate a report file that </w:t>
@@ -1666,7 +2075,15 @@
     </w:p>
     <w:p>
       <w:r>
-        <w:t>In the case that a password has been forgotten, that user will need to contact an Office Administrator (any department) to have their password reset. The process of resetting a password includes Hornet CardGen creating a password reset link and emailing that link to the user that forgot their password. Clicking that link allows for a one-time password reset of their account.</w:t>
+        <w:t xml:space="preserve">In the case that a password has been forgotten, that user will need to contact an Office Administrator (any department) to have their password reset. The process of resetting a password includes Hornet </w:t>
+      </w:r>
+      <w:proofErr w:type="spellStart"/>
+      <w:r>
+        <w:t>CardGen</w:t>
+      </w:r>
+      <w:proofErr w:type="spellEnd"/>
+      <w:r>
+        <w:t xml:space="preserve"> creating a password reset link and emailing that link to the user that forgot their password. Clicking that link allows for a one-time password reset of their account.</w:t>
       </w:r>
     </w:p>
     <w:sectPr>

</xml_diff>

<commit_message>
more progress on section 5.1 diagrams and explanations
</commit_message>
<xml_diff>
--- a/SubSections/5 - Interface requirements.docx
+++ b/SubSections/5 - Interface requirements.docx
@@ -89,6 +89,7 @@
               <w:t>&gt;&gt; List Item &lt;&lt;</w:t>
             </w:r>
           </w:p>
+          <w:p/>
         </w:tc>
         <w:tc>
           <w:tcPr>
@@ -131,6 +132,31 @@
           <w:p>
             <w:r>
               <w:t>The single guillemets pointing outwards indicate a displayed field, that will be</w:t>
+            </w:r>
+            <w:r>
+              <w:t xml:space="preserve"> populated pending on who is logged in or what page they are viewing.</w:t>
+            </w:r>
+          </w:p>
+        </w:tc>
+      </w:tr>
+      <w:tr>
+        <w:tc>
+          <w:tcPr>
+            <w:tcW w:w="2605" w:type="dxa"/>
+          </w:tcPr>
+          <w:p>
+            <w:r>
+              <w:t>{ item 1, item 2, … }</w:t>
+            </w:r>
+          </w:p>
+        </w:tc>
+        <w:tc>
+          <w:tcPr>
+            <w:tcW w:w="6745" w:type="dxa"/>
+          </w:tcPr>
+          <w:p>
+            <w:r>
+              <w:t>The curly braces indicate options in a select list.</w:t>
             </w:r>
           </w:p>
         </w:tc>
@@ -473,10 +499,7 @@
                                     <w:jc w:val="center"/>
                                   </w:pPr>
                                   <w:r>
-                                    <w:t xml:space="preserve">Username:                     </w:t>
-                                  </w:r>
-                                  <w:r>
-                                    <w:t xml:space="preserve">  . </w:t>
+                                    <w:t xml:space="preserve">Username:                       . </w:t>
                                   </w:r>
                                 </w:p>
                                 <w:p>
@@ -568,10 +591,7 @@
                               <w:jc w:val="center"/>
                             </w:pPr>
                             <w:r>
-                              <w:t xml:space="preserve">Username:                     </w:t>
-                            </w:r>
-                            <w:r>
-                              <w:t xml:space="preserve">  . </w:t>
+                              <w:t xml:space="preserve">Username:                       . </w:t>
                             </w:r>
                           </w:p>
                           <w:p>
@@ -722,10 +742,7 @@
                                     <w:jc w:val="center"/>
                                   </w:pPr>
                                   <w:r>
-                                    <w:t>&lt;Department&gt;</w:t>
-                                  </w:r>
-                                  <w:r>
-                                    <w:t xml:space="preserve"> Home</w:t>
+                                    <w:t>&lt;Department&gt; Home</w:t>
                                   </w:r>
                                 </w:p>
                                 <w:p>
@@ -767,26 +784,20 @@
                                     <w:jc w:val="center"/>
                                   </w:pPr>
                                   <w:r>
-                                    <w:t xml:space="preserve">[ Add </w:t>
-                                  </w:r>
-                                  <w:r>
-                                    <w:t>Semester ]</w:t>
-                                  </w:r>
-                                </w:p>
-                                <w:p>
-                                  <w:pPr>
-                                    <w:jc w:val="center"/>
-                                  </w:pPr>
-                                </w:p>
-                                <w:p>
-                                  <w:pPr>
-                                    <w:jc w:val="center"/>
-                                  </w:pPr>
-                                  <w:r>
-                                    <w:t xml:space="preserve"> </w:t>
-                                  </w:r>
-                                  <w:r>
-                                    <w:t>[ View Users ]</w:t>
+                                    <w:t>[ Add Semester ]</w:t>
+                                  </w:r>
+                                </w:p>
+                                <w:p>
+                                  <w:pPr>
+                                    <w:jc w:val="center"/>
+                                  </w:pPr>
+                                </w:p>
+                                <w:p>
+                                  <w:pPr>
+                                    <w:jc w:val="center"/>
+                                  </w:pPr>
+                                  <w:r>
+                                    <w:t xml:space="preserve"> [ View Users ]</w:t>
                                   </w:r>
                                 </w:p>
                                 <w:p>
@@ -850,10 +861,7 @@
                               <w:jc w:val="center"/>
                             </w:pPr>
                             <w:r>
-                              <w:t>&lt;Department&gt;</w:t>
-                            </w:r>
-                            <w:r>
-                              <w:t xml:space="preserve"> Home</w:t>
+                              <w:t>&lt;Department&gt; Home</w:t>
                             </w:r>
                           </w:p>
                           <w:p>
@@ -895,26 +903,20 @@
                               <w:jc w:val="center"/>
                             </w:pPr>
                             <w:r>
-                              <w:t xml:space="preserve">[ Add </w:t>
-                            </w:r>
-                            <w:r>
-                              <w:t>Semester ]</w:t>
-                            </w:r>
-                          </w:p>
-                          <w:p>
-                            <w:pPr>
-                              <w:jc w:val="center"/>
-                            </w:pPr>
-                          </w:p>
-                          <w:p>
-                            <w:pPr>
-                              <w:jc w:val="center"/>
-                            </w:pPr>
-                            <w:r>
-                              <w:t xml:space="preserve"> </w:t>
-                            </w:r>
-                            <w:r>
-                              <w:t>[ View Users ]</w:t>
+                              <w:t>[ Add Semester ]</w:t>
+                            </w:r>
+                          </w:p>
+                          <w:p>
+                            <w:pPr>
+                              <w:jc w:val="center"/>
+                            </w:pPr>
+                          </w:p>
+                          <w:p>
+                            <w:pPr>
+                              <w:jc w:val="center"/>
+                            </w:pPr>
+                            <w:r>
+                              <w:t xml:space="preserve"> [ View Users ]</w:t>
                             </w:r>
                           </w:p>
                           <w:p>
@@ -1025,15 +1027,499 @@
                 <w:noProof/>
               </w:rPr>
             </w:pPr>
+            <w:r>
+              <w:rPr>
+                <w:noProof/>
+              </w:rPr>
+              <mc:AlternateContent>
+                <mc:Choice Requires="wps">
+                  <w:drawing>
+                    <wp:anchor distT="0" distB="0" distL="114300" distR="114300" simplePos="0" relativeHeight="251673600" behindDoc="0" locked="0" layoutInCell="1" allowOverlap="1" wp14:anchorId="7938987E" wp14:editId="623CFDE8">
+                      <wp:simplePos x="0" y="0"/>
+                      <wp:positionH relativeFrom="column">
+                        <wp:posOffset>1528445</wp:posOffset>
+                      </wp:positionH>
+                      <wp:positionV relativeFrom="paragraph">
+                        <wp:posOffset>1713865</wp:posOffset>
+                      </wp:positionV>
+                      <wp:extent cx="1000125" cy="180975"/>
+                      <wp:effectExtent l="0" t="0" r="28575" b="28575"/>
+                      <wp:wrapNone/>
+                      <wp:docPr id="10" name="Text Box 10"/>
+                      <wp:cNvGraphicFramePr/>
+                      <a:graphic xmlns:a="http://schemas.openxmlformats.org/drawingml/2006/main">
+                        <a:graphicData uri="http://schemas.microsoft.com/office/word/2010/wordprocessingShape">
+                          <wps:wsp>
+                            <wps:cNvSpPr txBox="1"/>
+                            <wps:spPr>
+                              <a:xfrm>
+                                <a:off x="0" y="0"/>
+                                <a:ext cx="1000125" cy="180975"/>
+                              </a:xfrm>
+                              <a:prstGeom prst="rect">
+                                <a:avLst/>
+                              </a:prstGeom>
+                              <a:solidFill>
+                                <a:schemeClr val="lt1"/>
+                              </a:solidFill>
+                              <a:ln w="6350">
+                                <a:solidFill>
+                                  <a:prstClr val="black"/>
+                                </a:solidFill>
+                              </a:ln>
+                            </wps:spPr>
+                            <wps:txbx>
+                              <w:txbxContent>
+                                <w:p/>
+                              </w:txbxContent>
+                            </wps:txbx>
+                            <wps:bodyPr rot="0" spcFirstLastPara="0" vertOverflow="overflow" horzOverflow="overflow" vert="horz" wrap="square" lIns="91440" tIns="45720" rIns="91440" bIns="45720" numCol="1" spcCol="0" rtlCol="0" fromWordArt="0" anchor="t" anchorCtr="0" forceAA="0" compatLnSpc="1">
+                              <a:prstTxWarp prst="textNoShape">
+                                <a:avLst/>
+                              </a:prstTxWarp>
+                              <a:noAutofit/>
+                            </wps:bodyPr>
+                          </wps:wsp>
+                        </a:graphicData>
+                      </a:graphic>
+                    </wp:anchor>
+                  </w:drawing>
+                </mc:Choice>
+                <mc:Fallback>
+                  <w:pict>
+                    <v:shape w14:anchorId="7938987E" id="Text Box 10" o:spid="_x0000_s1030" type="#_x0000_t202" style="position:absolute;left:0;text-align:left;margin-left:120.35pt;margin-top:134.95pt;width:78.75pt;height:14.25pt;z-index:251673600;visibility:visible;mso-wrap-style:square;mso-wrap-distance-left:9pt;mso-wrap-distance-top:0;mso-wrap-distance-right:9pt;mso-wrap-distance-bottom:0;mso-position-horizontal:absolute;mso-position-horizontal-relative:text;mso-position-vertical:absolute;mso-position-vertical-relative:text;v-text-anchor:top" o:gfxdata="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" fillcolor="white [3201]" strokeweight=".5pt">
+                      <v:textbox>
+                        <w:txbxContent>
+                          <w:p/>
+                        </w:txbxContent>
+                      </v:textbox>
+                    </v:shape>
+                  </w:pict>
+                </mc:Fallback>
+              </mc:AlternateContent>
+            </w:r>
+            <w:r>
+              <w:rPr>
+                <w:noProof/>
+              </w:rPr>
+              <mc:AlternateContent>
+                <mc:Choice Requires="wps">
+                  <w:drawing>
+                    <wp:anchor distT="0" distB="0" distL="114300" distR="114300" simplePos="0" relativeHeight="251672576" behindDoc="0" locked="0" layoutInCell="1" allowOverlap="1" wp14:anchorId="6469ED5C" wp14:editId="240D92B5">
+                      <wp:simplePos x="0" y="0"/>
+                      <wp:positionH relativeFrom="column">
+                        <wp:posOffset>1518920</wp:posOffset>
+                      </wp:positionH>
+                      <wp:positionV relativeFrom="paragraph">
+                        <wp:posOffset>1142365</wp:posOffset>
+                      </wp:positionV>
+                      <wp:extent cx="981075" cy="200025"/>
+                      <wp:effectExtent l="0" t="0" r="28575" b="28575"/>
+                      <wp:wrapNone/>
+                      <wp:docPr id="9" name="Text Box 9"/>
+                      <wp:cNvGraphicFramePr/>
+                      <a:graphic xmlns:a="http://schemas.openxmlformats.org/drawingml/2006/main">
+                        <a:graphicData uri="http://schemas.microsoft.com/office/word/2010/wordprocessingShape">
+                          <wps:wsp>
+                            <wps:cNvSpPr txBox="1"/>
+                            <wps:spPr>
+                              <a:xfrm>
+                                <a:off x="0" y="0"/>
+                                <a:ext cx="981075" cy="200025"/>
+                              </a:xfrm>
+                              <a:prstGeom prst="rect">
+                                <a:avLst/>
+                              </a:prstGeom>
+                              <a:solidFill>
+                                <a:schemeClr val="lt1"/>
+                              </a:solidFill>
+                              <a:ln w="6350">
+                                <a:solidFill>
+                                  <a:prstClr val="black"/>
+                                </a:solidFill>
+                              </a:ln>
+                            </wps:spPr>
+                            <wps:txbx>
+                              <w:txbxContent>
+                                <w:p/>
+                              </w:txbxContent>
+                            </wps:txbx>
+                            <wps:bodyPr rot="0" spcFirstLastPara="0" vertOverflow="overflow" horzOverflow="overflow" vert="horz" wrap="square" lIns="91440" tIns="45720" rIns="91440" bIns="45720" numCol="1" spcCol="0" rtlCol="0" fromWordArt="0" anchor="t" anchorCtr="0" forceAA="0" compatLnSpc="1">
+                              <a:prstTxWarp prst="textNoShape">
+                                <a:avLst/>
+                              </a:prstTxWarp>
+                              <a:noAutofit/>
+                            </wps:bodyPr>
+                          </wps:wsp>
+                        </a:graphicData>
+                      </a:graphic>
+                    </wp:anchor>
+                  </w:drawing>
+                </mc:Choice>
+                <mc:Fallback>
+                  <w:pict>
+                    <v:shape w14:anchorId="6469ED5C" id="Text Box 9" o:spid="_x0000_s1031" type="#_x0000_t202" style="position:absolute;left:0;text-align:left;margin-left:119.6pt;margin-top:89.95pt;width:77.25pt;height:15.75pt;z-index:251672576;visibility:visible;mso-wrap-style:square;mso-wrap-distance-left:9pt;mso-wrap-distance-top:0;mso-wrap-distance-right:9pt;mso-wrap-distance-bottom:0;mso-position-horizontal:absolute;mso-position-horizontal-relative:text;mso-position-vertical:absolute;mso-position-vertical-relative:text;v-text-anchor:top" o:gfxdata="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" fillcolor="white [3201]" strokeweight=".5pt">
+                      <v:textbox>
+                        <w:txbxContent>
+                          <w:p/>
+                        </w:txbxContent>
+                      </v:textbox>
+                    </v:shape>
+                  </w:pict>
+                </mc:Fallback>
+              </mc:AlternateContent>
+            </w:r>
+            <w:r>
+              <w:rPr>
+                <w:noProof/>
+              </w:rPr>
+              <mc:AlternateContent>
+                <mc:Choice Requires="wps">
+                  <w:drawing>
+                    <wp:anchor distT="0" distB="0" distL="114300" distR="114300" simplePos="0" relativeHeight="251671552" behindDoc="0" locked="0" layoutInCell="1" allowOverlap="1" wp14:anchorId="5F399372" wp14:editId="2FEB438A">
+                      <wp:simplePos x="0" y="0"/>
+                      <wp:positionH relativeFrom="column">
+                        <wp:posOffset>1471295</wp:posOffset>
+                      </wp:positionH>
+                      <wp:positionV relativeFrom="paragraph">
+                        <wp:posOffset>780415</wp:posOffset>
+                      </wp:positionV>
+                      <wp:extent cx="952500" cy="190500"/>
+                      <wp:effectExtent l="0" t="0" r="19050" b="19050"/>
+                      <wp:wrapNone/>
+                      <wp:docPr id="8" name="Text Box 8"/>
+                      <wp:cNvGraphicFramePr/>
+                      <a:graphic xmlns:a="http://schemas.openxmlformats.org/drawingml/2006/main">
+                        <a:graphicData uri="http://schemas.microsoft.com/office/word/2010/wordprocessingShape">
+                          <wps:wsp>
+                            <wps:cNvSpPr txBox="1"/>
+                            <wps:spPr>
+                              <a:xfrm>
+                                <a:off x="0" y="0"/>
+                                <a:ext cx="952500" cy="190500"/>
+                              </a:xfrm>
+                              <a:prstGeom prst="rect">
+                                <a:avLst/>
+                              </a:prstGeom>
+                              <a:solidFill>
+                                <a:schemeClr val="lt1"/>
+                              </a:solidFill>
+                              <a:ln w="6350">
+                                <a:solidFill>
+                                  <a:prstClr val="black"/>
+                                </a:solidFill>
+                              </a:ln>
+                            </wps:spPr>
+                            <wps:txbx>
+                              <w:txbxContent>
+                                <w:p/>
+                              </w:txbxContent>
+                            </wps:txbx>
+                            <wps:bodyPr rot="0" spcFirstLastPara="0" vertOverflow="overflow" horzOverflow="overflow" vert="horz" wrap="square" lIns="91440" tIns="45720" rIns="91440" bIns="45720" numCol="1" spcCol="0" rtlCol="0" fromWordArt="0" anchor="t" anchorCtr="0" forceAA="0" compatLnSpc="1">
+                              <a:prstTxWarp prst="textNoShape">
+                                <a:avLst/>
+                              </a:prstTxWarp>
+                              <a:noAutofit/>
+                            </wps:bodyPr>
+                          </wps:wsp>
+                        </a:graphicData>
+                      </a:graphic>
+                    </wp:anchor>
+                  </w:drawing>
+                </mc:Choice>
+                <mc:Fallback>
+                  <w:pict>
+                    <v:shape w14:anchorId="5F399372" id="Text Box 8" o:spid="_x0000_s1032" type="#_x0000_t202" style="position:absolute;left:0;text-align:left;margin-left:115.85pt;margin-top:61.45pt;width:75pt;height:15pt;z-index:251671552;visibility:visible;mso-wrap-style:square;mso-wrap-distance-left:9pt;mso-wrap-distance-top:0;mso-wrap-distance-right:9pt;mso-wrap-distance-bottom:0;mso-position-horizontal:absolute;mso-position-horizontal-relative:text;mso-position-vertical:absolute;mso-position-vertical-relative:text;v-text-anchor:top" o:gfxdata="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" fillcolor="white [3201]" strokeweight=".5pt">
+                      <v:textbox>
+                        <w:txbxContent>
+                          <w:p/>
+                        </w:txbxContent>
+                      </v:textbox>
+                    </v:shape>
+                  </w:pict>
+                </mc:Fallback>
+              </mc:AlternateContent>
+            </w:r>
+            <w:r>
+              <w:rPr>
+                <w:noProof/>
+              </w:rPr>
+              <mc:AlternateContent>
+                <mc:Choice Requires="wps">
+                  <w:drawing>
+                    <wp:anchor distT="45720" distB="45720" distL="114300" distR="114300" simplePos="0" relativeHeight="251670528" behindDoc="0" locked="0" layoutInCell="1" allowOverlap="1" wp14:anchorId="742E3D77" wp14:editId="3AE6E297">
+                      <wp:simplePos x="0" y="0"/>
+                      <wp:positionH relativeFrom="column">
+                        <wp:align>center</wp:align>
+                      </wp:positionH>
+                      <wp:positionV relativeFrom="paragraph">
+                        <wp:posOffset>182880</wp:posOffset>
+                      </wp:positionV>
+                      <wp:extent cx="2360930" cy="1404620"/>
+                      <wp:effectExtent l="0" t="0" r="22860" b="26035"/>
+                      <wp:wrapSquare wrapText="bothSides"/>
+                      <wp:docPr id="5" name="Text Box 2"/>
+                      <wp:cNvGraphicFramePr>
+                        <a:graphicFrameLocks xmlns:a="http://schemas.openxmlformats.org/drawingml/2006/main"/>
+                      </wp:cNvGraphicFramePr>
+                      <a:graphic xmlns:a="http://schemas.openxmlformats.org/drawingml/2006/main">
+                        <a:graphicData uri="http://schemas.microsoft.com/office/word/2010/wordprocessingShape">
+                          <wps:wsp>
+                            <wps:cNvSpPr txBox="1">
+                              <a:spLocks noChangeArrowheads="1"/>
+                            </wps:cNvSpPr>
+                            <wps:spPr bwMode="auto">
+                              <a:xfrm>
+                                <a:off x="0" y="0"/>
+                                <a:ext cx="2360930" cy="1404620"/>
+                              </a:xfrm>
+                              <a:prstGeom prst="rect">
+                                <a:avLst/>
+                              </a:prstGeom>
+                              <a:solidFill>
+                                <a:srgbClr val="FFFFFF"/>
+                              </a:solidFill>
+                              <a:ln w="9525">
+                                <a:solidFill>
+                                  <a:srgbClr val="000000"/>
+                                </a:solidFill>
+                                <a:miter lim="800000"/>
+                                <a:headEnd/>
+                                <a:tailEnd/>
+                              </a:ln>
+                            </wps:spPr>
+                            <wps:txbx>
+                              <w:txbxContent>
+                                <w:p>
+                                  <w:pPr>
+                                    <w:jc w:val="center"/>
+                                  </w:pPr>
+                                  <w:r>
+                                    <w:t xml:space="preserve">Hornet </w:t>
+                                  </w:r>
+                                  <w:proofErr w:type="spellStart"/>
+                                  <w:r>
+                                    <w:t>CardGen</w:t>
+                                  </w:r>
+                                  <w:proofErr w:type="spellEnd"/>
+                                </w:p>
+                                <w:p>
+                                  <w:pPr>
+                                    <w:jc w:val="center"/>
+                                  </w:pPr>
+                                  <w:r>
+                                    <w:t>Password Reset for &lt;username&gt;</w:t>
+                                  </w:r>
+                                </w:p>
+                                <w:p>
+                                  <w:pPr>
+                                    <w:jc w:val="center"/>
+                                  </w:pPr>
+                                </w:p>
+                                <w:p>
+                                  <w:pPr>
+                                    <w:jc w:val="center"/>
+                                  </w:pPr>
+                                  <w:r>
+                                    <w:t xml:space="preserve">New Password:                    </w:t>
+                                  </w:r>
+                                  <w:r>
+                                    <w:t xml:space="preserve">  .</w:t>
+                                  </w:r>
+                                </w:p>
+                                <w:p>
+                                  <w:pPr>
+                                    <w:jc w:val="center"/>
+                                  </w:pPr>
+                                </w:p>
+                                <w:p>
+                                  <w:pPr>
+                                    <w:jc w:val="center"/>
+                                  </w:pPr>
+                                  <w:r>
+                                    <w:t>Confirm Password:                        .</w:t>
+                                  </w:r>
+                                </w:p>
+                                <w:p>
+                                  <w:pPr>
+                                    <w:jc w:val="center"/>
+                                  </w:pPr>
+                                </w:p>
+                                <w:p>
+                                  <w:pPr>
+                                    <w:jc w:val="center"/>
+                                  </w:pPr>
+                                </w:p>
+                                <w:p>
+                                  <w:pPr>
+                                    <w:jc w:val="center"/>
+                                  </w:pPr>
+                                  <w:r>
+                                    <w:t>Current Password:                        .</w:t>
+                                  </w:r>
+                                </w:p>
+                                <w:p>
+                                  <w:pPr>
+                                    <w:jc w:val="center"/>
+                                  </w:pPr>
+                                </w:p>
+                                <w:p>
+                                  <w:pPr>
+                                    <w:jc w:val="center"/>
+                                  </w:pPr>
+                                  <w:r>
+                                    <w:t>[ Submit ]</w:t>
+                                  </w:r>
+                                </w:p>
+                                <w:p/>
+                              </w:txbxContent>
+                            </wps:txbx>
+                            <wps:bodyPr rot="0" vert="horz" wrap="square" lIns="91440" tIns="45720" rIns="91440" bIns="45720" anchor="t" anchorCtr="0">
+                              <a:spAutoFit/>
+                            </wps:bodyPr>
+                          </wps:wsp>
+                        </a:graphicData>
+                      </a:graphic>
+                      <wp14:sizeRelH relativeFrom="margin">
+                        <wp14:pctWidth>40000</wp14:pctWidth>
+                      </wp14:sizeRelH>
+                      <wp14:sizeRelV relativeFrom="margin">
+                        <wp14:pctHeight>20000</wp14:pctHeight>
+                      </wp14:sizeRelV>
+                    </wp:anchor>
+                  </w:drawing>
+                </mc:Choice>
+                <mc:Fallback>
+                  <w:pict>
+                    <v:shape w14:anchorId="742E3D77" id="_x0000_s1033" type="#_x0000_t202" style="position:absolute;left:0;text-align:left;margin-left:0;margin-top:14.4pt;width:185.9pt;height:110.6pt;z-index:251670528;visibility:visible;mso-wrap-style:square;mso-width-percent:400;mso-height-percent:200;mso-wrap-distance-left:9pt;mso-wrap-distance-top:3.6pt;mso-wrap-distance-right:9pt;mso-wrap-distance-bottom:3.6pt;mso-position-horizontal:center;mso-position-horizontal-relative:text;mso-position-vertical:absolute;mso-position-vertical-relative:text;mso-width-percent:400;mso-height-percent:200;mso-width-relative:margin;mso-height-relative:margin;v-text-anchor:top" o:gfxdata="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">
+                      <v:textbox style="mso-fit-shape-to-text:t">
+                        <w:txbxContent>
+                          <w:p>
+                            <w:pPr>
+                              <w:jc w:val="center"/>
+                            </w:pPr>
+                            <w:r>
+                              <w:t xml:space="preserve">Hornet </w:t>
+                            </w:r>
+                            <w:proofErr w:type="spellStart"/>
+                            <w:r>
+                              <w:t>CardGen</w:t>
+                            </w:r>
+                            <w:proofErr w:type="spellEnd"/>
+                          </w:p>
+                          <w:p>
+                            <w:pPr>
+                              <w:jc w:val="center"/>
+                            </w:pPr>
+                            <w:r>
+                              <w:t>Password Reset for &lt;username&gt;</w:t>
+                            </w:r>
+                          </w:p>
+                          <w:p>
+                            <w:pPr>
+                              <w:jc w:val="center"/>
+                            </w:pPr>
+                          </w:p>
+                          <w:p>
+                            <w:pPr>
+                              <w:jc w:val="center"/>
+                            </w:pPr>
+                            <w:r>
+                              <w:t xml:space="preserve">New Password:                    </w:t>
+                            </w:r>
+                            <w:r>
+                              <w:t xml:space="preserve">  .</w:t>
+                            </w:r>
+                          </w:p>
+                          <w:p>
+                            <w:pPr>
+                              <w:jc w:val="center"/>
+                            </w:pPr>
+                          </w:p>
+                          <w:p>
+                            <w:pPr>
+                              <w:jc w:val="center"/>
+                            </w:pPr>
+                            <w:r>
+                              <w:t>Confirm Password:                        .</w:t>
+                            </w:r>
+                          </w:p>
+                          <w:p>
+                            <w:pPr>
+                              <w:jc w:val="center"/>
+                            </w:pPr>
+                          </w:p>
+                          <w:p>
+                            <w:pPr>
+                              <w:jc w:val="center"/>
+                            </w:pPr>
+                          </w:p>
+                          <w:p>
+                            <w:pPr>
+                              <w:jc w:val="center"/>
+                            </w:pPr>
+                            <w:r>
+                              <w:t>Current Password:                        .</w:t>
+                            </w:r>
+                          </w:p>
+                          <w:p>
+                            <w:pPr>
+                              <w:jc w:val="center"/>
+                            </w:pPr>
+                          </w:p>
+                          <w:p>
+                            <w:pPr>
+                              <w:jc w:val="center"/>
+                            </w:pPr>
+                            <w:r>
+                              <w:t>[ Submit ]</w:t>
+                            </w:r>
+                          </w:p>
+                          <w:p/>
+                        </w:txbxContent>
+                      </v:textbox>
+                      <w10:wrap type="square"/>
+                    </v:shape>
+                  </w:pict>
+                </mc:Fallback>
+              </mc:AlternateContent>
+            </w:r>
           </w:p>
         </w:tc>
         <w:tc>
           <w:tcPr>
             <w:tcW w:w="4675" w:type="dxa"/>
           </w:tcPr>
-          <w:p>
-            <w:r>
+          <w:p/>
+          <w:p>
+            <w:pPr>
+              <w:rPr>
+                <w:i/>
+              </w:rPr>
+            </w:pPr>
+            <w:r>
+              <w:rPr>
+                <w:i/>
+              </w:rPr>
               <w:t>Reset PW Screen</w:t>
+            </w:r>
+          </w:p>
+          <w:p/>
+          <w:p>
+            <w:r>
+              <w:t>After hitting the option from the Department Landing Page to reset their password, the user is taken to a screen similar to this.</w:t>
+            </w:r>
+          </w:p>
+          <w:p/>
+          <w:p>
+            <w:r>
+              <w:t>They must enter their new password twice to confirm the correct password, as well as their current password to authorize the change.</w:t>
+            </w:r>
+          </w:p>
+          <w:p/>
+          <w:p>
+            <w:r>
+              <w:t>Clicking Submit will change the user’s password.</w:t>
             </w:r>
           </w:p>
         </w:tc>
@@ -1050,15 +1536,417 @@
                 <w:noProof/>
               </w:rPr>
             </w:pPr>
+            <w:r>
+              <w:rPr>
+                <w:noProof/>
+              </w:rPr>
+              <w:lastRenderedPageBreak/>
+              <mc:AlternateContent>
+                <mc:Choice Requires="wps">
+                  <w:drawing>
+                    <wp:anchor distT="0" distB="0" distL="114300" distR="114300" simplePos="0" relativeHeight="251674624" behindDoc="0" locked="0" layoutInCell="1" allowOverlap="1" wp14:anchorId="1E82BE3D" wp14:editId="42F42E8B">
+                      <wp:simplePos x="0" y="0"/>
+                      <wp:positionH relativeFrom="column">
+                        <wp:posOffset>1585595</wp:posOffset>
+                      </wp:positionH>
+                      <wp:positionV relativeFrom="paragraph">
+                        <wp:posOffset>1327150</wp:posOffset>
+                      </wp:positionV>
+                      <wp:extent cx="885825" cy="171450"/>
+                      <wp:effectExtent l="0" t="0" r="28575" b="19050"/>
+                      <wp:wrapNone/>
+                      <wp:docPr id="11" name="Text Box 11"/>
+                      <wp:cNvGraphicFramePr/>
+                      <a:graphic xmlns:a="http://schemas.openxmlformats.org/drawingml/2006/main">
+                        <a:graphicData uri="http://schemas.microsoft.com/office/word/2010/wordprocessingShape">
+                          <wps:wsp>
+                            <wps:cNvSpPr txBox="1"/>
+                            <wps:spPr>
+                              <a:xfrm>
+                                <a:off x="0" y="0"/>
+                                <a:ext cx="885825" cy="171450"/>
+                              </a:xfrm>
+                              <a:prstGeom prst="rect">
+                                <a:avLst/>
+                              </a:prstGeom>
+                              <a:solidFill>
+                                <a:schemeClr val="lt1"/>
+                              </a:solidFill>
+                              <a:ln w="6350">
+                                <a:solidFill>
+                                  <a:prstClr val="black"/>
+                                </a:solidFill>
+                              </a:ln>
+                            </wps:spPr>
+                            <wps:txbx>
+                              <w:txbxContent>
+                                <w:p/>
+                              </w:txbxContent>
+                            </wps:txbx>
+                            <wps:bodyPr rot="0" spcFirstLastPara="0" vertOverflow="overflow" horzOverflow="overflow" vert="horz" wrap="square" lIns="91440" tIns="45720" rIns="91440" bIns="45720" numCol="1" spcCol="0" rtlCol="0" fromWordArt="0" anchor="t" anchorCtr="0" forceAA="0" compatLnSpc="1">
+                              <a:prstTxWarp prst="textNoShape">
+                                <a:avLst/>
+                              </a:prstTxWarp>
+                              <a:noAutofit/>
+                            </wps:bodyPr>
+                          </wps:wsp>
+                        </a:graphicData>
+                      </a:graphic>
+                      <wp14:sizeRelH relativeFrom="margin">
+                        <wp14:pctWidth>0</wp14:pctWidth>
+                      </wp14:sizeRelH>
+                      <wp14:sizeRelV relativeFrom="margin">
+                        <wp14:pctHeight>0</wp14:pctHeight>
+                      </wp14:sizeRelV>
+                    </wp:anchor>
+                  </w:drawing>
+                </mc:Choice>
+                <mc:Fallback>
+                  <w:pict>
+                    <v:shape w14:anchorId="1E82BE3D" id="Text Box 11" o:spid="_x0000_s1034" type="#_x0000_t202" style="position:absolute;left:0;text-align:left;margin-left:124.85pt;margin-top:104.5pt;width:69.75pt;height:13.5pt;z-index:251674624;visibility:visible;mso-wrap-style:square;mso-width-percent:0;mso-height-percent:0;mso-wrap-distance-left:9pt;mso-wrap-distance-top:0;mso-wrap-distance-right:9pt;mso-wrap-distance-bottom:0;mso-position-horizontal:absolute;mso-position-horizontal-relative:text;mso-position-vertical:absolute;mso-position-vertical-relative:text;mso-width-percent:0;mso-height-percent:0;mso-width-relative:margin;mso-height-relative:margin;v-text-anchor:top" o:gfxdata="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" fillcolor="white [3201]" strokeweight=".5pt">
+                      <v:textbox>
+                        <w:txbxContent>
+                          <w:p/>
+                        </w:txbxContent>
+                      </v:textbox>
+                    </v:shape>
+                  </w:pict>
+                </mc:Fallback>
+              </mc:AlternateContent>
+            </w:r>
+            <w:r>
+              <w:rPr>
+                <w:noProof/>
+              </w:rPr>
+              <mc:AlternateContent>
+                <mc:Choice Requires="wps">
+                  <w:drawing>
+                    <wp:anchor distT="45720" distB="45720" distL="114300" distR="114300" simplePos="0" relativeHeight="251668480" behindDoc="0" locked="0" layoutInCell="1" allowOverlap="1" wp14:anchorId="6C359A3B" wp14:editId="64815E5C">
+                      <wp:simplePos x="0" y="0"/>
+                      <wp:positionH relativeFrom="column">
+                        <wp:align>center</wp:align>
+                      </wp:positionH>
+                      <wp:positionV relativeFrom="paragraph">
+                        <wp:posOffset>182880</wp:posOffset>
+                      </wp:positionV>
+                      <wp:extent cx="2360930" cy="1404620"/>
+                      <wp:effectExtent l="0" t="0" r="22860" b="18415"/>
+                      <wp:wrapSquare wrapText="bothSides"/>
+                      <wp:docPr id="3" name="Text Box 2"/>
+                      <wp:cNvGraphicFramePr>
+                        <a:graphicFrameLocks xmlns:a="http://schemas.openxmlformats.org/drawingml/2006/main"/>
+                      </wp:cNvGraphicFramePr>
+                      <a:graphic xmlns:a="http://schemas.openxmlformats.org/drawingml/2006/main">
+                        <a:graphicData uri="http://schemas.microsoft.com/office/word/2010/wordprocessingShape">
+                          <wps:wsp>
+                            <wps:cNvSpPr txBox="1">
+                              <a:spLocks noChangeArrowheads="1"/>
+                            </wps:cNvSpPr>
+                            <wps:spPr bwMode="auto">
+                              <a:xfrm>
+                                <a:off x="0" y="0"/>
+                                <a:ext cx="2360930" cy="1404620"/>
+                              </a:xfrm>
+                              <a:prstGeom prst="rect">
+                                <a:avLst/>
+                              </a:prstGeom>
+                              <a:solidFill>
+                                <a:srgbClr val="FFFFFF"/>
+                              </a:solidFill>
+                              <a:ln w="9525">
+                                <a:solidFill>
+                                  <a:srgbClr val="000000"/>
+                                </a:solidFill>
+                                <a:miter lim="800000"/>
+                                <a:headEnd/>
+                                <a:tailEnd/>
+                              </a:ln>
+                            </wps:spPr>
+                            <wps:txbx>
+                              <w:txbxContent>
+                                <w:p>
+                                  <w:pPr>
+                                    <w:jc w:val="center"/>
+                                  </w:pPr>
+                                  <w:r>
+                                    <w:t xml:space="preserve">Hornet </w:t>
+                                  </w:r>
+                                  <w:proofErr w:type="spellStart"/>
+                                  <w:r>
+                                    <w:t>CardGen</w:t>
+                                  </w:r>
+                                  <w:proofErr w:type="spellEnd"/>
+                                </w:p>
+                                <w:p>
+                                  <w:pPr>
+                                    <w:jc w:val="center"/>
+                                  </w:pPr>
+                                  <w:r>
+                                    <w:t>&lt;Department&gt;</w:t>
+                                  </w:r>
+                                </w:p>
+                                <w:p>
+                                  <w:pPr>
+                                    <w:jc w:val="center"/>
+                                  </w:pPr>
+                                  <w:r>
+                                    <w:t>Add Semester</w:t>
+                                  </w:r>
+                                </w:p>
+                                <w:p>
+                                  <w:pPr>
+                                    <w:jc w:val="center"/>
+                                  </w:pPr>
+                                </w:p>
+                                <w:p>
+                                  <w:pPr>
+                                    <w:jc w:val="center"/>
+                                  </w:pPr>
+                                  <w:r>
+                                    <w:t xml:space="preserve">Semester Type: </w:t>
+                                  </w:r>
+                                  <w:r>
+                                    <w:t>{ Fall, Spring }</w:t>
+                                  </w:r>
+                                </w:p>
+                                <w:p>
+                                  <w:pPr>
+                                    <w:jc w:val="center"/>
+                                  </w:pPr>
+                                </w:p>
+                                <w:p>
+                                  <w:pPr>
+                                    <w:jc w:val="center"/>
+                                  </w:pPr>
+                                  <w:r>
+                                    <w:t>Semester Year:                .</w:t>
+                                  </w:r>
+                                </w:p>
+                                <w:p>
+                                  <w:pPr>
+                                    <w:jc w:val="center"/>
+                                  </w:pPr>
+                                </w:p>
+                                <w:p>
+                                  <w:pPr>
+                                    <w:jc w:val="center"/>
+                                  </w:pPr>
+                                  <w:r>
+                                    <w:t>Import faculty data from a previous semester? { Yes, No }</w:t>
+                                  </w:r>
+                                </w:p>
+                                <w:p>
+                                  <w:pPr>
+                                    <w:jc w:val="center"/>
+                                  </w:pPr>
+                                </w:p>
+                                <w:p>
+                                  <w:pPr>
+                                    <w:jc w:val="center"/>
+                                  </w:pPr>
+                                  <w:r>
+                                    <w:t>{If yes, list last two semesters }</w:t>
+                                  </w:r>
+                                </w:p>
+                                <w:p>
+                                  <w:pPr>
+                                    <w:jc w:val="center"/>
+                                  </w:pPr>
+                                </w:p>
+                                <w:p>
+                                  <w:pPr>
+                                    <w:jc w:val="center"/>
+                                  </w:pPr>
+                                  <w:r>
+                                    <w:t>[Add Semester]</w:t>
+                                  </w:r>
+                                </w:p>
+                                <w:p/>
+                              </w:txbxContent>
+                            </wps:txbx>
+                            <wps:bodyPr rot="0" vert="horz" wrap="square" lIns="91440" tIns="45720" rIns="91440" bIns="45720" anchor="t" anchorCtr="0">
+                              <a:spAutoFit/>
+                            </wps:bodyPr>
+                          </wps:wsp>
+                        </a:graphicData>
+                      </a:graphic>
+                      <wp14:sizeRelH relativeFrom="margin">
+                        <wp14:pctWidth>40000</wp14:pctWidth>
+                      </wp14:sizeRelH>
+                      <wp14:sizeRelV relativeFrom="margin">
+                        <wp14:pctHeight>20000</wp14:pctHeight>
+                      </wp14:sizeRelV>
+                    </wp:anchor>
+                  </w:drawing>
+                </mc:Choice>
+                <mc:Fallback>
+                  <w:pict>
+                    <v:shape w14:anchorId="6C359A3B" id="_x0000_s1035" type="#_x0000_t202" style="position:absolute;left:0;text-align:left;margin-left:0;margin-top:14.4pt;width:185.9pt;height:110.6pt;z-index:251668480;visibility:visible;mso-wrap-style:square;mso-width-percent:400;mso-height-percent:200;mso-wrap-distance-left:9pt;mso-wrap-distance-top:3.6pt;mso-wrap-distance-right:9pt;mso-wrap-distance-bottom:3.6pt;mso-position-horizontal:center;mso-position-horizontal-relative:text;mso-position-vertical:absolute;mso-position-vertical-relative:text;mso-width-percent:400;mso-height-percent:200;mso-width-relative:margin;mso-height-relative:margin;v-text-anchor:top" o:gfxdata="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">
+                      <v:textbox style="mso-fit-shape-to-text:t">
+                        <w:txbxContent>
+                          <w:p>
+                            <w:pPr>
+                              <w:jc w:val="center"/>
+                            </w:pPr>
+                            <w:r>
+                              <w:t xml:space="preserve">Hornet </w:t>
+                            </w:r>
+                            <w:proofErr w:type="spellStart"/>
+                            <w:r>
+                              <w:t>CardGen</w:t>
+                            </w:r>
+                            <w:proofErr w:type="spellEnd"/>
+                          </w:p>
+                          <w:p>
+                            <w:pPr>
+                              <w:jc w:val="center"/>
+                            </w:pPr>
+                            <w:r>
+                              <w:t>&lt;Department&gt;</w:t>
+                            </w:r>
+                          </w:p>
+                          <w:p>
+                            <w:pPr>
+                              <w:jc w:val="center"/>
+                            </w:pPr>
+                            <w:r>
+                              <w:t>Add Semester</w:t>
+                            </w:r>
+                          </w:p>
+                          <w:p>
+                            <w:pPr>
+                              <w:jc w:val="center"/>
+                            </w:pPr>
+                          </w:p>
+                          <w:p>
+                            <w:pPr>
+                              <w:jc w:val="center"/>
+                            </w:pPr>
+                            <w:r>
+                              <w:t xml:space="preserve">Semester Type: </w:t>
+                            </w:r>
+                            <w:r>
+                              <w:t>{ Fall, Spring }</w:t>
+                            </w:r>
+                          </w:p>
+                          <w:p>
+                            <w:pPr>
+                              <w:jc w:val="center"/>
+                            </w:pPr>
+                          </w:p>
+                          <w:p>
+                            <w:pPr>
+                              <w:jc w:val="center"/>
+                            </w:pPr>
+                            <w:r>
+                              <w:t>Semester Year:                .</w:t>
+                            </w:r>
+                          </w:p>
+                          <w:p>
+                            <w:pPr>
+                              <w:jc w:val="center"/>
+                            </w:pPr>
+                          </w:p>
+                          <w:p>
+                            <w:pPr>
+                              <w:jc w:val="center"/>
+                            </w:pPr>
+                            <w:r>
+                              <w:t>Import faculty data from a previous semester? { Yes, No }</w:t>
+                            </w:r>
+                          </w:p>
+                          <w:p>
+                            <w:pPr>
+                              <w:jc w:val="center"/>
+                            </w:pPr>
+                          </w:p>
+                          <w:p>
+                            <w:pPr>
+                              <w:jc w:val="center"/>
+                            </w:pPr>
+                            <w:r>
+                              <w:t>{If yes, list last two semesters }</w:t>
+                            </w:r>
+                          </w:p>
+                          <w:p>
+                            <w:pPr>
+                              <w:jc w:val="center"/>
+                            </w:pPr>
+                          </w:p>
+                          <w:p>
+                            <w:pPr>
+                              <w:jc w:val="center"/>
+                            </w:pPr>
+                            <w:r>
+                              <w:t>[Add Semester]</w:t>
+                            </w:r>
+                          </w:p>
+                          <w:p/>
+                        </w:txbxContent>
+                      </v:textbox>
+                      <w10:wrap type="square"/>
+                    </v:shape>
+                  </w:pict>
+                </mc:Fallback>
+              </mc:AlternateContent>
+            </w:r>
           </w:p>
         </w:tc>
         <w:tc>
           <w:tcPr>
             <w:tcW w:w="4675" w:type="dxa"/>
           </w:tcPr>
-          <w:p>
-            <w:r>
+          <w:p/>
+          <w:p>
+            <w:pPr>
+              <w:rPr>
+                <w:i/>
+              </w:rPr>
+            </w:pPr>
+            <w:r>
+              <w:rPr>
+                <w:i/>
+              </w:rPr>
               <w:t>Add Semester</w:t>
+            </w:r>
+          </w:p>
+          <w:p/>
+          <w:p>
+            <w:r>
+              <w:t xml:space="preserve">Upon choosing </w:t>
+            </w:r>
+            <w:r>
+              <w:t xml:space="preserve">“Add Semester” from the Department Home page, </w:t>
+            </w:r>
+            <w:r>
+              <w:t>an Office Administrator is</w:t>
+            </w:r>
+            <w:r>
+              <w:t xml:space="preserve"> presented with a screen that has these options.</w:t>
+            </w:r>
+          </w:p>
+          <w:p/>
+          <w:p>
+            <w:r>
+              <w:t>You must select if the new semester is a Fall or Spring semester.</w:t>
+            </w:r>
+          </w:p>
+          <w:p/>
+          <w:p>
+            <w:r>
+              <w:t>You must indicate the calendar year that the semester will be.</w:t>
+            </w:r>
+          </w:p>
+          <w:p/>
+          <w:p>
+            <w:r>
+              <w:t>You can choose to import faculty data (office location, email, phone, office hours, but not classes) from one of the previous two semesters.</w:t>
+            </w:r>
+          </w:p>
+          <w:p/>
+          <w:p>
+            <w:r>
+              <w:t>When the Office Administrator clicks Add, the new semester is added.</w:t>
             </w:r>
           </w:p>
         </w:tc>
@@ -1247,10 +2135,7 @@
                                     <w:jc w:val="center"/>
                                   </w:pPr>
                                   <w:r>
-                                    <w:t xml:space="preserve">[ Add a Faculty </w:t>
-                                  </w:r>
-                                  <w:r>
-                                    <w:t>Member ]</w:t>
+                                    <w:t>[ Add a Faculty Member ]</w:t>
                                   </w:r>
                                 </w:p>
                                 <w:p>
@@ -1303,10 +2188,7 @@
                                     <w:jc w:val="center"/>
                                   </w:pPr>
                                   <w:r>
-                                    <w:t xml:space="preserve">&gt;&gt; CSC </w:t>
-                                  </w:r>
-                                  <w:r>
-                                    <w:t>10-03 &lt;&lt;</w:t>
+                                    <w:t>&gt;&gt; CSC 10-03 &lt;&lt;</w:t>
                                   </w:r>
                                 </w:p>
                                 <w:p>
@@ -1371,7 +2253,7 @@
                 </mc:Choice>
                 <mc:Fallback>
                   <w:pict>
-                    <v:shape w14:anchorId="2C5CC50F" id="_x0000_s1030" type="#_x0000_t202" style="position:absolute;left:0;text-align:left;margin-left:0;margin-top:14.5pt;width:185.9pt;height:110.6pt;z-index:251666432;visibility:visible;mso-wrap-style:square;mso-width-percent:400;mso-height-percent:200;mso-wrap-distance-left:9pt;mso-wrap-distance-top:3.6pt;mso-wrap-distance-right:9pt;mso-wrap-distance-bottom:3.6pt;mso-position-horizontal:center;mso-position-horizontal-relative:text;mso-position-vertical:absolute;mso-position-vertical-relative:text;mso-width-percent:400;mso-height-percent:200;mso-width-relative:margin;mso-height-relative:margin;v-text-anchor:top" o:gfxdata="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">
+                    <v:shape w14:anchorId="2C5CC50F" id="_x0000_s1036" type="#_x0000_t202" style="position:absolute;left:0;text-align:left;margin-left:0;margin-top:14.5pt;width:185.9pt;height:110.6pt;z-index:251666432;visibility:visible;mso-wrap-style:square;mso-width-percent:400;mso-height-percent:200;mso-wrap-distance-left:9pt;mso-wrap-distance-top:3.6pt;mso-wrap-distance-right:9pt;mso-wrap-distance-bottom:3.6pt;mso-position-horizontal:center;mso-position-horizontal-relative:text;mso-position-vertical:absolute;mso-position-vertical-relative:text;mso-width-percent:400;mso-height-percent:200;mso-width-relative:margin;mso-height-relative:margin;v-text-anchor:top" o:gfxdata="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">
                       <v:textbox style="mso-fit-shape-to-text:t">
                         <w:txbxContent>
                           <w:p>
@@ -1495,10 +2377,7 @@
                               <w:jc w:val="center"/>
                             </w:pPr>
                             <w:r>
-                              <w:t xml:space="preserve">[ Add a Faculty </w:t>
-                            </w:r>
-                            <w:r>
-                              <w:t>Member ]</w:t>
+                              <w:t>[ Add a Faculty Member ]</w:t>
                             </w:r>
                           </w:p>
                           <w:p>
@@ -1551,10 +2430,7 @@
                               <w:jc w:val="center"/>
                             </w:pPr>
                             <w:r>
-                              <w:t xml:space="preserve">&gt;&gt; CSC </w:t>
-                            </w:r>
-                            <w:r>
-                              <w:t>10-03 &lt;&lt;</w:t>
+                              <w:t>&gt;&gt; CSC 10-03 &lt;&lt;</w:t>
                             </w:r>
                           </w:p>
                           <w:p>
@@ -1634,12 +2510,7 @@
               <w:t>The Detail view of a se</w:t>
             </w:r>
             <w:r>
-              <w:t xml:space="preserve">mester shows the Faculty list split into two sections – those that have been marked Done, and those that are Not Done. This is to allow an Office Administrator or Office Clerk to easily see if all Office Hour details have been collected. Clicking on a professor from either list will take them to the Professor </w:t>
-            </w:r>
-            <w:bookmarkStart w:id="2" w:name="_GoBack"/>
-            <w:bookmarkEnd w:id="2"/>
-            <w:r>
-              <w:t>Detail View for that Semester.</w:t>
+              <w:t>mester shows the Faculty list split into two sections – those that have been marked Done, and those that are Not Done. This is to allow an Office Administrator or Office Clerk to easily see if all Office Hour details have been collected. Clicking on a professor from either list will take them to the Professor Detail View for that Semester.</w:t>
             </w:r>
             <w:r>
               <w:t xml:space="preserve"> An Office Administrator will see the option to add a new faculty member.</w:t>
@@ -1687,11 +2558,635 @@
           </w:tcPr>
           <w:p>
             <w:pPr>
-              <w:jc w:val="center"/>
               <w:rPr>
                 <w:noProof/>
               </w:rPr>
             </w:pPr>
+            <w:r>
+              <w:rPr>
+                <w:noProof/>
+              </w:rPr>
+              <w:lastRenderedPageBreak/>
+              <mc:AlternateContent>
+                <mc:Choice Requires="wps">
+                  <w:drawing>
+                    <wp:anchor distT="0" distB="0" distL="114300" distR="114300" simplePos="0" relativeHeight="251680768" behindDoc="0" locked="0" layoutInCell="1" allowOverlap="1" wp14:anchorId="3E6AE279" wp14:editId="3664E6D4">
+                      <wp:simplePos x="0" y="0"/>
+                      <wp:positionH relativeFrom="column">
+                        <wp:posOffset>785495</wp:posOffset>
+                      </wp:positionH>
+                      <wp:positionV relativeFrom="paragraph">
+                        <wp:posOffset>1450975</wp:posOffset>
+                      </wp:positionV>
+                      <wp:extent cx="1171575" cy="190500"/>
+                      <wp:effectExtent l="0" t="0" r="28575" b="19050"/>
+                      <wp:wrapNone/>
+                      <wp:docPr id="17" name="Text Box 17"/>
+                      <wp:cNvGraphicFramePr/>
+                      <a:graphic xmlns:a="http://schemas.openxmlformats.org/drawingml/2006/main">
+                        <a:graphicData uri="http://schemas.microsoft.com/office/word/2010/wordprocessingShape">
+                          <wps:wsp>
+                            <wps:cNvSpPr txBox="1"/>
+                            <wps:spPr>
+                              <a:xfrm>
+                                <a:off x="0" y="0"/>
+                                <a:ext cx="1171575" cy="190500"/>
+                              </a:xfrm>
+                              <a:prstGeom prst="rect">
+                                <a:avLst/>
+                              </a:prstGeom>
+                              <a:solidFill>
+                                <a:schemeClr val="lt1"/>
+                              </a:solidFill>
+                              <a:ln w="6350">
+                                <a:solidFill>
+                                  <a:prstClr val="black"/>
+                                </a:solidFill>
+                              </a:ln>
+                            </wps:spPr>
+                            <wps:txbx>
+                              <w:txbxContent>
+                                <w:p/>
+                              </w:txbxContent>
+                            </wps:txbx>
+                            <wps:bodyPr rot="0" spcFirstLastPara="0" vertOverflow="overflow" horzOverflow="overflow" vert="horz" wrap="square" lIns="91440" tIns="45720" rIns="91440" bIns="45720" numCol="1" spcCol="0" rtlCol="0" fromWordArt="0" anchor="t" anchorCtr="0" forceAA="0" compatLnSpc="1">
+                              <a:prstTxWarp prst="textNoShape">
+                                <a:avLst/>
+                              </a:prstTxWarp>
+                              <a:noAutofit/>
+                            </wps:bodyPr>
+                          </wps:wsp>
+                        </a:graphicData>
+                      </a:graphic>
+                    </wp:anchor>
+                  </w:drawing>
+                </mc:Choice>
+                <mc:Fallback>
+                  <w:pict>
+                    <v:shape w14:anchorId="3E6AE279" id="Text Box 17" o:spid="_x0000_s1037" type="#_x0000_t202" style="position:absolute;margin-left:61.85pt;margin-top:114.25pt;width:92.25pt;height:15pt;z-index:251680768;visibility:visible;mso-wrap-style:square;mso-wrap-distance-left:9pt;mso-wrap-distance-top:0;mso-wrap-distance-right:9pt;mso-wrap-distance-bottom:0;mso-position-horizontal:absolute;mso-position-horizontal-relative:text;mso-position-vertical:absolute;mso-position-vertical-relative:text;v-text-anchor:top" o:gfxdata="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" fillcolor="white [3201]" strokeweight=".5pt">
+                      <v:textbox>
+                        <w:txbxContent>
+                          <w:p/>
+                        </w:txbxContent>
+                      </v:textbox>
+                    </v:shape>
+                  </w:pict>
+                </mc:Fallback>
+              </mc:AlternateContent>
+            </w:r>
+            <w:r>
+              <w:rPr>
+                <w:noProof/>
+              </w:rPr>
+              <mc:AlternateContent>
+                <mc:Choice Requires="wps">
+                  <w:drawing>
+                    <wp:anchor distT="0" distB="0" distL="114300" distR="114300" simplePos="0" relativeHeight="251679744" behindDoc="0" locked="0" layoutInCell="1" allowOverlap="1" wp14:anchorId="66D0317E" wp14:editId="42C9A940">
+                      <wp:simplePos x="0" y="0"/>
+                      <wp:positionH relativeFrom="column">
+                        <wp:posOffset>823595</wp:posOffset>
+                      </wp:positionH>
+                      <wp:positionV relativeFrom="paragraph">
+                        <wp:posOffset>1184275</wp:posOffset>
+                      </wp:positionV>
+                      <wp:extent cx="1085850" cy="190500"/>
+                      <wp:effectExtent l="0" t="0" r="19050" b="19050"/>
+                      <wp:wrapNone/>
+                      <wp:docPr id="16" name="Text Box 16"/>
+                      <wp:cNvGraphicFramePr/>
+                      <a:graphic xmlns:a="http://schemas.openxmlformats.org/drawingml/2006/main">
+                        <a:graphicData uri="http://schemas.microsoft.com/office/word/2010/wordprocessingShape">
+                          <wps:wsp>
+                            <wps:cNvSpPr txBox="1"/>
+                            <wps:spPr>
+                              <a:xfrm>
+                                <a:off x="0" y="0"/>
+                                <a:ext cx="1085850" cy="190500"/>
+                              </a:xfrm>
+                              <a:prstGeom prst="rect">
+                                <a:avLst/>
+                              </a:prstGeom>
+                              <a:solidFill>
+                                <a:schemeClr val="lt1"/>
+                              </a:solidFill>
+                              <a:ln w="6350">
+                                <a:solidFill>
+                                  <a:prstClr val="black"/>
+                                </a:solidFill>
+                              </a:ln>
+                            </wps:spPr>
+                            <wps:txbx>
+                              <w:txbxContent>
+                                <w:p/>
+                              </w:txbxContent>
+                            </wps:txbx>
+                            <wps:bodyPr rot="0" spcFirstLastPara="0" vertOverflow="overflow" horzOverflow="overflow" vert="horz" wrap="square" lIns="91440" tIns="45720" rIns="91440" bIns="45720" numCol="1" spcCol="0" rtlCol="0" fromWordArt="0" anchor="t" anchorCtr="0" forceAA="0" compatLnSpc="1">
+                              <a:prstTxWarp prst="textNoShape">
+                                <a:avLst/>
+                              </a:prstTxWarp>
+                              <a:noAutofit/>
+                            </wps:bodyPr>
+                          </wps:wsp>
+                        </a:graphicData>
+                      </a:graphic>
+                      <wp14:sizeRelV relativeFrom="margin">
+                        <wp14:pctHeight>0</wp14:pctHeight>
+                      </wp14:sizeRelV>
+                    </wp:anchor>
+                  </w:drawing>
+                </mc:Choice>
+                <mc:Fallback>
+                  <w:pict>
+                    <v:shape w14:anchorId="66D0317E" id="Text Box 16" o:spid="_x0000_s1038" type="#_x0000_t202" style="position:absolute;margin-left:64.85pt;margin-top:93.25pt;width:85.5pt;height:15pt;z-index:251679744;visibility:visible;mso-wrap-style:square;mso-height-percent:0;mso-wrap-distance-left:9pt;mso-wrap-distance-top:0;mso-wrap-distance-right:9pt;mso-wrap-distance-bottom:0;mso-position-horizontal:absolute;mso-position-horizontal-relative:text;mso-position-vertical:absolute;mso-position-vertical-relative:text;mso-height-percent:0;mso-height-relative:margin;v-text-anchor:top" o:gfxdata="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" fillcolor="white [3201]" strokeweight=".5pt">
+                      <v:textbox>
+                        <w:txbxContent>
+                          <w:p/>
+                        </w:txbxContent>
+                      </v:textbox>
+                    </v:shape>
+                  </w:pict>
+                </mc:Fallback>
+              </mc:AlternateContent>
+            </w:r>
+            <w:r>
+              <w:rPr>
+                <w:noProof/>
+              </w:rPr>
+              <mc:AlternateContent>
+                <mc:Choice Requires="wps">
+                  <w:drawing>
+                    <wp:anchor distT="0" distB="0" distL="114300" distR="114300" simplePos="0" relativeHeight="251678720" behindDoc="0" locked="0" layoutInCell="1" allowOverlap="1" wp14:anchorId="1B06BF1A" wp14:editId="1A07EF6C">
+                      <wp:simplePos x="0" y="0"/>
+                      <wp:positionH relativeFrom="column">
+                        <wp:posOffset>775970</wp:posOffset>
+                      </wp:positionH>
+                      <wp:positionV relativeFrom="paragraph">
+                        <wp:posOffset>927100</wp:posOffset>
+                      </wp:positionV>
+                      <wp:extent cx="1104900" cy="190500"/>
+                      <wp:effectExtent l="0" t="0" r="19050" b="19050"/>
+                      <wp:wrapNone/>
+                      <wp:docPr id="15" name="Text Box 15"/>
+                      <wp:cNvGraphicFramePr/>
+                      <a:graphic xmlns:a="http://schemas.openxmlformats.org/drawingml/2006/main">
+                        <a:graphicData uri="http://schemas.microsoft.com/office/word/2010/wordprocessingShape">
+                          <wps:wsp>
+                            <wps:cNvSpPr txBox="1"/>
+                            <wps:spPr>
+                              <a:xfrm>
+                                <a:off x="0" y="0"/>
+                                <a:ext cx="1104900" cy="190500"/>
+                              </a:xfrm>
+                              <a:prstGeom prst="rect">
+                                <a:avLst/>
+                              </a:prstGeom>
+                              <a:solidFill>
+                                <a:schemeClr val="lt1"/>
+                              </a:solidFill>
+                              <a:ln w="6350">
+                                <a:solidFill>
+                                  <a:prstClr val="black"/>
+                                </a:solidFill>
+                              </a:ln>
+                            </wps:spPr>
+                            <wps:txbx>
+                              <w:txbxContent>
+                                <w:p/>
+                              </w:txbxContent>
+                            </wps:txbx>
+                            <wps:bodyPr rot="0" spcFirstLastPara="0" vertOverflow="overflow" horzOverflow="overflow" vert="horz" wrap="square" lIns="91440" tIns="45720" rIns="91440" bIns="45720" numCol="1" spcCol="0" rtlCol="0" fromWordArt="0" anchor="t" anchorCtr="0" forceAA="0" compatLnSpc="1">
+                              <a:prstTxWarp prst="textNoShape">
+                                <a:avLst/>
+                              </a:prstTxWarp>
+                              <a:noAutofit/>
+                            </wps:bodyPr>
+                          </wps:wsp>
+                        </a:graphicData>
+                      </a:graphic>
+                      <wp14:sizeRelV relativeFrom="margin">
+                        <wp14:pctHeight>0</wp14:pctHeight>
+                      </wp14:sizeRelV>
+                    </wp:anchor>
+                  </w:drawing>
+                </mc:Choice>
+                <mc:Fallback>
+                  <w:pict>
+                    <v:shape w14:anchorId="1B06BF1A" id="Text Box 15" o:spid="_x0000_s1039" type="#_x0000_t202" style="position:absolute;margin-left:61.1pt;margin-top:73pt;width:87pt;height:15pt;z-index:251678720;visibility:visible;mso-wrap-style:square;mso-height-percent:0;mso-wrap-distance-left:9pt;mso-wrap-distance-top:0;mso-wrap-distance-right:9pt;mso-wrap-distance-bottom:0;mso-position-horizontal:absolute;mso-position-horizontal-relative:text;mso-position-vertical:absolute;mso-position-vertical-relative:text;mso-height-percent:0;mso-height-relative:margin;v-text-anchor:top" o:gfxdata="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" fillcolor="white [3201]" strokeweight=".5pt">
+                      <v:textbox>
+                        <w:txbxContent>
+                          <w:p/>
+                        </w:txbxContent>
+                      </v:textbox>
+                    </v:shape>
+                  </w:pict>
+                </mc:Fallback>
+              </mc:AlternateContent>
+            </w:r>
+            <w:r>
+              <w:rPr>
+                <w:noProof/>
+              </w:rPr>
+              <mc:AlternateContent>
+                <mc:Choice Requires="wps">
+                  <w:drawing>
+                    <wp:anchor distT="0" distB="0" distL="114300" distR="114300" simplePos="0" relativeHeight="251677696" behindDoc="0" locked="0" layoutInCell="1" allowOverlap="1" wp14:anchorId="1C7D55BF" wp14:editId="6BE431DB">
+                      <wp:simplePos x="0" y="0"/>
+                      <wp:positionH relativeFrom="column">
+                        <wp:posOffset>337820</wp:posOffset>
+                      </wp:positionH>
+                      <wp:positionV relativeFrom="paragraph">
+                        <wp:posOffset>1908175</wp:posOffset>
+                      </wp:positionV>
+                      <wp:extent cx="2085975" cy="533400"/>
+                      <wp:effectExtent l="0" t="0" r="28575" b="19050"/>
+                      <wp:wrapNone/>
+                      <wp:docPr id="14" name="Text Box 14"/>
+                      <wp:cNvGraphicFramePr/>
+                      <a:graphic xmlns:a="http://schemas.openxmlformats.org/drawingml/2006/main">
+                        <a:graphicData uri="http://schemas.microsoft.com/office/word/2010/wordprocessingShape">
+                          <wps:wsp>
+                            <wps:cNvSpPr txBox="1"/>
+                            <wps:spPr>
+                              <a:xfrm>
+                                <a:off x="0" y="0"/>
+                                <a:ext cx="2085975" cy="533400"/>
+                              </a:xfrm>
+                              <a:prstGeom prst="rect">
+                                <a:avLst/>
+                              </a:prstGeom>
+                              <a:solidFill>
+                                <a:schemeClr val="lt1"/>
+                              </a:solidFill>
+                              <a:ln w="6350">
+                                <a:solidFill>
+                                  <a:prstClr val="black"/>
+                                </a:solidFill>
+                              </a:ln>
+                            </wps:spPr>
+                            <wps:txbx>
+                              <w:txbxContent>
+                                <w:p/>
+                              </w:txbxContent>
+                            </wps:txbx>
+                            <wps:bodyPr rot="0" spcFirstLastPara="0" vertOverflow="overflow" horzOverflow="overflow" vert="horz" wrap="square" lIns="91440" tIns="45720" rIns="91440" bIns="45720" numCol="1" spcCol="0" rtlCol="0" fromWordArt="0" anchor="t" anchorCtr="0" forceAA="0" compatLnSpc="1">
+                              <a:prstTxWarp prst="textNoShape">
+                                <a:avLst/>
+                              </a:prstTxWarp>
+                              <a:noAutofit/>
+                            </wps:bodyPr>
+                          </wps:wsp>
+                        </a:graphicData>
+                      </a:graphic>
+                    </wp:anchor>
+                  </w:drawing>
+                </mc:Choice>
+                <mc:Fallback>
+                  <w:pict>
+                    <v:shape w14:anchorId="1C7D55BF" id="Text Box 14" o:spid="_x0000_s1040" type="#_x0000_t202" style="position:absolute;margin-left:26.6pt;margin-top:150.25pt;width:164.25pt;height:42pt;z-index:251677696;visibility:visible;mso-wrap-style:square;mso-wrap-distance-left:9pt;mso-wrap-distance-top:0;mso-wrap-distance-right:9pt;mso-wrap-distance-bottom:0;mso-position-horizontal:absolute;mso-position-horizontal-relative:text;mso-position-vertical:absolute;mso-position-vertical-relative:text;v-text-anchor:top" o:gfxdata="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" fillcolor="white [3201]" strokeweight=".5pt">
+                      <v:textbox>
+                        <w:txbxContent>
+                          <w:p/>
+                        </w:txbxContent>
+                      </v:textbox>
+                    </v:shape>
+                  </w:pict>
+                </mc:Fallback>
+              </mc:AlternateContent>
+            </w:r>
+            <w:r>
+              <w:rPr>
+                <w:noProof/>
+              </w:rPr>
+              <mc:AlternateContent>
+                <mc:Choice Requires="wps">
+                  <w:drawing>
+                    <wp:anchor distT="45720" distB="45720" distL="114300" distR="114300" simplePos="0" relativeHeight="251676672" behindDoc="0" locked="0" layoutInCell="1" allowOverlap="1" wp14:anchorId="6B64185A" wp14:editId="25728BAB">
+                      <wp:simplePos x="0" y="0"/>
+                      <wp:positionH relativeFrom="column">
+                        <wp:align>center</wp:align>
+                      </wp:positionH>
+                      <wp:positionV relativeFrom="paragraph">
+                        <wp:posOffset>182880</wp:posOffset>
+                      </wp:positionV>
+                      <wp:extent cx="2360930" cy="1404620"/>
+                      <wp:effectExtent l="0" t="0" r="22860" b="12700"/>
+                      <wp:wrapSquare wrapText="bothSides"/>
+                      <wp:docPr id="13" name="Text Box 2"/>
+                      <wp:cNvGraphicFramePr>
+                        <a:graphicFrameLocks xmlns:a="http://schemas.openxmlformats.org/drawingml/2006/main"/>
+                      </wp:cNvGraphicFramePr>
+                      <a:graphic xmlns:a="http://schemas.openxmlformats.org/drawingml/2006/main">
+                        <a:graphicData uri="http://schemas.microsoft.com/office/word/2010/wordprocessingShape">
+                          <wps:wsp>
+                            <wps:cNvSpPr txBox="1">
+                              <a:spLocks noChangeArrowheads="1"/>
+                            </wps:cNvSpPr>
+                            <wps:spPr bwMode="auto">
+                              <a:xfrm>
+                                <a:off x="0" y="0"/>
+                                <a:ext cx="2360930" cy="1404620"/>
+                              </a:xfrm>
+                              <a:prstGeom prst="rect">
+                                <a:avLst/>
+                              </a:prstGeom>
+                              <a:solidFill>
+                                <a:srgbClr val="FFFFFF"/>
+                              </a:solidFill>
+                              <a:ln w="9525">
+                                <a:solidFill>
+                                  <a:srgbClr val="000000"/>
+                                </a:solidFill>
+                                <a:miter lim="800000"/>
+                                <a:headEnd/>
+                                <a:tailEnd/>
+                              </a:ln>
+                            </wps:spPr>
+                            <wps:txbx>
+                              <w:txbxContent>
+                                <w:p>
+                                  <w:pPr>
+                                    <w:jc w:val="center"/>
+                                  </w:pPr>
+                                  <w:r>
+                                    <w:t xml:space="preserve">Hornet </w:t>
+                                  </w:r>
+                                  <w:proofErr w:type="spellStart"/>
+                                  <w:r>
+                                    <w:t>CardGen</w:t>
+                                  </w:r>
+                                  <w:proofErr w:type="spellEnd"/>
+                                </w:p>
+                                <w:p>
+                                  <w:pPr>
+                                    <w:jc w:val="center"/>
+                                  </w:pPr>
+                                  <w:r>
+                                    <w:t>&lt;Professor&gt;</w:t>
+                                  </w:r>
+                                </w:p>
+                                <w:p>
+                                  <w:pPr>
+                                    <w:jc w:val="center"/>
+                                  </w:pPr>
+                                  <w:r>
+                                    <w:t>&lt;Semester&gt;</w:t>
+                                  </w:r>
+                                </w:p>
+                                <w:p>
+                                  <w:pPr>
+                                    <w:jc w:val="center"/>
+                                  </w:pPr>
+                                </w:p>
+                                <w:p>
+                                  <w:pPr>
+                                    <w:spacing w:line="360" w:lineRule="auto"/>
+                                    <w:jc w:val="both"/>
+                                  </w:pPr>
+                                  <w:r>
+                                    <w:t>Office:</w:t>
+                                  </w:r>
+                                </w:p>
+                                <w:p>
+                                  <w:pPr>
+                                    <w:spacing w:line="360" w:lineRule="auto"/>
+                                    <w:jc w:val="both"/>
+                                  </w:pPr>
+                                  <w:r>
+                                    <w:t>Phone:</w:t>
+                                  </w:r>
+                                  <w:r>
+                                    <w:t xml:space="preserve"> </w:t>
+                                  </w:r>
+                                </w:p>
+                                <w:p>
+                                  <w:pPr>
+                                    <w:spacing w:line="360" w:lineRule="auto"/>
+                                    <w:jc w:val="both"/>
+                                  </w:pPr>
+                                  <w:r>
+                                    <w:t>Email:</w:t>
+                                  </w:r>
+                                </w:p>
+                                <w:p>
+                                  <w:pPr>
+                                    <w:spacing w:line="360" w:lineRule="auto"/>
+                                    <w:jc w:val="both"/>
+                                  </w:pPr>
+                                  <w:r>
+                                    <w:t xml:space="preserve">Office Hours: </w:t>
+                                  </w:r>
+                                </w:p>
+                                <w:p>
+                                  <w:pPr>
+                                    <w:jc w:val="both"/>
+                                  </w:pPr>
+                                </w:p>
+                                <w:p>
+                                  <w:pPr>
+                                    <w:jc w:val="both"/>
+                                  </w:pPr>
+                                </w:p>
+                                <w:p>
+                                  <w:pPr>
+                                    <w:jc w:val="both"/>
+                                  </w:pPr>
+                                </w:p>
+                                <w:p>
+                                  <w:r>
+                                    <w:sym w:font="Wingdings" w:char="F078"/>
+                                  </w:r>
+                                  <w:r>
+                                    <w:t xml:space="preserve"> Done</w:t>
+                                  </w:r>
+                                  <w:r>
+                                    <w:t>/Complete?</w:t>
+                                  </w:r>
+                                  <w:r>
+                                    <w:t xml:space="preserve"> </w:t>
+                                  </w:r>
+                                </w:p>
+                                <w:p/>
+                                <w:p>
+                                  <w:pPr>
+                                    <w:jc w:val="center"/>
+                                  </w:pPr>
+                                  <w:r>
+                                    <w:t>Courses Taught:</w:t>
+                                  </w:r>
+                                </w:p>
+                                <w:p>
+                                  <w:pPr>
+                                    <w:jc w:val="center"/>
+                                  </w:pPr>
+                                  <w:r>
+                                    <w:t>&gt;&gt; CSC 10-01 &lt;&lt;</w:t>
+                                  </w:r>
+                                </w:p>
+                                <w:p>
+                                  <w:pPr>
+                                    <w:jc w:val="center"/>
+                                  </w:pPr>
+                                  <w:r>
+                                    <w:t>&gt;&gt; CSC 15-01 &lt;&lt;</w:t>
+                                  </w:r>
+                                </w:p>
+                              </w:txbxContent>
+                            </wps:txbx>
+                            <wps:bodyPr rot="0" vert="horz" wrap="square" lIns="91440" tIns="45720" rIns="91440" bIns="45720" anchor="t" anchorCtr="0">
+                              <a:spAutoFit/>
+                            </wps:bodyPr>
+                          </wps:wsp>
+                        </a:graphicData>
+                      </a:graphic>
+                      <wp14:sizeRelH relativeFrom="margin">
+                        <wp14:pctWidth>40000</wp14:pctWidth>
+                      </wp14:sizeRelH>
+                      <wp14:sizeRelV relativeFrom="margin">
+                        <wp14:pctHeight>20000</wp14:pctHeight>
+                      </wp14:sizeRelV>
+                    </wp:anchor>
+                  </w:drawing>
+                </mc:Choice>
+                <mc:Fallback>
+                  <w:pict>
+                    <v:shape w14:anchorId="6B64185A" id="_x0000_s1041" type="#_x0000_t202" style="position:absolute;margin-left:0;margin-top:14.4pt;width:185.9pt;height:110.6pt;z-index:251676672;visibility:visible;mso-wrap-style:square;mso-width-percent:400;mso-height-percent:200;mso-wrap-distance-left:9pt;mso-wrap-distance-top:3.6pt;mso-wrap-distance-right:9pt;mso-wrap-distance-bottom:3.6pt;mso-position-horizontal:center;mso-position-horizontal-relative:text;mso-position-vertical:absolute;mso-position-vertical-relative:text;mso-width-percent:400;mso-height-percent:200;mso-width-relative:margin;mso-height-relative:margin;v-text-anchor:top" o:gfxdata="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">
+                      <v:textbox style="mso-fit-shape-to-text:t">
+                        <w:txbxContent>
+                          <w:p>
+                            <w:pPr>
+                              <w:jc w:val="center"/>
+                            </w:pPr>
+                            <w:r>
+                              <w:t xml:space="preserve">Hornet </w:t>
+                            </w:r>
+                            <w:proofErr w:type="spellStart"/>
+                            <w:r>
+                              <w:t>CardGen</w:t>
+                            </w:r>
+                            <w:proofErr w:type="spellEnd"/>
+                          </w:p>
+                          <w:p>
+                            <w:pPr>
+                              <w:jc w:val="center"/>
+                            </w:pPr>
+                            <w:r>
+                              <w:t>&lt;Professor&gt;</w:t>
+                            </w:r>
+                          </w:p>
+                          <w:p>
+                            <w:pPr>
+                              <w:jc w:val="center"/>
+                            </w:pPr>
+                            <w:r>
+                              <w:t>&lt;Semester&gt;</w:t>
+                            </w:r>
+                          </w:p>
+                          <w:p>
+                            <w:pPr>
+                              <w:jc w:val="center"/>
+                            </w:pPr>
+                          </w:p>
+                          <w:p>
+                            <w:pPr>
+                              <w:spacing w:line="360" w:lineRule="auto"/>
+                              <w:jc w:val="both"/>
+                            </w:pPr>
+                            <w:r>
+                              <w:t>Office:</w:t>
+                            </w:r>
+                          </w:p>
+                          <w:p>
+                            <w:pPr>
+                              <w:spacing w:line="360" w:lineRule="auto"/>
+                              <w:jc w:val="both"/>
+                            </w:pPr>
+                            <w:r>
+                              <w:t>Phone:</w:t>
+                            </w:r>
+                            <w:r>
+                              <w:t xml:space="preserve"> </w:t>
+                            </w:r>
+                          </w:p>
+                          <w:p>
+                            <w:pPr>
+                              <w:spacing w:line="360" w:lineRule="auto"/>
+                              <w:jc w:val="both"/>
+                            </w:pPr>
+                            <w:r>
+                              <w:t>Email:</w:t>
+                            </w:r>
+                          </w:p>
+                          <w:p>
+                            <w:pPr>
+                              <w:spacing w:line="360" w:lineRule="auto"/>
+                              <w:jc w:val="both"/>
+                            </w:pPr>
+                            <w:r>
+                              <w:t xml:space="preserve">Office Hours: </w:t>
+                            </w:r>
+                          </w:p>
+                          <w:p>
+                            <w:pPr>
+                              <w:jc w:val="both"/>
+                            </w:pPr>
+                          </w:p>
+                          <w:p>
+                            <w:pPr>
+                              <w:jc w:val="both"/>
+                            </w:pPr>
+                          </w:p>
+                          <w:p>
+                            <w:pPr>
+                              <w:jc w:val="both"/>
+                            </w:pPr>
+                          </w:p>
+                          <w:p>
+                            <w:r>
+                              <w:sym w:font="Wingdings" w:char="F078"/>
+                            </w:r>
+                            <w:r>
+                              <w:t xml:space="preserve"> Done</w:t>
+                            </w:r>
+                            <w:r>
+                              <w:t>/Complete?</w:t>
+                            </w:r>
+                            <w:r>
+                              <w:t xml:space="preserve"> </w:t>
+                            </w:r>
+                          </w:p>
+                          <w:p/>
+                          <w:p>
+                            <w:pPr>
+                              <w:jc w:val="center"/>
+                            </w:pPr>
+                            <w:r>
+                              <w:t>Courses Taught:</w:t>
+                            </w:r>
+                          </w:p>
+                          <w:p>
+                            <w:pPr>
+                              <w:jc w:val="center"/>
+                            </w:pPr>
+                            <w:r>
+                              <w:t>&gt;&gt; CSC 10-01 &lt;&lt;</w:t>
+                            </w:r>
+                          </w:p>
+                          <w:p>
+                            <w:pPr>
+                              <w:jc w:val="center"/>
+                            </w:pPr>
+                            <w:r>
+                              <w:t>&gt;&gt; CSC 15-01 &lt;&lt;</w:t>
+                            </w:r>
+                          </w:p>
+                        </w:txbxContent>
+                      </v:textbox>
+                      <w10:wrap type="square"/>
+                    </v:shape>
+                  </w:pict>
+                </mc:Fallback>
+              </mc:AlternateContent>
+            </w:r>
           </w:p>
         </w:tc>
         <w:tc>
@@ -1715,29 +3210,28 @@
           <w:p/>
           <w:p>
             <w:r>
-              <w:t>Office/Phone/Email details</w:t>
+              <w:t>After clicking a Professor from the Semester Detail view, you are taken to the detail and edit view for that professor.</w:t>
             </w:r>
           </w:p>
           <w:p/>
           <w:p>
             <w:r>
-              <w:t>Office Hours text area</w:t>
-            </w:r>
-          </w:p>
-          <w:p>
-            <w:r>
-              <w:t>Done checkbox</w:t>
+              <w:t xml:space="preserve">Here, you can enter </w:t>
+            </w:r>
+            <w:r>
+              <w:t xml:space="preserve">basic information for the professor. Their office location, their email and office phone, and their office hours. </w:t>
             </w:r>
           </w:p>
           <w:p/>
           <w:p>
-            <w:proofErr w:type="spellStart"/>
-            <w:r>
-              <w:t>CourseSection</w:t>
-            </w:r>
-            <w:proofErr w:type="spellEnd"/>
-            <w:r>
-              <w:t xml:space="preserve"> List</w:t>
+            <w:r>
+              <w:t>There is also a checkbox to mark this professor’s information as done. This will be used to dictate where they appear in the Semester Detail View.</w:t>
+            </w:r>
+          </w:p>
+          <w:p/>
+          <w:p>
+            <w:r>
+              <w:t>For convenience, a list of course/sections taught by the faculty member (if any) are listed at the bottom. Clicking one of these classes will take you to the Course Detail and Edit View for that course.</w:t>
             </w:r>
           </w:p>
         </w:tc>
@@ -1764,6 +3258,8 @@
             <w:r>
               <w:t>Add Professor</w:t>
             </w:r>
+            <w:bookmarkStart w:id="2" w:name="_GoBack"/>
+            <w:bookmarkEnd w:id="2"/>
           </w:p>
         </w:tc>
       </w:tr>
@@ -1797,7 +3293,6 @@
           </w:p>
           <w:p>
             <w:r>
-              <w:lastRenderedPageBreak/>
               <w:t>Section</w:t>
             </w:r>
           </w:p>
@@ -2013,6 +3508,7 @@
       </w:pPr>
       <w:bookmarkStart w:id="4" w:name="_Toc479328558"/>
       <w:r>
+        <w:lastRenderedPageBreak/>
         <w:t>5.3 Hardware interfaces</w:t>
       </w:r>
       <w:bookmarkEnd w:id="4"/>
@@ -2975,4 +4471,16 @@
     </a:ext>
   </a:extLst>
 </a:theme>
+</file>
+
+<file path=customXml/item1.xml><?xml version="1.0" encoding="utf-8"?>
+<b:Sources xmlns:b="http://schemas.openxmlformats.org/officeDocument/2006/bibliography" xmlns="http://schemas.openxmlformats.org/officeDocument/2006/bibliography" SelectedStyle="\APASixthEditionOfficeOnline.xsl" StyleName="APA" Version="6"/>
+</file>
+
+<file path=customXml/itemProps1.xml><?xml version="1.0" encoding="utf-8"?>
+<ds:datastoreItem xmlns:ds="http://schemas.openxmlformats.org/officeDocument/2006/customXml" ds:itemID="{2BCB8789-306B-4A95-BC9F-EF7A57676A7B}">
+  <ds:schemaRefs>
+    <ds:schemaRef ds:uri="http://schemas.openxmlformats.org/officeDocument/2006/bibliography"/>
+  </ds:schemaRefs>
+</ds:datastoreItem>
 </file>
</xml_diff>

<commit_message>
finished 5-1, and integrated all of 5 to main doc
</commit_message>
<xml_diff>
--- a/SubSections/5 - Interface requirements.docx
+++ b/SubSections/5 - Interface requirements.docx
@@ -971,7 +971,13 @@
               <w:rPr>
                 <w:i/>
               </w:rPr>
-              <w:t>Landing Page</w:t>
+              <w:t>Home</w:t>
+            </w:r>
+            <w:r>
+              <w:rPr>
+                <w:i/>
+              </w:rPr>
+              <w:t xml:space="preserve"> Page</w:t>
             </w:r>
           </w:p>
           <w:p/>
@@ -1321,10 +1327,7 @@
                                     <w:jc w:val="center"/>
                                   </w:pPr>
                                   <w:r>
-                                    <w:t xml:space="preserve">New Password:                    </w:t>
-                                  </w:r>
-                                  <w:r>
-                                    <w:t xml:space="preserve">  .</w:t>
+                                    <w:t>New Password:                      .</w:t>
                                   </w:r>
                                 </w:p>
                                 <w:p>
@@ -1425,10 +1428,7 @@
                               <w:jc w:val="center"/>
                             </w:pPr>
                             <w:r>
-                              <w:t xml:space="preserve">New Password:                    </w:t>
-                            </w:r>
-                            <w:r>
-                              <w:t xml:space="preserve">  .</w:t>
+                              <w:t>New Password:                      .</w:t>
                             </w:r>
                           </w:p>
                           <w:p>
@@ -1703,10 +1703,7 @@
                                     <w:jc w:val="center"/>
                                   </w:pPr>
                                   <w:r>
-                                    <w:t xml:space="preserve">Semester Type: </w:t>
-                                  </w:r>
-                                  <w:r>
-                                    <w:t>{ Fall, Spring }</w:t>
+                                    <w:t>Semester Type: { Fall, Spring }</w:t>
                                   </w:r>
                                 </w:p>
                                 <w:p>
@@ -1823,10 +1820,7 @@
                               <w:jc w:val="center"/>
                             </w:pPr>
                             <w:r>
-                              <w:t xml:space="preserve">Semester Type: </w:t>
-                            </w:r>
-                            <w:r>
-                              <w:t>{ Fall, Spring }</w:t>
+                              <w:t>Semester Type: { Fall, Spring }</w:t>
                             </w:r>
                           </w:p>
                           <w:p>
@@ -1949,6 +1943,7 @@
               <w:t>When the Office Administrator clicks Add, the new semester is added.</w:t>
             </w:r>
           </w:p>
+          <w:p/>
         </w:tc>
       </w:tr>
       <w:tr>
@@ -2570,18 +2565,18 @@
               <mc:AlternateContent>
                 <mc:Choice Requires="wps">
                   <w:drawing>
-                    <wp:anchor distT="0" distB="0" distL="114300" distR="114300" simplePos="0" relativeHeight="251680768" behindDoc="0" locked="0" layoutInCell="1" allowOverlap="1" wp14:anchorId="3E6AE279" wp14:editId="3664E6D4">
+                    <wp:anchor distT="0" distB="0" distL="114300" distR="114300" simplePos="0" relativeHeight="251682816" behindDoc="0" locked="0" layoutInCell="1" allowOverlap="1" wp14:anchorId="46BA6307" wp14:editId="679D6C19">
                       <wp:simplePos x="0" y="0"/>
                       <wp:positionH relativeFrom="column">
-                        <wp:posOffset>785495</wp:posOffset>
+                        <wp:posOffset>1071245</wp:posOffset>
                       </wp:positionH>
                       <wp:positionV relativeFrom="paragraph">
-                        <wp:posOffset>1450975</wp:posOffset>
+                        <wp:posOffset>1384300</wp:posOffset>
                       </wp:positionV>
-                      <wp:extent cx="1171575" cy="190500"/>
-                      <wp:effectExtent l="0" t="0" r="28575" b="19050"/>
+                      <wp:extent cx="933450" cy="171450"/>
+                      <wp:effectExtent l="0" t="0" r="19050" b="19050"/>
                       <wp:wrapNone/>
-                      <wp:docPr id="17" name="Text Box 17"/>
+                      <wp:docPr id="12" name="Text Box 12"/>
                       <wp:cNvGraphicFramePr/>
                       <a:graphic xmlns:a="http://schemas.openxmlformats.org/drawingml/2006/main">
                         <a:graphicData uri="http://schemas.microsoft.com/office/word/2010/wordprocessingShape">
@@ -2590,7 +2585,7 @@
                             <wps:spPr>
                               <a:xfrm>
                                 <a:off x="0" y="0"/>
-                                <a:ext cx="1171575" cy="190500"/>
+                                <a:ext cx="933450" cy="171450"/>
                               </a:xfrm>
                               <a:prstGeom prst="rect">
                                 <a:avLst/>
@@ -2623,7 +2618,7 @@
                 </mc:Choice>
                 <mc:Fallback>
                   <w:pict>
-                    <v:shape w14:anchorId="3E6AE279" id="Text Box 17" o:spid="_x0000_s1037" type="#_x0000_t202" style="position:absolute;margin-left:61.85pt;margin-top:114.25pt;width:92.25pt;height:15pt;z-index:251680768;visibility:visible;mso-wrap-style:square;mso-wrap-distance-left:9pt;mso-wrap-distance-top:0;mso-wrap-distance-right:9pt;mso-wrap-distance-bottom:0;mso-position-horizontal:absolute;mso-position-horizontal-relative:text;mso-position-vertical:absolute;mso-position-vertical-relative:text;v-text-anchor:top" o:gfxdata="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" fillcolor="white [3201]" strokeweight=".5pt">
+                    <v:shape w14:anchorId="46BA6307" id="Text Box 12" o:spid="_x0000_s1037" type="#_x0000_t202" style="position:absolute;margin-left:84.35pt;margin-top:109pt;width:73.5pt;height:13.5pt;z-index:251682816;visibility:visible;mso-wrap-style:square;mso-wrap-distance-left:9pt;mso-wrap-distance-top:0;mso-wrap-distance-right:9pt;mso-wrap-distance-bottom:0;mso-position-horizontal:absolute;mso-position-horizontal-relative:text;mso-position-vertical:absolute;mso-position-vertical-relative:text;v-text-anchor:top" o:gfxdata="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" fillcolor="white [3201]" strokeweight=".5pt">
                       <v:textbox>
                         <w:txbxContent>
                           <w:p/>
@@ -2641,13 +2636,158 @@
               <mc:AlternateContent>
                 <mc:Choice Requires="wps">
                   <w:drawing>
-                    <wp:anchor distT="0" distB="0" distL="114300" distR="114300" simplePos="0" relativeHeight="251679744" behindDoc="0" locked="0" layoutInCell="1" allowOverlap="1" wp14:anchorId="66D0317E" wp14:editId="42C9A940">
+                    <wp:anchor distT="0" distB="0" distL="114300" distR="114300" simplePos="0" relativeHeight="251683840" behindDoc="0" locked="0" layoutInCell="1" allowOverlap="1" wp14:anchorId="179E4AE8" wp14:editId="67F1FAB2">
                       <wp:simplePos x="0" y="0"/>
                       <wp:positionH relativeFrom="column">
-                        <wp:posOffset>823595</wp:posOffset>
+                        <wp:posOffset>1071245</wp:posOffset>
                       </wp:positionH>
                       <wp:positionV relativeFrom="paragraph">
-                        <wp:posOffset>1184275</wp:posOffset>
+                        <wp:posOffset>1622425</wp:posOffset>
+                      </wp:positionV>
+                      <wp:extent cx="933450" cy="180975"/>
+                      <wp:effectExtent l="0" t="0" r="19050" b="28575"/>
+                      <wp:wrapNone/>
+                      <wp:docPr id="18" name="Text Box 18"/>
+                      <wp:cNvGraphicFramePr/>
+                      <a:graphic xmlns:a="http://schemas.openxmlformats.org/drawingml/2006/main">
+                        <a:graphicData uri="http://schemas.microsoft.com/office/word/2010/wordprocessingShape">
+                          <wps:wsp>
+                            <wps:cNvSpPr txBox="1"/>
+                            <wps:spPr>
+                              <a:xfrm>
+                                <a:off x="0" y="0"/>
+                                <a:ext cx="933450" cy="180975"/>
+                              </a:xfrm>
+                              <a:prstGeom prst="rect">
+                                <a:avLst/>
+                              </a:prstGeom>
+                              <a:solidFill>
+                                <a:schemeClr val="lt1"/>
+                              </a:solidFill>
+                              <a:ln w="6350">
+                                <a:solidFill>
+                                  <a:prstClr val="black"/>
+                                </a:solidFill>
+                              </a:ln>
+                            </wps:spPr>
+                            <wps:txbx>
+                              <w:txbxContent>
+                                <w:p/>
+                              </w:txbxContent>
+                            </wps:txbx>
+                            <wps:bodyPr rot="0" spcFirstLastPara="0" vertOverflow="overflow" horzOverflow="overflow" vert="horz" wrap="square" lIns="91440" tIns="45720" rIns="91440" bIns="45720" numCol="1" spcCol="0" rtlCol="0" fromWordArt="0" anchor="t" anchorCtr="0" forceAA="0" compatLnSpc="1">
+                              <a:prstTxWarp prst="textNoShape">
+                                <a:avLst/>
+                              </a:prstTxWarp>
+                              <a:noAutofit/>
+                            </wps:bodyPr>
+                          </wps:wsp>
+                        </a:graphicData>
+                      </a:graphic>
+                    </wp:anchor>
+                  </w:drawing>
+                </mc:Choice>
+                <mc:Fallback>
+                  <w:pict>
+                    <v:shape w14:anchorId="179E4AE8" id="Text Box 18" o:spid="_x0000_s1038" type="#_x0000_t202" style="position:absolute;margin-left:84.35pt;margin-top:127.75pt;width:73.5pt;height:14.25pt;z-index:251683840;visibility:visible;mso-wrap-style:square;mso-wrap-distance-left:9pt;mso-wrap-distance-top:0;mso-wrap-distance-right:9pt;mso-wrap-distance-bottom:0;mso-position-horizontal:absolute;mso-position-horizontal-relative:text;mso-position-vertical:absolute;mso-position-vertical-relative:text;v-text-anchor:top" o:gfxdata="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" fillcolor="white [3201]" strokeweight=".5pt">
+                      <v:textbox>
+                        <w:txbxContent>
+                          <w:p/>
+                        </w:txbxContent>
+                      </v:textbox>
+                    </v:shape>
+                  </w:pict>
+                </mc:Fallback>
+              </mc:AlternateContent>
+            </w:r>
+            <w:r>
+              <w:rPr>
+                <w:noProof/>
+              </w:rPr>
+              <mc:AlternateContent>
+                <mc:Choice Requires="wps">
+                  <w:drawing>
+                    <wp:anchor distT="0" distB="0" distL="114300" distR="114300" simplePos="0" relativeHeight="251678720" behindDoc="0" locked="0" layoutInCell="1" allowOverlap="1" wp14:anchorId="1B06BF1A" wp14:editId="1990B434">
+                      <wp:simplePos x="0" y="0"/>
+                      <wp:positionH relativeFrom="column">
+                        <wp:posOffset>814070</wp:posOffset>
+                      </wp:positionH>
+                      <wp:positionV relativeFrom="paragraph">
+                        <wp:posOffset>2098675</wp:posOffset>
+                      </wp:positionV>
+                      <wp:extent cx="1104900" cy="190500"/>
+                      <wp:effectExtent l="0" t="0" r="19050" b="19050"/>
+                      <wp:wrapNone/>
+                      <wp:docPr id="15" name="Text Box 15"/>
+                      <wp:cNvGraphicFramePr/>
+                      <a:graphic xmlns:a="http://schemas.openxmlformats.org/drawingml/2006/main">
+                        <a:graphicData uri="http://schemas.microsoft.com/office/word/2010/wordprocessingShape">
+                          <wps:wsp>
+                            <wps:cNvSpPr txBox="1"/>
+                            <wps:spPr>
+                              <a:xfrm>
+                                <a:off x="0" y="0"/>
+                                <a:ext cx="1104900" cy="190500"/>
+                              </a:xfrm>
+                              <a:prstGeom prst="rect">
+                                <a:avLst/>
+                              </a:prstGeom>
+                              <a:solidFill>
+                                <a:schemeClr val="lt1"/>
+                              </a:solidFill>
+                              <a:ln w="6350">
+                                <a:solidFill>
+                                  <a:prstClr val="black"/>
+                                </a:solidFill>
+                              </a:ln>
+                            </wps:spPr>
+                            <wps:txbx>
+                              <w:txbxContent>
+                                <w:p/>
+                              </w:txbxContent>
+                            </wps:txbx>
+                            <wps:bodyPr rot="0" spcFirstLastPara="0" vertOverflow="overflow" horzOverflow="overflow" vert="horz" wrap="square" lIns="91440" tIns="45720" rIns="91440" bIns="45720" numCol="1" spcCol="0" rtlCol="0" fromWordArt="0" anchor="t" anchorCtr="0" forceAA="0" compatLnSpc="1">
+                              <a:prstTxWarp prst="textNoShape">
+                                <a:avLst/>
+                              </a:prstTxWarp>
+                              <a:noAutofit/>
+                            </wps:bodyPr>
+                          </wps:wsp>
+                        </a:graphicData>
+                      </a:graphic>
+                      <wp14:sizeRelV relativeFrom="margin">
+                        <wp14:pctHeight>0</wp14:pctHeight>
+                      </wp14:sizeRelV>
+                    </wp:anchor>
+                  </w:drawing>
+                </mc:Choice>
+                <mc:Fallback>
+                  <w:pict>
+                    <v:shape w14:anchorId="1B06BF1A" id="Text Box 15" o:spid="_x0000_s1039" type="#_x0000_t202" style="position:absolute;margin-left:64.1pt;margin-top:165.25pt;width:87pt;height:15pt;z-index:251678720;visibility:visible;mso-wrap-style:square;mso-height-percent:0;mso-wrap-distance-left:9pt;mso-wrap-distance-top:0;mso-wrap-distance-right:9pt;mso-wrap-distance-bottom:0;mso-position-horizontal:absolute;mso-position-horizontal-relative:text;mso-position-vertical:absolute;mso-position-vertical-relative:text;mso-height-percent:0;mso-height-relative:margin;v-text-anchor:top" o:gfxdata="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" fillcolor="white [3201]" strokeweight=".5pt">
+                      <v:textbox>
+                        <w:txbxContent>
+                          <w:p/>
+                        </w:txbxContent>
+                      </v:textbox>
+                    </v:shape>
+                  </w:pict>
+                </mc:Fallback>
+              </mc:AlternateContent>
+            </w:r>
+            <w:r>
+              <w:rPr>
+                <w:noProof/>
+              </w:rPr>
+              <mc:AlternateContent>
+                <mc:Choice Requires="wps">
+                  <w:drawing>
+                    <wp:anchor distT="0" distB="0" distL="114300" distR="114300" simplePos="0" relativeHeight="251679744" behindDoc="0" locked="0" layoutInCell="1" allowOverlap="1" wp14:anchorId="66D0317E" wp14:editId="15802650">
+                      <wp:simplePos x="0" y="0"/>
+                      <wp:positionH relativeFrom="column">
+                        <wp:posOffset>814070</wp:posOffset>
+                      </wp:positionH>
+                      <wp:positionV relativeFrom="paragraph">
+                        <wp:posOffset>2336800</wp:posOffset>
                       </wp:positionV>
                       <wp:extent cx="1085850" cy="190500"/>
                       <wp:effectExtent l="0" t="0" r="19050" b="19050"/>
@@ -2697,7 +2837,7 @@
                 </mc:Choice>
                 <mc:Fallback>
                   <w:pict>
-                    <v:shape w14:anchorId="66D0317E" id="Text Box 16" o:spid="_x0000_s1038" type="#_x0000_t202" style="position:absolute;margin-left:64.85pt;margin-top:93.25pt;width:85.5pt;height:15pt;z-index:251679744;visibility:visible;mso-wrap-style:square;mso-height-percent:0;mso-wrap-distance-left:9pt;mso-wrap-distance-top:0;mso-wrap-distance-right:9pt;mso-wrap-distance-bottom:0;mso-position-horizontal:absolute;mso-position-horizontal-relative:text;mso-position-vertical:absolute;mso-position-vertical-relative:text;mso-height-percent:0;mso-height-relative:margin;v-text-anchor:top" o:gfxdata="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" fillcolor="white [3201]" strokeweight=".5pt">
+                    <v:shape w14:anchorId="66D0317E" id="Text Box 16" o:spid="_x0000_s1040" type="#_x0000_t202" style="position:absolute;margin-left:64.1pt;margin-top:184pt;width:85.5pt;height:15pt;z-index:251679744;visibility:visible;mso-wrap-style:square;mso-height-percent:0;mso-wrap-distance-left:9pt;mso-wrap-distance-top:0;mso-wrap-distance-right:9pt;mso-wrap-distance-bottom:0;mso-position-horizontal:absolute;mso-position-horizontal-relative:text;mso-position-vertical:absolute;mso-position-vertical-relative:text;mso-height-percent:0;mso-height-relative:margin;v-text-anchor:top" o:gfxdata="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" fillcolor="white [3201]" strokeweight=".5pt">
                       <v:textbox>
                         <w:txbxContent>
                           <w:p/>
@@ -2715,18 +2855,18 @@
               <mc:AlternateContent>
                 <mc:Choice Requires="wps">
                   <w:drawing>
-                    <wp:anchor distT="0" distB="0" distL="114300" distR="114300" simplePos="0" relativeHeight="251678720" behindDoc="0" locked="0" layoutInCell="1" allowOverlap="1" wp14:anchorId="1B06BF1A" wp14:editId="1A07EF6C">
+                    <wp:anchor distT="0" distB="0" distL="114300" distR="114300" simplePos="0" relativeHeight="251680768" behindDoc="0" locked="0" layoutInCell="1" allowOverlap="1" wp14:anchorId="3E6AE279" wp14:editId="76DE3BA3">
                       <wp:simplePos x="0" y="0"/>
                       <wp:positionH relativeFrom="column">
                         <wp:posOffset>775970</wp:posOffset>
                       </wp:positionH>
                       <wp:positionV relativeFrom="paragraph">
-                        <wp:posOffset>927100</wp:posOffset>
+                        <wp:posOffset>2584450</wp:posOffset>
                       </wp:positionV>
-                      <wp:extent cx="1104900" cy="190500"/>
-                      <wp:effectExtent l="0" t="0" r="19050" b="19050"/>
+                      <wp:extent cx="1171575" cy="190500"/>
+                      <wp:effectExtent l="0" t="0" r="28575" b="19050"/>
                       <wp:wrapNone/>
-                      <wp:docPr id="15" name="Text Box 15"/>
+                      <wp:docPr id="17" name="Text Box 17"/>
                       <wp:cNvGraphicFramePr/>
                       <a:graphic xmlns:a="http://schemas.openxmlformats.org/drawingml/2006/main">
                         <a:graphicData uri="http://schemas.microsoft.com/office/word/2010/wordprocessingShape">
@@ -2735,7 +2875,7 @@
                             <wps:spPr>
                               <a:xfrm>
                                 <a:off x="0" y="0"/>
-                                <a:ext cx="1104900" cy="190500"/>
+                                <a:ext cx="1171575" cy="190500"/>
                               </a:xfrm>
                               <a:prstGeom prst="rect">
                                 <a:avLst/>
@@ -2763,15 +2903,12 @@
                           </wps:wsp>
                         </a:graphicData>
                       </a:graphic>
-                      <wp14:sizeRelV relativeFrom="margin">
-                        <wp14:pctHeight>0</wp14:pctHeight>
-                      </wp14:sizeRelV>
                     </wp:anchor>
                   </w:drawing>
                 </mc:Choice>
                 <mc:Fallback>
                   <w:pict>
-                    <v:shape w14:anchorId="1B06BF1A" id="Text Box 15" o:spid="_x0000_s1039" type="#_x0000_t202" style="position:absolute;margin-left:61.1pt;margin-top:73pt;width:87pt;height:15pt;z-index:251678720;visibility:visible;mso-wrap-style:square;mso-height-percent:0;mso-wrap-distance-left:9pt;mso-wrap-distance-top:0;mso-wrap-distance-right:9pt;mso-wrap-distance-bottom:0;mso-position-horizontal:absolute;mso-position-horizontal-relative:text;mso-position-vertical:absolute;mso-position-vertical-relative:text;mso-height-percent:0;mso-height-relative:margin;v-text-anchor:top" o:gfxdata="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" fillcolor="white [3201]" strokeweight=".5pt">
+                    <v:shape w14:anchorId="3E6AE279" id="Text Box 17" o:spid="_x0000_s1041" type="#_x0000_t202" style="position:absolute;margin-left:61.1pt;margin-top:203.5pt;width:92.25pt;height:15pt;z-index:251680768;visibility:visible;mso-wrap-style:square;mso-wrap-distance-left:9pt;mso-wrap-distance-top:0;mso-wrap-distance-right:9pt;mso-wrap-distance-bottom:0;mso-position-horizontal:absolute;mso-position-horizontal-relative:text;mso-position-vertical:absolute;mso-position-vertical-relative:text;v-text-anchor:top" o:gfxdata="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" fillcolor="white [3201]" strokeweight=".5pt">
                       <v:textbox>
                         <w:txbxContent>
                           <w:p/>
@@ -2789,13 +2926,13 @@
               <mc:AlternateContent>
                 <mc:Choice Requires="wps">
                   <w:drawing>
-                    <wp:anchor distT="0" distB="0" distL="114300" distR="114300" simplePos="0" relativeHeight="251677696" behindDoc="0" locked="0" layoutInCell="1" allowOverlap="1" wp14:anchorId="1C7D55BF" wp14:editId="6BE431DB">
+                    <wp:anchor distT="0" distB="0" distL="114300" distR="114300" simplePos="0" relativeHeight="251677696" behindDoc="0" locked="0" layoutInCell="1" allowOverlap="1" wp14:anchorId="1C7D55BF" wp14:editId="34E9EC08">
                       <wp:simplePos x="0" y="0"/>
                       <wp:positionH relativeFrom="column">
-                        <wp:posOffset>337820</wp:posOffset>
+                        <wp:posOffset>347345</wp:posOffset>
                       </wp:positionH>
                       <wp:positionV relativeFrom="paragraph">
-                        <wp:posOffset>1908175</wp:posOffset>
+                        <wp:posOffset>3013075</wp:posOffset>
                       </wp:positionV>
                       <wp:extent cx="2085975" cy="533400"/>
                       <wp:effectExtent l="0" t="0" r="28575" b="19050"/>
@@ -2842,7 +2979,7 @@
                 </mc:Choice>
                 <mc:Fallback>
                   <w:pict>
-                    <v:shape w14:anchorId="1C7D55BF" id="Text Box 14" o:spid="_x0000_s1040" type="#_x0000_t202" style="position:absolute;margin-left:26.6pt;margin-top:150.25pt;width:164.25pt;height:42pt;z-index:251677696;visibility:visible;mso-wrap-style:square;mso-wrap-distance-left:9pt;mso-wrap-distance-top:0;mso-wrap-distance-right:9pt;mso-wrap-distance-bottom:0;mso-position-horizontal:absolute;mso-position-horizontal-relative:text;mso-position-vertical:absolute;mso-position-vertical-relative:text;v-text-anchor:top" o:gfxdata="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" fillcolor="white [3201]" strokeweight=".5pt">
+                    <v:shape w14:anchorId="1C7D55BF" id="Text Box 14" o:spid="_x0000_s1042" type="#_x0000_t202" style="position:absolute;margin-left:27.35pt;margin-top:237.25pt;width:164.25pt;height:42pt;z-index:251677696;visibility:visible;mso-wrap-style:square;mso-wrap-distance-left:9pt;mso-wrap-distance-top:0;mso-wrap-distance-right:9pt;mso-wrap-distance-bottom:0;mso-position-horizontal:absolute;mso-position-horizontal-relative:text;mso-position-vertical:absolute;mso-position-vertical-relative:text;v-text-anchor:top" o:gfxdata="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" fillcolor="white [3201]" strokeweight=".5pt">
                       <v:textbox>
                         <w:txbxContent>
                           <w:p/>
@@ -2860,7 +2997,7 @@
               <mc:AlternateContent>
                 <mc:Choice Requires="wps">
                   <w:drawing>
-                    <wp:anchor distT="45720" distB="45720" distL="114300" distR="114300" simplePos="0" relativeHeight="251676672" behindDoc="0" locked="0" layoutInCell="1" allowOverlap="1" wp14:anchorId="6B64185A" wp14:editId="25728BAB">
+                    <wp:anchor distT="45720" distB="45720" distL="114300" distR="114300" simplePos="0" relativeHeight="251676672" behindDoc="0" locked="0" layoutInCell="1" allowOverlap="1" wp14:anchorId="6B64185A" wp14:editId="27D023F9">
                       <wp:simplePos x="0" y="0"/>
                       <wp:positionH relativeFrom="column">
                         <wp:align>center</wp:align>
@@ -2869,7 +3006,7 @@
                         <wp:posOffset>182880</wp:posOffset>
                       </wp:positionV>
                       <wp:extent cx="2360930" cy="1404620"/>
-                      <wp:effectExtent l="0" t="0" r="22860" b="12700"/>
+                      <wp:effectExtent l="0" t="0" r="11430" b="13335"/>
                       <wp:wrapSquare wrapText="bothSides"/>
                       <wp:docPr id="13" name="Text Box 2"/>
                       <wp:cNvGraphicFramePr>
@@ -2921,15 +3058,35 @@
                                     <w:jc w:val="center"/>
                                   </w:pPr>
                                   <w:r>
-                                    <w:t>&lt;Professor&gt;</w:t>
-                                  </w:r>
-                                </w:p>
-                                <w:p>
-                                  <w:pPr>
-                                    <w:jc w:val="center"/>
-                                  </w:pPr>
-                                  <w:r>
-                                    <w:t>&lt;Semester&gt;</w:t>
+                                    <w:t>&lt;Department&gt;</w:t>
+                                  </w:r>
+                                </w:p>
+                                <w:p>
+                                  <w:pPr>
+                                    <w:jc w:val="center"/>
+                                  </w:pPr>
+                                  <w:r>
+                                    <w:t>&lt;</w:t>
+                                  </w:r>
+                                  <w:r>
+                                    <w:t>Semester</w:t>
+                                  </w:r>
+                                  <w:r>
+                                    <w:t>&gt;</w:t>
+                                  </w:r>
+                                </w:p>
+                                <w:p>
+                                  <w:pPr>
+                                    <w:jc w:val="center"/>
+                                  </w:pPr>
+                                  <w:r>
+                                    <w:t>&lt;</w:t>
+                                  </w:r>
+                                  <w:r>
+                                    <w:t>Faculty</w:t>
+                                  </w:r>
+                                  <w:r>
+                                    <w:t>&gt;</w:t>
                                   </w:r>
                                 </w:p>
                                 <w:p>
@@ -2943,7 +3100,7 @@
                                     <w:jc w:val="both"/>
                                   </w:pPr>
                                   <w:r>
-                                    <w:t>Office:</w:t>
+                                    <w:t>Salutation:  { Dr., Mr., Mrs., Ms. }</w:t>
                                   </w:r>
                                 </w:p>
                                 <w:p>
@@ -2952,10 +3109,7 @@
                                     <w:jc w:val="both"/>
                                   </w:pPr>
                                   <w:r>
-                                    <w:t>Phone:</w:t>
-                                  </w:r>
-                                  <w:r>
-                                    <w:t xml:space="preserve"> </w:t>
+                                    <w:t xml:space="preserve">First Name: </w:t>
                                   </w:r>
                                 </w:p>
                                 <w:p>
@@ -2964,7 +3118,7 @@
                                     <w:jc w:val="both"/>
                                   </w:pPr>
                                   <w:r>
-                                    <w:t>Email:</w:t>
+                                    <w:t xml:space="preserve">Last Name: </w:t>
                                   </w:r>
                                 </w:p>
                                 <w:p>
@@ -2972,6 +3126,42 @@
                                     <w:spacing w:line="360" w:lineRule="auto"/>
                                     <w:jc w:val="both"/>
                                   </w:pPr>
+                                </w:p>
+                                <w:p>
+                                  <w:pPr>
+                                    <w:spacing w:line="360" w:lineRule="auto"/>
+                                    <w:jc w:val="both"/>
+                                  </w:pPr>
+                                  <w:r>
+                                    <w:t>Office:</w:t>
+                                  </w:r>
+                                </w:p>
+                                <w:p>
+                                  <w:pPr>
+                                    <w:spacing w:line="360" w:lineRule="auto"/>
+                                    <w:jc w:val="both"/>
+                                  </w:pPr>
+                                  <w:r>
+                                    <w:t>Phone:</w:t>
+                                  </w:r>
+                                  <w:r>
+                                    <w:t xml:space="preserve"> </w:t>
+                                  </w:r>
+                                </w:p>
+                                <w:p>
+                                  <w:pPr>
+                                    <w:spacing w:line="360" w:lineRule="auto"/>
+                                    <w:jc w:val="both"/>
+                                  </w:pPr>
+                                  <w:r>
+                                    <w:t>Email:</w:t>
+                                  </w:r>
+                                </w:p>
+                                <w:p>
+                                  <w:pPr>
+                                    <w:spacing w:line="360" w:lineRule="auto"/>
+                                    <w:jc w:val="both"/>
+                                  </w:pPr>
                                   <w:r>
                                     <w:t xml:space="preserve">Office Hours: </w:t>
                                   </w:r>
@@ -3029,6 +3219,27 @@
                                   <w:r>
                                     <w:t>&gt;&gt; CSC 15-01 &lt;&lt;</w:t>
                                   </w:r>
+                                </w:p>
+                                <w:p>
+                                  <w:pPr>
+                                    <w:jc w:val="center"/>
+                                  </w:pPr>
+                                </w:p>
+                                <w:p>
+                                  <w:pPr>
+                                    <w:jc w:val="center"/>
+                                  </w:pPr>
+                                  <w:r>
+                                    <w:t xml:space="preserve">[ </w:t>
+                                  </w:r>
+                                  <w:r>
+                                    <w:t>Submit ]</w:t>
+                                  </w:r>
+                                </w:p>
+                                <w:p>
+                                  <w:pPr>
+                                    <w:jc w:val="center"/>
+                                  </w:pPr>
                                 </w:p>
                               </w:txbxContent>
                             </wps:txbx>
@@ -3049,7 +3260,7 @@
                 </mc:Choice>
                 <mc:Fallback>
                   <w:pict>
-                    <v:shape w14:anchorId="6B64185A" id="_x0000_s1041" type="#_x0000_t202" style="position:absolute;margin-left:0;margin-top:14.4pt;width:185.9pt;height:110.6pt;z-index:251676672;visibility:visible;mso-wrap-style:square;mso-width-percent:400;mso-height-percent:200;mso-wrap-distance-left:9pt;mso-wrap-distance-top:3.6pt;mso-wrap-distance-right:9pt;mso-wrap-distance-bottom:3.6pt;mso-position-horizontal:center;mso-position-horizontal-relative:text;mso-position-vertical:absolute;mso-position-vertical-relative:text;mso-width-percent:400;mso-height-percent:200;mso-width-relative:margin;mso-height-relative:margin;v-text-anchor:top" o:gfxdata="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">
+                    <v:shape w14:anchorId="6B64185A" id="_x0000_s1043" type="#_x0000_t202" style="position:absolute;margin-left:0;margin-top:14.4pt;width:185.9pt;height:110.6pt;z-index:251676672;visibility:visible;mso-wrap-style:square;mso-width-percent:400;mso-height-percent:200;mso-wrap-distance-left:9pt;mso-wrap-distance-top:3.6pt;mso-wrap-distance-right:9pt;mso-wrap-distance-bottom:3.6pt;mso-position-horizontal:center;mso-position-horizontal-relative:text;mso-position-vertical:absolute;mso-position-vertical-relative:text;mso-width-percent:400;mso-height-percent:200;mso-width-relative:margin;mso-height-relative:margin;v-text-anchor:top" o:gfxdata="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">
                       <v:textbox style="mso-fit-shape-to-text:t">
                         <w:txbxContent>
                           <w:p>
@@ -3070,15 +3281,35 @@
                               <w:jc w:val="center"/>
                             </w:pPr>
                             <w:r>
-                              <w:t>&lt;Professor&gt;</w:t>
-                            </w:r>
-                          </w:p>
-                          <w:p>
-                            <w:pPr>
-                              <w:jc w:val="center"/>
-                            </w:pPr>
-                            <w:r>
-                              <w:t>&lt;Semester&gt;</w:t>
+                              <w:t>&lt;Department&gt;</w:t>
+                            </w:r>
+                          </w:p>
+                          <w:p>
+                            <w:pPr>
+                              <w:jc w:val="center"/>
+                            </w:pPr>
+                            <w:r>
+                              <w:t>&lt;</w:t>
+                            </w:r>
+                            <w:r>
+                              <w:t>Semester</w:t>
+                            </w:r>
+                            <w:r>
+                              <w:t>&gt;</w:t>
+                            </w:r>
+                          </w:p>
+                          <w:p>
+                            <w:pPr>
+                              <w:jc w:val="center"/>
+                            </w:pPr>
+                            <w:r>
+                              <w:t>&lt;</w:t>
+                            </w:r>
+                            <w:r>
+                              <w:t>Faculty</w:t>
+                            </w:r>
+                            <w:r>
+                              <w:t>&gt;</w:t>
                             </w:r>
                           </w:p>
                           <w:p>
@@ -3092,7 +3323,7 @@
                               <w:jc w:val="both"/>
                             </w:pPr>
                             <w:r>
-                              <w:t>Office:</w:t>
+                              <w:t>Salutation:  { Dr., Mr., Mrs., Ms. }</w:t>
                             </w:r>
                           </w:p>
                           <w:p>
@@ -3101,10 +3332,7 @@
                               <w:jc w:val="both"/>
                             </w:pPr>
                             <w:r>
-                              <w:t>Phone:</w:t>
-                            </w:r>
-                            <w:r>
-                              <w:t xml:space="preserve"> </w:t>
+                              <w:t xml:space="preserve">First Name: </w:t>
                             </w:r>
                           </w:p>
                           <w:p>
@@ -3113,7 +3341,7 @@
                               <w:jc w:val="both"/>
                             </w:pPr>
                             <w:r>
-                              <w:t>Email:</w:t>
+                              <w:t xml:space="preserve">Last Name: </w:t>
                             </w:r>
                           </w:p>
                           <w:p>
@@ -3121,6 +3349,42 @@
                               <w:spacing w:line="360" w:lineRule="auto"/>
                               <w:jc w:val="both"/>
                             </w:pPr>
+                          </w:p>
+                          <w:p>
+                            <w:pPr>
+                              <w:spacing w:line="360" w:lineRule="auto"/>
+                              <w:jc w:val="both"/>
+                            </w:pPr>
+                            <w:r>
+                              <w:t>Office:</w:t>
+                            </w:r>
+                          </w:p>
+                          <w:p>
+                            <w:pPr>
+                              <w:spacing w:line="360" w:lineRule="auto"/>
+                              <w:jc w:val="both"/>
+                            </w:pPr>
+                            <w:r>
+                              <w:t>Phone:</w:t>
+                            </w:r>
+                            <w:r>
+                              <w:t xml:space="preserve"> </w:t>
+                            </w:r>
+                          </w:p>
+                          <w:p>
+                            <w:pPr>
+                              <w:spacing w:line="360" w:lineRule="auto"/>
+                              <w:jc w:val="both"/>
+                            </w:pPr>
+                            <w:r>
+                              <w:t>Email:</w:t>
+                            </w:r>
+                          </w:p>
+                          <w:p>
+                            <w:pPr>
+                              <w:spacing w:line="360" w:lineRule="auto"/>
+                              <w:jc w:val="both"/>
+                            </w:pPr>
                             <w:r>
                               <w:t xml:space="preserve">Office Hours: </w:t>
                             </w:r>
@@ -3178,6 +3442,27 @@
                             <w:r>
                               <w:t>&gt;&gt; CSC 15-01 &lt;&lt;</w:t>
                             </w:r>
+                          </w:p>
+                          <w:p>
+                            <w:pPr>
+                              <w:jc w:val="center"/>
+                            </w:pPr>
+                          </w:p>
+                          <w:p>
+                            <w:pPr>
+                              <w:jc w:val="center"/>
+                            </w:pPr>
+                            <w:r>
+                              <w:t xml:space="preserve">[ </w:t>
+                            </w:r>
+                            <w:r>
+                              <w:t>Submit ]</w:t>
+                            </w:r>
+                          </w:p>
+                          <w:p>
+                            <w:pPr>
+                              <w:jc w:val="center"/>
+                            </w:pPr>
                           </w:p>
                         </w:txbxContent>
                       </v:textbox>
@@ -3204,22 +3489,85 @@
               <w:rPr>
                 <w:i/>
               </w:rPr>
-              <w:t>Professor Detail and Edit View</w:t>
+              <w:t>Faculty Member</w:t>
+            </w:r>
+            <w:r>
+              <w:rPr>
+                <w:i/>
+              </w:rPr>
+              <w:t xml:space="preserve"> </w:t>
+            </w:r>
+            <w:r>
+              <w:rPr>
+                <w:i/>
+              </w:rPr>
+              <w:t>Add/</w:t>
+            </w:r>
+            <w:r>
+              <w:rPr>
+                <w:i/>
+              </w:rPr>
+              <w:t>Detail</w:t>
+            </w:r>
+            <w:r>
+              <w:rPr>
+                <w:i/>
+              </w:rPr>
+              <w:t>/</w:t>
+            </w:r>
+            <w:r>
+              <w:rPr>
+                <w:i/>
+              </w:rPr>
+              <w:t>Edit View</w:t>
             </w:r>
           </w:p>
           <w:p/>
           <w:p>
             <w:r>
-              <w:t>After clicking a Professor from the Semester Detail view, you are taken to the detail and edit view for that professor.</w:t>
+              <w:t xml:space="preserve">After clicking a </w:t>
+            </w:r>
+            <w:r>
+              <w:t>Faculty Member</w:t>
+            </w:r>
+            <w:r>
+              <w:t xml:space="preserve"> from the Semester Detail view, </w:t>
+            </w:r>
+            <w:r>
+              <w:t xml:space="preserve">or choosing to add a new one, </w:t>
+            </w:r>
+            <w:r>
+              <w:t>you are taken to the detail and edit view for that professor</w:t>
+            </w:r>
+            <w:r>
+              <w:t xml:space="preserve"> (or a blank form for a new one)</w:t>
+            </w:r>
+            <w:r>
+              <w:t>.</w:t>
             </w:r>
           </w:p>
           <w:p/>
           <w:p>
             <w:r>
-              <w:t xml:space="preserve">Here, you can enter </w:t>
-            </w:r>
-            <w:r>
-              <w:t xml:space="preserve">basic information for the professor. Their office location, their email and office phone, and their office hours. </w:t>
+              <w:t xml:space="preserve">Here, you can </w:t>
+            </w:r>
+            <w:r>
+              <w:t xml:space="preserve">edit </w:t>
+            </w:r>
+            <w:r>
+              <w:t>basic information for the professor</w:t>
+            </w:r>
+            <w:r>
+              <w:t xml:space="preserve"> (including name and salutation)</w:t>
+            </w:r>
+            <w:r>
+              <w:t xml:space="preserve">. </w:t>
+            </w:r>
+            <w:r>
+              <w:t xml:space="preserve">Other big details include </w:t>
+            </w:r>
+            <w:r>
+              <w:t xml:space="preserve">office location, their email and office phone, and their office hours. </w:t>
             </w:r>
           </w:p>
           <w:p/>
@@ -3248,18 +3596,744 @@
                 <w:noProof/>
               </w:rPr>
             </w:pPr>
+            <w:r>
+              <w:rPr>
+                <w:noProof/>
+              </w:rPr>
+              <w:lastRenderedPageBreak/>
+              <mc:AlternateContent>
+                <mc:Choice Requires="wps">
+                  <w:drawing>
+                    <wp:anchor distT="0" distB="0" distL="114300" distR="114300" simplePos="0" relativeHeight="251700224" behindDoc="0" locked="0" layoutInCell="1" allowOverlap="1" wp14:anchorId="2E7F3E3A" wp14:editId="16530960">
+                      <wp:simplePos x="0" y="0"/>
+                      <wp:positionH relativeFrom="column">
+                        <wp:posOffset>766445</wp:posOffset>
+                      </wp:positionH>
+                      <wp:positionV relativeFrom="paragraph">
+                        <wp:posOffset>2101850</wp:posOffset>
+                      </wp:positionV>
+                      <wp:extent cx="1066800" cy="152400"/>
+                      <wp:effectExtent l="0" t="0" r="19050" b="19050"/>
+                      <wp:wrapNone/>
+                      <wp:docPr id="31" name="Text Box 31"/>
+                      <wp:cNvGraphicFramePr/>
+                      <a:graphic xmlns:a="http://schemas.openxmlformats.org/drawingml/2006/main">
+                        <a:graphicData uri="http://schemas.microsoft.com/office/word/2010/wordprocessingShape">
+                          <wps:wsp>
+                            <wps:cNvSpPr txBox="1"/>
+                            <wps:spPr>
+                              <a:xfrm>
+                                <a:off x="0" y="0"/>
+                                <a:ext cx="1066800" cy="152400"/>
+                              </a:xfrm>
+                              <a:prstGeom prst="rect">
+                                <a:avLst/>
+                              </a:prstGeom>
+                              <a:solidFill>
+                                <a:schemeClr val="lt1"/>
+                              </a:solidFill>
+                              <a:ln w="6350">
+                                <a:solidFill>
+                                  <a:prstClr val="black"/>
+                                </a:solidFill>
+                              </a:ln>
+                            </wps:spPr>
+                            <wps:txbx>
+                              <w:txbxContent>
+                                <w:p/>
+                              </w:txbxContent>
+                            </wps:txbx>
+                            <wps:bodyPr rot="0" spcFirstLastPara="0" vertOverflow="overflow" horzOverflow="overflow" vert="horz" wrap="square" lIns="91440" tIns="45720" rIns="91440" bIns="45720" numCol="1" spcCol="0" rtlCol="0" fromWordArt="0" anchor="t" anchorCtr="0" forceAA="0" compatLnSpc="1">
+                              <a:prstTxWarp prst="textNoShape">
+                                <a:avLst/>
+                              </a:prstTxWarp>
+                              <a:noAutofit/>
+                            </wps:bodyPr>
+                          </wps:wsp>
+                        </a:graphicData>
+                      </a:graphic>
+                    </wp:anchor>
+                  </w:drawing>
+                </mc:Choice>
+                <mc:Fallback>
+                  <w:pict>
+                    <v:shape w14:anchorId="2E7F3E3A" id="Text Box 31" o:spid="_x0000_s1044" type="#_x0000_t202" style="position:absolute;left:0;text-align:left;margin-left:60.35pt;margin-top:165.5pt;width:84pt;height:12pt;z-index:251700224;visibility:visible;mso-wrap-style:square;mso-wrap-distance-left:9pt;mso-wrap-distance-top:0;mso-wrap-distance-right:9pt;mso-wrap-distance-bottom:0;mso-position-horizontal:absolute;mso-position-horizontal-relative:text;mso-position-vertical:absolute;mso-position-vertical-relative:text;v-text-anchor:top" o:gfxdata="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" fillcolor="white [3201]" strokeweight=".5pt">
+                      <v:textbox>
+                        <w:txbxContent>
+                          <w:p/>
+                        </w:txbxContent>
+                      </v:textbox>
+                    </v:shape>
+                  </w:pict>
+                </mc:Fallback>
+              </mc:AlternateContent>
+            </w:r>
+            <w:r>
+              <w:rPr>
+                <w:noProof/>
+              </w:rPr>
+              <mc:AlternateContent>
+                <mc:Choice Requires="wps">
+                  <w:drawing>
+                    <wp:anchor distT="0" distB="0" distL="114300" distR="114300" simplePos="0" relativeHeight="251699200" behindDoc="0" locked="0" layoutInCell="1" allowOverlap="1" wp14:anchorId="1A13C69D" wp14:editId="16E1F185">
+                      <wp:simplePos x="0" y="0"/>
+                      <wp:positionH relativeFrom="column">
+                        <wp:posOffset>937895</wp:posOffset>
+                      </wp:positionH>
+                      <wp:positionV relativeFrom="paragraph">
+                        <wp:posOffset>1920875</wp:posOffset>
+                      </wp:positionV>
+                      <wp:extent cx="1038225" cy="142875"/>
+                      <wp:effectExtent l="0" t="0" r="28575" b="28575"/>
+                      <wp:wrapNone/>
+                      <wp:docPr id="30" name="Text Box 30"/>
+                      <wp:cNvGraphicFramePr/>
+                      <a:graphic xmlns:a="http://schemas.openxmlformats.org/drawingml/2006/main">
+                        <a:graphicData uri="http://schemas.microsoft.com/office/word/2010/wordprocessingShape">
+                          <wps:wsp>
+                            <wps:cNvSpPr txBox="1"/>
+                            <wps:spPr>
+                              <a:xfrm>
+                                <a:off x="0" y="0"/>
+                                <a:ext cx="1038225" cy="142875"/>
+                              </a:xfrm>
+                              <a:prstGeom prst="rect">
+                                <a:avLst/>
+                              </a:prstGeom>
+                              <a:solidFill>
+                                <a:schemeClr val="lt1"/>
+                              </a:solidFill>
+                              <a:ln w="6350">
+                                <a:solidFill>
+                                  <a:prstClr val="black"/>
+                                </a:solidFill>
+                              </a:ln>
+                            </wps:spPr>
+                            <wps:txbx>
+                              <w:txbxContent>
+                                <w:p/>
+                              </w:txbxContent>
+                            </wps:txbx>
+                            <wps:bodyPr rot="0" spcFirstLastPara="0" vertOverflow="overflow" horzOverflow="overflow" vert="horz" wrap="square" lIns="91440" tIns="45720" rIns="91440" bIns="45720" numCol="1" spcCol="0" rtlCol="0" fromWordArt="0" anchor="t" anchorCtr="0" forceAA="0" compatLnSpc="1">
+                              <a:prstTxWarp prst="textNoShape">
+                                <a:avLst/>
+                              </a:prstTxWarp>
+                              <a:noAutofit/>
+                            </wps:bodyPr>
+                          </wps:wsp>
+                        </a:graphicData>
+                      </a:graphic>
+                    </wp:anchor>
+                  </w:drawing>
+                </mc:Choice>
+                <mc:Fallback>
+                  <w:pict>
+                    <v:shape w14:anchorId="1A13C69D" id="Text Box 30" o:spid="_x0000_s1045" type="#_x0000_t202" style="position:absolute;left:0;text-align:left;margin-left:73.85pt;margin-top:151.25pt;width:81.75pt;height:11.25pt;z-index:251699200;visibility:visible;mso-wrap-style:square;mso-wrap-distance-left:9pt;mso-wrap-distance-top:0;mso-wrap-distance-right:9pt;mso-wrap-distance-bottom:0;mso-position-horizontal:absolute;mso-position-horizontal-relative:text;mso-position-vertical:absolute;mso-position-vertical-relative:text;v-text-anchor:top" o:gfxdata="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" fillcolor="white [3201]" strokeweight=".5pt">
+                      <v:textbox>
+                        <w:txbxContent>
+                          <w:p/>
+                        </w:txbxContent>
+                      </v:textbox>
+                    </v:shape>
+                  </w:pict>
+                </mc:Fallback>
+              </mc:AlternateContent>
+            </w:r>
+            <w:r>
+              <w:rPr>
+                <w:noProof/>
+              </w:rPr>
+              <mc:AlternateContent>
+                <mc:Choice Requires="wps">
+                  <w:drawing>
+                    <wp:anchor distT="0" distB="0" distL="114300" distR="114300" simplePos="0" relativeHeight="251698176" behindDoc="0" locked="0" layoutInCell="1" allowOverlap="1" wp14:anchorId="102D5D80" wp14:editId="039CCFD5">
+                      <wp:simplePos x="0" y="0"/>
+                      <wp:positionH relativeFrom="column">
+                        <wp:posOffset>985520</wp:posOffset>
+                      </wp:positionH>
+                      <wp:positionV relativeFrom="paragraph">
+                        <wp:posOffset>1730375</wp:posOffset>
+                      </wp:positionV>
+                      <wp:extent cx="1000125" cy="161925"/>
+                      <wp:effectExtent l="0" t="0" r="28575" b="28575"/>
+                      <wp:wrapNone/>
+                      <wp:docPr id="29" name="Text Box 29"/>
+                      <wp:cNvGraphicFramePr/>
+                      <a:graphic xmlns:a="http://schemas.openxmlformats.org/drawingml/2006/main">
+                        <a:graphicData uri="http://schemas.microsoft.com/office/word/2010/wordprocessingShape">
+                          <wps:wsp>
+                            <wps:cNvSpPr txBox="1"/>
+                            <wps:spPr>
+                              <a:xfrm>
+                                <a:off x="0" y="0"/>
+                                <a:ext cx="1000125" cy="161925"/>
+                              </a:xfrm>
+                              <a:prstGeom prst="rect">
+                                <a:avLst/>
+                              </a:prstGeom>
+                              <a:solidFill>
+                                <a:schemeClr val="lt1"/>
+                              </a:solidFill>
+                              <a:ln w="6350">
+                                <a:solidFill>
+                                  <a:prstClr val="black"/>
+                                </a:solidFill>
+                              </a:ln>
+                            </wps:spPr>
+                            <wps:txbx>
+                              <w:txbxContent>
+                                <w:p/>
+                              </w:txbxContent>
+                            </wps:txbx>
+                            <wps:bodyPr rot="0" spcFirstLastPara="0" vertOverflow="overflow" horzOverflow="overflow" vert="horz" wrap="square" lIns="91440" tIns="45720" rIns="91440" bIns="45720" numCol="1" spcCol="0" rtlCol="0" fromWordArt="0" anchor="t" anchorCtr="0" forceAA="0" compatLnSpc="1">
+                              <a:prstTxWarp prst="textNoShape">
+                                <a:avLst/>
+                              </a:prstTxWarp>
+                              <a:noAutofit/>
+                            </wps:bodyPr>
+                          </wps:wsp>
+                        </a:graphicData>
+                      </a:graphic>
+                    </wp:anchor>
+                  </w:drawing>
+                </mc:Choice>
+                <mc:Fallback>
+                  <w:pict>
+                    <v:shape w14:anchorId="102D5D80" id="Text Box 29" o:spid="_x0000_s1046" type="#_x0000_t202" style="position:absolute;left:0;text-align:left;margin-left:77.6pt;margin-top:136.25pt;width:78.75pt;height:12.75pt;z-index:251698176;visibility:visible;mso-wrap-style:square;mso-wrap-distance-left:9pt;mso-wrap-distance-top:0;mso-wrap-distance-right:9pt;mso-wrap-distance-bottom:0;mso-position-horizontal:absolute;mso-position-horizontal-relative:text;mso-position-vertical:absolute;mso-position-vertical-relative:text;v-text-anchor:top" o:gfxdata="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" fillcolor="white [3201]" strokeweight=".5pt">
+                      <v:textbox>
+                        <w:txbxContent>
+                          <w:p/>
+                        </w:txbxContent>
+                      </v:textbox>
+                    </v:shape>
+                  </w:pict>
+                </mc:Fallback>
+              </mc:AlternateContent>
+            </w:r>
+            <w:r>
+              <w:rPr>
+                <w:noProof/>
+              </w:rPr>
+              <mc:AlternateContent>
+                <mc:Choice Requires="wps">
+                  <w:drawing>
+                    <wp:anchor distT="0" distB="0" distL="114300" distR="114300" simplePos="0" relativeHeight="251697152" behindDoc="0" locked="0" layoutInCell="1" allowOverlap="1" wp14:anchorId="0E88BF23" wp14:editId="272FFFC9">
+                      <wp:simplePos x="0" y="0"/>
+                      <wp:positionH relativeFrom="column">
+                        <wp:posOffset>699770</wp:posOffset>
+                      </wp:positionH>
+                      <wp:positionV relativeFrom="paragraph">
+                        <wp:posOffset>1520825</wp:posOffset>
+                      </wp:positionV>
+                      <wp:extent cx="504825" cy="161925"/>
+                      <wp:effectExtent l="0" t="0" r="28575" b="28575"/>
+                      <wp:wrapNone/>
+                      <wp:docPr id="28" name="Text Box 28"/>
+                      <wp:cNvGraphicFramePr/>
+                      <a:graphic xmlns:a="http://schemas.openxmlformats.org/drawingml/2006/main">
+                        <a:graphicData uri="http://schemas.microsoft.com/office/word/2010/wordprocessingShape">
+                          <wps:wsp>
+                            <wps:cNvSpPr txBox="1"/>
+                            <wps:spPr>
+                              <a:xfrm>
+                                <a:off x="0" y="0"/>
+                                <a:ext cx="504825" cy="161925"/>
+                              </a:xfrm>
+                              <a:prstGeom prst="rect">
+                                <a:avLst/>
+                              </a:prstGeom>
+                              <a:solidFill>
+                                <a:schemeClr val="lt1"/>
+                              </a:solidFill>
+                              <a:ln w="6350">
+                                <a:solidFill>
+                                  <a:prstClr val="black"/>
+                                </a:solidFill>
+                              </a:ln>
+                            </wps:spPr>
+                            <wps:txbx>
+                              <w:txbxContent>
+                                <w:p/>
+                              </w:txbxContent>
+                            </wps:txbx>
+                            <wps:bodyPr rot="0" spcFirstLastPara="0" vertOverflow="overflow" horzOverflow="overflow" vert="horz" wrap="square" lIns="91440" tIns="45720" rIns="91440" bIns="45720" numCol="1" spcCol="0" rtlCol="0" fromWordArt="0" anchor="t" anchorCtr="0" forceAA="0" compatLnSpc="1">
+                              <a:prstTxWarp prst="textNoShape">
+                                <a:avLst/>
+                              </a:prstTxWarp>
+                              <a:noAutofit/>
+                            </wps:bodyPr>
+                          </wps:wsp>
+                        </a:graphicData>
+                      </a:graphic>
+                    </wp:anchor>
+                  </w:drawing>
+                </mc:Choice>
+                <mc:Fallback>
+                  <w:pict>
+                    <v:shape w14:anchorId="0E88BF23" id="Text Box 28" o:spid="_x0000_s1047" type="#_x0000_t202" style="position:absolute;left:0;text-align:left;margin-left:55.1pt;margin-top:119.75pt;width:39.75pt;height:12.75pt;z-index:251697152;visibility:visible;mso-wrap-style:square;mso-wrap-distance-left:9pt;mso-wrap-distance-top:0;mso-wrap-distance-right:9pt;mso-wrap-distance-bottom:0;mso-position-horizontal:absolute;mso-position-horizontal-relative:text;mso-position-vertical:absolute;mso-position-vertical-relative:text;v-text-anchor:top" o:gfxdata="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" fillcolor="white [3201]" strokeweight=".5pt">
+                      <v:textbox>
+                        <w:txbxContent>
+                          <w:p/>
+                        </w:txbxContent>
+                      </v:textbox>
+                    </v:shape>
+                  </w:pict>
+                </mc:Fallback>
+              </mc:AlternateContent>
+            </w:r>
+            <w:r>
+              <w:rPr>
+                <w:noProof/>
+              </w:rPr>
+              <mc:AlternateContent>
+                <mc:Choice Requires="wps">
+                  <w:drawing>
+                    <wp:anchor distT="0" distB="0" distL="114300" distR="114300" simplePos="0" relativeHeight="251696128" behindDoc="0" locked="0" layoutInCell="1" allowOverlap="1" wp14:anchorId="04157094" wp14:editId="492E4136">
+                      <wp:simplePos x="0" y="0"/>
+                      <wp:positionH relativeFrom="column">
+                        <wp:posOffset>861695</wp:posOffset>
+                      </wp:positionH>
+                      <wp:positionV relativeFrom="paragraph">
+                        <wp:posOffset>1349375</wp:posOffset>
+                      </wp:positionV>
+                      <wp:extent cx="1143000" cy="152400"/>
+                      <wp:effectExtent l="0" t="0" r="19050" b="19050"/>
+                      <wp:wrapNone/>
+                      <wp:docPr id="27" name="Text Box 27"/>
+                      <wp:cNvGraphicFramePr/>
+                      <a:graphic xmlns:a="http://schemas.openxmlformats.org/drawingml/2006/main">
+                        <a:graphicData uri="http://schemas.microsoft.com/office/word/2010/wordprocessingShape">
+                          <wps:wsp>
+                            <wps:cNvSpPr txBox="1"/>
+                            <wps:spPr>
+                              <a:xfrm>
+                                <a:off x="0" y="0"/>
+                                <a:ext cx="1143000" cy="152400"/>
+                              </a:xfrm>
+                              <a:prstGeom prst="rect">
+                                <a:avLst/>
+                              </a:prstGeom>
+                              <a:solidFill>
+                                <a:schemeClr val="lt1"/>
+                              </a:solidFill>
+                              <a:ln w="6350">
+                                <a:solidFill>
+                                  <a:prstClr val="black"/>
+                                </a:solidFill>
+                              </a:ln>
+                            </wps:spPr>
+                            <wps:txbx>
+                              <w:txbxContent>
+                                <w:p/>
+                              </w:txbxContent>
+                            </wps:txbx>
+                            <wps:bodyPr rot="0" spcFirstLastPara="0" vertOverflow="overflow" horzOverflow="overflow" vert="horz" wrap="square" lIns="91440" tIns="45720" rIns="91440" bIns="45720" numCol="1" spcCol="0" rtlCol="0" fromWordArt="0" anchor="t" anchorCtr="0" forceAA="0" compatLnSpc="1">
+                              <a:prstTxWarp prst="textNoShape">
+                                <a:avLst/>
+                              </a:prstTxWarp>
+                              <a:noAutofit/>
+                            </wps:bodyPr>
+                          </wps:wsp>
+                        </a:graphicData>
+                      </a:graphic>
+                    </wp:anchor>
+                  </w:drawing>
+                </mc:Choice>
+                <mc:Fallback>
+                  <w:pict>
+                    <v:shape w14:anchorId="04157094" id="Text Box 27" o:spid="_x0000_s1048" type="#_x0000_t202" style="position:absolute;left:0;text-align:left;margin-left:67.85pt;margin-top:106.25pt;width:90pt;height:12pt;z-index:251696128;visibility:visible;mso-wrap-style:square;mso-wrap-distance-left:9pt;mso-wrap-distance-top:0;mso-wrap-distance-right:9pt;mso-wrap-distance-bottom:0;mso-position-horizontal:absolute;mso-position-horizontal-relative:text;mso-position-vertical:absolute;mso-position-vertical-relative:text;v-text-anchor:top" o:gfxdata="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" fillcolor="white [3201]" strokeweight=".5pt">
+                      <v:textbox>
+                        <w:txbxContent>
+                          <w:p/>
+                        </w:txbxContent>
+                      </v:textbox>
+                    </v:shape>
+                  </w:pict>
+                </mc:Fallback>
+              </mc:AlternateContent>
+            </w:r>
+            <w:r>
+              <w:rPr>
+                <w:noProof/>
+              </w:rPr>
+              <mc:AlternateContent>
+                <mc:Choice Requires="wps">
+                  <w:drawing>
+                    <wp:anchor distT="0" distB="0" distL="114300" distR="114300" simplePos="0" relativeHeight="251695104" behindDoc="0" locked="0" layoutInCell="1" allowOverlap="1" wp14:anchorId="6ACC8857" wp14:editId="5530FD67">
+                      <wp:simplePos x="0" y="0"/>
+                      <wp:positionH relativeFrom="column">
+                        <wp:posOffset>823595</wp:posOffset>
+                      </wp:positionH>
+                      <wp:positionV relativeFrom="paragraph">
+                        <wp:posOffset>1111250</wp:posOffset>
+                      </wp:positionV>
+                      <wp:extent cx="1257300" cy="171450"/>
+                      <wp:effectExtent l="0" t="0" r="19050" b="19050"/>
+                      <wp:wrapNone/>
+                      <wp:docPr id="26" name="Text Box 26"/>
+                      <wp:cNvGraphicFramePr/>
+                      <a:graphic xmlns:a="http://schemas.openxmlformats.org/drawingml/2006/main">
+                        <a:graphicData uri="http://schemas.microsoft.com/office/word/2010/wordprocessingShape">
+                          <wps:wsp>
+                            <wps:cNvSpPr txBox="1"/>
+                            <wps:spPr>
+                              <a:xfrm>
+                                <a:off x="0" y="0"/>
+                                <a:ext cx="1257300" cy="171450"/>
+                              </a:xfrm>
+                              <a:prstGeom prst="rect">
+                                <a:avLst/>
+                              </a:prstGeom>
+                              <a:solidFill>
+                                <a:schemeClr val="lt1"/>
+                              </a:solidFill>
+                              <a:ln w="6350">
+                                <a:solidFill>
+                                  <a:prstClr val="black"/>
+                                </a:solidFill>
+                              </a:ln>
+                            </wps:spPr>
+                            <wps:txbx>
+                              <w:txbxContent>
+                                <w:p/>
+                              </w:txbxContent>
+                            </wps:txbx>
+                            <wps:bodyPr rot="0" spcFirstLastPara="0" vertOverflow="overflow" horzOverflow="overflow" vert="horz" wrap="square" lIns="91440" tIns="45720" rIns="91440" bIns="45720" numCol="1" spcCol="0" rtlCol="0" fromWordArt="0" anchor="t" anchorCtr="0" forceAA="0" compatLnSpc="1">
+                              <a:prstTxWarp prst="textNoShape">
+                                <a:avLst/>
+                              </a:prstTxWarp>
+                              <a:noAutofit/>
+                            </wps:bodyPr>
+                          </wps:wsp>
+                        </a:graphicData>
+                      </a:graphic>
+                      <wp14:sizeRelH relativeFrom="margin">
+                        <wp14:pctWidth>0</wp14:pctWidth>
+                      </wp14:sizeRelH>
+                      <wp14:sizeRelV relativeFrom="margin">
+                        <wp14:pctHeight>0</wp14:pctHeight>
+                      </wp14:sizeRelV>
+                    </wp:anchor>
+                  </w:drawing>
+                </mc:Choice>
+                <mc:Fallback>
+                  <w:pict>
+                    <v:shape w14:anchorId="6ACC8857" id="Text Box 26" o:spid="_x0000_s1049" type="#_x0000_t202" style="position:absolute;left:0;text-align:left;margin-left:64.85pt;margin-top:87.5pt;width:99pt;height:13.5pt;z-index:251695104;visibility:visible;mso-wrap-style:square;mso-width-percent:0;mso-height-percent:0;mso-wrap-distance-left:9pt;mso-wrap-distance-top:0;mso-wrap-distance-right:9pt;mso-wrap-distance-bottom:0;mso-position-horizontal:absolute;mso-position-horizontal-relative:text;mso-position-vertical:absolute;mso-position-vertical-relative:text;mso-width-percent:0;mso-height-percent:0;mso-width-relative:margin;mso-height-relative:margin;v-text-anchor:top" o:gfxdata="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" fillcolor="white [3201]" strokeweight=".5pt">
+                      <v:textbox>
+                        <w:txbxContent>
+                          <w:p/>
+                        </w:txbxContent>
+                      </v:textbox>
+                    </v:shape>
+                  </w:pict>
+                </mc:Fallback>
+              </mc:AlternateContent>
+            </w:r>
+            <w:r>
+              <w:rPr>
+                <w:noProof/>
+              </w:rPr>
+              <mc:AlternateContent>
+                <mc:Choice Requires="wps">
+                  <w:drawing>
+                    <wp:anchor distT="45720" distB="45720" distL="114300" distR="114300" simplePos="0" relativeHeight="251694080" behindDoc="0" locked="0" layoutInCell="1" allowOverlap="1" wp14:anchorId="2BA77C7B" wp14:editId="5F91FECD">
+                      <wp:simplePos x="0" y="0"/>
+                      <wp:positionH relativeFrom="column">
+                        <wp:align>center</wp:align>
+                      </wp:positionH>
+                      <wp:positionV relativeFrom="paragraph">
+                        <wp:posOffset>182880</wp:posOffset>
+                      </wp:positionV>
+                      <wp:extent cx="2360930" cy="1404620"/>
+                      <wp:effectExtent l="0" t="0" r="26670" b="11430"/>
+                      <wp:wrapSquare wrapText="bothSides"/>
+                      <wp:docPr id="6" name="Text Box 2"/>
+                      <wp:cNvGraphicFramePr>
+                        <a:graphicFrameLocks xmlns:a="http://schemas.openxmlformats.org/drawingml/2006/main"/>
+                      </wp:cNvGraphicFramePr>
+                      <a:graphic xmlns:a="http://schemas.openxmlformats.org/drawingml/2006/main">
+                        <a:graphicData uri="http://schemas.microsoft.com/office/word/2010/wordprocessingShape">
+                          <wps:wsp>
+                            <wps:cNvSpPr txBox="1">
+                              <a:spLocks noChangeArrowheads="1"/>
+                            </wps:cNvSpPr>
+                            <wps:spPr bwMode="auto">
+                              <a:xfrm>
+                                <a:off x="0" y="0"/>
+                                <a:ext cx="2360930" cy="1404620"/>
+                              </a:xfrm>
+                              <a:prstGeom prst="rect">
+                                <a:avLst/>
+                              </a:prstGeom>
+                              <a:solidFill>
+                                <a:srgbClr val="FFFFFF"/>
+                              </a:solidFill>
+                              <a:ln w="9525">
+                                <a:solidFill>
+                                  <a:srgbClr val="000000"/>
+                                </a:solidFill>
+                                <a:miter lim="800000"/>
+                                <a:headEnd/>
+                                <a:tailEnd/>
+                              </a:ln>
+                            </wps:spPr>
+                            <wps:txbx>
+                              <w:txbxContent>
+                                <w:p>
+                                  <w:pPr>
+                                    <w:jc w:val="center"/>
+                                  </w:pPr>
+                                  <w:r>
+                                    <w:t xml:space="preserve">Hornet </w:t>
+                                  </w:r>
+                                  <w:proofErr w:type="spellStart"/>
+                                  <w:r>
+                                    <w:t>CardGen</w:t>
+                                  </w:r>
+                                  <w:proofErr w:type="spellEnd"/>
+                                </w:p>
+                                <w:p>
+                                  <w:pPr>
+                                    <w:jc w:val="center"/>
+                                  </w:pPr>
+                                  <w:r>
+                                    <w:t>&lt;Department&gt;</w:t>
+                                  </w:r>
+                                </w:p>
+                                <w:p>
+                                  <w:pPr>
+                                    <w:jc w:val="center"/>
+                                  </w:pPr>
+                                  <w:r>
+                                    <w:t>&lt;Semester&gt;</w:t>
+                                  </w:r>
+                                </w:p>
+                                <w:p>
+                                  <w:pPr>
+                                    <w:jc w:val="center"/>
+                                  </w:pPr>
+                                  <w:r>
+                                    <w:t>&lt;Course-Section&gt;</w:t>
+                                  </w:r>
+                                </w:p>
+                                <w:p>
+                                  <w:pPr>
+                                    <w:jc w:val="center"/>
+                                  </w:pPr>
+                                </w:p>
+                                <w:p>
+                                  <w:r>
+                                    <w:t>Course:</w:t>
+                                  </w:r>
+                                </w:p>
+                                <w:p>
+                                  <w:r>
+                                    <w:t xml:space="preserve">Section: </w:t>
+                                  </w:r>
+                                </w:p>
+                                <w:p>
+                                  <w:r>
+                                    <w:t>Days:</w:t>
+                                  </w:r>
+                                </w:p>
+                                <w:p>
+                                  <w:r>
+                                    <w:t>Start time:</w:t>
+                                  </w:r>
+                                </w:p>
+                                <w:p>
+                                  <w:r>
+                                    <w:t xml:space="preserve">End time: </w:t>
+                                  </w:r>
+                                </w:p>
+                                <w:p>
+                                  <w:r>
+                                    <w:t>Room:</w:t>
+                                  </w:r>
+                                </w:p>
+                                <w:p/>
+                                <w:p>
+                                  <w:r>
+                                    <w:t xml:space="preserve">Faculty: </w:t>
+                                  </w:r>
+                                  <w:r>
+                                    <w:t>{ list department faculty }</w:t>
+                                  </w:r>
+                                </w:p>
+                                <w:p/>
+                                <w:p>
+                                  <w:pPr>
+                                    <w:jc w:val="center"/>
+                                  </w:pPr>
+                                  <w:r>
+                                    <w:t>[ Submit ]</w:t>
+                                  </w:r>
+                                </w:p>
+                                <w:p/>
+                              </w:txbxContent>
+                            </wps:txbx>
+                            <wps:bodyPr rot="0" vert="horz" wrap="square" lIns="91440" tIns="45720" rIns="91440" bIns="45720" anchor="t" anchorCtr="0">
+                              <a:spAutoFit/>
+                            </wps:bodyPr>
+                          </wps:wsp>
+                        </a:graphicData>
+                      </a:graphic>
+                      <wp14:sizeRelH relativeFrom="margin">
+                        <wp14:pctWidth>40000</wp14:pctWidth>
+                      </wp14:sizeRelH>
+                      <wp14:sizeRelV relativeFrom="margin">
+                        <wp14:pctHeight>20000</wp14:pctHeight>
+                      </wp14:sizeRelV>
+                    </wp:anchor>
+                  </w:drawing>
+                </mc:Choice>
+                <mc:Fallback>
+                  <w:pict>
+                    <v:shape w14:anchorId="2BA77C7B" id="_x0000_s1050" type="#_x0000_t202" style="position:absolute;left:0;text-align:left;margin-left:0;margin-top:14.4pt;width:185.9pt;height:110.6pt;z-index:251694080;visibility:visible;mso-wrap-style:square;mso-width-percent:400;mso-height-percent:200;mso-wrap-distance-left:9pt;mso-wrap-distance-top:3.6pt;mso-wrap-distance-right:9pt;mso-wrap-distance-bottom:3.6pt;mso-position-horizontal:center;mso-position-horizontal-relative:text;mso-position-vertical:absolute;mso-position-vertical-relative:text;mso-width-percent:400;mso-height-percent:200;mso-width-relative:margin;mso-height-relative:margin;v-text-anchor:top" o:gfxdata="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">
+                      <v:textbox style="mso-fit-shape-to-text:t">
+                        <w:txbxContent>
+                          <w:p>
+                            <w:pPr>
+                              <w:jc w:val="center"/>
+                            </w:pPr>
+                            <w:r>
+                              <w:t xml:space="preserve">Hornet </w:t>
+                            </w:r>
+                            <w:proofErr w:type="spellStart"/>
+                            <w:r>
+                              <w:t>CardGen</w:t>
+                            </w:r>
+                            <w:proofErr w:type="spellEnd"/>
+                          </w:p>
+                          <w:p>
+                            <w:pPr>
+                              <w:jc w:val="center"/>
+                            </w:pPr>
+                            <w:r>
+                              <w:t>&lt;Department&gt;</w:t>
+                            </w:r>
+                          </w:p>
+                          <w:p>
+                            <w:pPr>
+                              <w:jc w:val="center"/>
+                            </w:pPr>
+                            <w:r>
+                              <w:t>&lt;Semester&gt;</w:t>
+                            </w:r>
+                          </w:p>
+                          <w:p>
+                            <w:pPr>
+                              <w:jc w:val="center"/>
+                            </w:pPr>
+                            <w:r>
+                              <w:t>&lt;Course-Section&gt;</w:t>
+                            </w:r>
+                          </w:p>
+                          <w:p>
+                            <w:pPr>
+                              <w:jc w:val="center"/>
+                            </w:pPr>
+                          </w:p>
+                          <w:p>
+                            <w:r>
+                              <w:t>Course:</w:t>
+                            </w:r>
+                          </w:p>
+                          <w:p>
+                            <w:r>
+                              <w:t xml:space="preserve">Section: </w:t>
+                            </w:r>
+                          </w:p>
+                          <w:p>
+                            <w:r>
+                              <w:t>Days:</w:t>
+                            </w:r>
+                          </w:p>
+                          <w:p>
+                            <w:r>
+                              <w:t>Start time:</w:t>
+                            </w:r>
+                          </w:p>
+                          <w:p>
+                            <w:r>
+                              <w:t xml:space="preserve">End time: </w:t>
+                            </w:r>
+                          </w:p>
+                          <w:p>
+                            <w:r>
+                              <w:t>Room:</w:t>
+                            </w:r>
+                          </w:p>
+                          <w:p/>
+                          <w:p>
+                            <w:r>
+                              <w:t xml:space="preserve">Faculty: </w:t>
+                            </w:r>
+                            <w:r>
+                              <w:t>{ list department faculty }</w:t>
+                            </w:r>
+                          </w:p>
+                          <w:p/>
+                          <w:p>
+                            <w:pPr>
+                              <w:jc w:val="center"/>
+                            </w:pPr>
+                            <w:r>
+                              <w:t>[ Submit ]</w:t>
+                            </w:r>
+                          </w:p>
+                          <w:p/>
+                        </w:txbxContent>
+                      </v:textbox>
+                      <w10:wrap type="square"/>
+                    </v:shape>
+                  </w:pict>
+                </mc:Fallback>
+              </mc:AlternateContent>
+            </w:r>
           </w:p>
         </w:tc>
         <w:tc>
           <w:tcPr>
             <w:tcW w:w="4675" w:type="dxa"/>
           </w:tcPr>
-          <w:p>
-            <w:r>
-              <w:t>Add Professor</w:t>
-            </w:r>
-            <w:bookmarkStart w:id="2" w:name="_GoBack"/>
-            <w:bookmarkEnd w:id="2"/>
+          <w:p/>
+          <w:p>
+            <w:pPr>
+              <w:rPr>
+                <w:i/>
+              </w:rPr>
+            </w:pPr>
+            <w:r>
+              <w:rPr>
+                <w:i/>
+              </w:rPr>
+              <w:t xml:space="preserve">Course </w:t>
+            </w:r>
+            <w:r>
+              <w:rPr>
+                <w:i/>
+              </w:rPr>
+              <w:t>Add/Detail/</w:t>
+            </w:r>
+            <w:r>
+              <w:rPr>
+                <w:i/>
+              </w:rPr>
+              <w:t>Edit View</w:t>
+            </w:r>
+          </w:p>
+          <w:p/>
+          <w:p>
+            <w:r>
+              <w:t>After clicking a Course-Section from the Semester list, or from a professor, or choosing to add a new one, you are taken to a form similar to this.</w:t>
+            </w:r>
+          </w:p>
+          <w:p/>
+          <w:p>
+            <w:r>
+              <w:t>Here you can view or edit information related to the course section, including who is teaching that course.</w:t>
+            </w:r>
           </w:p>
         </w:tc>
       </w:tr>
@@ -3275,37 +4349,258 @@
                 <w:noProof/>
               </w:rPr>
             </w:pPr>
+            <w:r>
+              <w:rPr>
+                <w:noProof/>
+              </w:rPr>
+              <mc:AlternateContent>
+                <mc:Choice Requires="wps">
+                  <w:drawing>
+                    <wp:anchor distT="45720" distB="45720" distL="114300" distR="114300" simplePos="0" relativeHeight="251710464" behindDoc="0" locked="0" layoutInCell="1" allowOverlap="1" wp14:anchorId="738332E9" wp14:editId="0B44F90D">
+                      <wp:simplePos x="0" y="0"/>
+                      <wp:positionH relativeFrom="column">
+                        <wp:align>center</wp:align>
+                      </wp:positionH>
+                      <wp:positionV relativeFrom="paragraph">
+                        <wp:posOffset>182880</wp:posOffset>
+                      </wp:positionV>
+                      <wp:extent cx="2360930" cy="1404620"/>
+                      <wp:effectExtent l="0" t="0" r="22860" b="11430"/>
+                      <wp:wrapSquare wrapText="bothSides"/>
+                      <wp:docPr id="196" name="Text Box 2"/>
+                      <wp:cNvGraphicFramePr>
+                        <a:graphicFrameLocks xmlns:a="http://schemas.openxmlformats.org/drawingml/2006/main"/>
+                      </wp:cNvGraphicFramePr>
+                      <a:graphic xmlns:a="http://schemas.openxmlformats.org/drawingml/2006/main">
+                        <a:graphicData uri="http://schemas.microsoft.com/office/word/2010/wordprocessingShape">
+                          <wps:wsp>
+                            <wps:cNvSpPr txBox="1">
+                              <a:spLocks noChangeArrowheads="1"/>
+                            </wps:cNvSpPr>
+                            <wps:spPr bwMode="auto">
+                              <a:xfrm>
+                                <a:off x="0" y="0"/>
+                                <a:ext cx="2360930" cy="1404620"/>
+                              </a:xfrm>
+                              <a:prstGeom prst="rect">
+                                <a:avLst/>
+                              </a:prstGeom>
+                              <a:solidFill>
+                                <a:srgbClr val="FFFFFF"/>
+                              </a:solidFill>
+                              <a:ln w="9525">
+                                <a:solidFill>
+                                  <a:srgbClr val="000000"/>
+                                </a:solidFill>
+                                <a:miter lim="800000"/>
+                                <a:headEnd/>
+                                <a:tailEnd/>
+                              </a:ln>
+                            </wps:spPr>
+                            <wps:txbx>
+                              <w:txbxContent>
+                                <w:p>
+                                  <w:pPr>
+                                    <w:jc w:val="center"/>
+                                  </w:pPr>
+                                  <w:r>
+                                    <w:t xml:space="preserve">Hornet </w:t>
+                                  </w:r>
+                                  <w:proofErr w:type="spellStart"/>
+                                  <w:r>
+                                    <w:t>CardGen</w:t>
+                                  </w:r>
+                                  <w:proofErr w:type="spellEnd"/>
+                                </w:p>
+                                <w:p>
+                                  <w:pPr>
+                                    <w:jc w:val="center"/>
+                                  </w:pPr>
+                                  <w:r>
+                                    <w:t>&lt;Department&gt;</w:t>
+                                  </w:r>
+                                </w:p>
+                                <w:p>
+                                  <w:pPr>
+                                    <w:jc w:val="center"/>
+                                  </w:pPr>
+                                  <w:r>
+                                    <w:t>&lt;Semester&gt;</w:t>
+                                  </w:r>
+                                </w:p>
+                                <w:p>
+                                  <w:pPr>
+                                    <w:jc w:val="center"/>
+                                  </w:pPr>
+                                  <w:r>
+                                    <w:t>Registrar Import</w:t>
+                                  </w:r>
+                                </w:p>
+                                <w:p>
+                                  <w:pPr>
+                                    <w:jc w:val="center"/>
+                                  </w:pPr>
+                                </w:p>
+                                <w:p>
+                                  <w:r>
+                                    <w:t xml:space="preserve">Choose File… [ button to </w:t>
+                                  </w:r>
+                                  <w:r>
+                                    <w:t>upload ]</w:t>
+                                  </w:r>
+                                </w:p>
+                                <w:p/>
+                                <w:p>
+                                  <w:r>
+                                    <w:t>NOTE: Importing this file from the Registrar assumes that the Registrar’s information in this file is 100% up-to-date. This will wipe all current course-section data for this semester.</w:t>
+                                  </w:r>
+                                </w:p>
+                                <w:p/>
+                                <w:p>
+                                  <w:pPr>
+                                    <w:jc w:val="center"/>
+                                  </w:pPr>
+                                  <w:r>
+                                    <w:t>[ Submit ]</w:t>
+                                  </w:r>
+                                </w:p>
+                                <w:p/>
+                              </w:txbxContent>
+                            </wps:txbx>
+                            <wps:bodyPr rot="0" vert="horz" wrap="square" lIns="91440" tIns="45720" rIns="91440" bIns="45720" anchor="t" anchorCtr="0">
+                              <a:spAutoFit/>
+                            </wps:bodyPr>
+                          </wps:wsp>
+                        </a:graphicData>
+                      </a:graphic>
+                      <wp14:sizeRelH relativeFrom="margin">
+                        <wp14:pctWidth>40000</wp14:pctWidth>
+                      </wp14:sizeRelH>
+                      <wp14:sizeRelV relativeFrom="margin">
+                        <wp14:pctHeight>20000</wp14:pctHeight>
+                      </wp14:sizeRelV>
+                    </wp:anchor>
+                  </w:drawing>
+                </mc:Choice>
+                <mc:Fallback>
+                  <w:pict>
+                    <v:shape w14:anchorId="738332E9" id="_x0000_s1051" type="#_x0000_t202" style="position:absolute;left:0;text-align:left;margin-left:0;margin-top:14.4pt;width:185.9pt;height:110.6pt;z-index:251710464;visibility:visible;mso-wrap-style:square;mso-width-percent:400;mso-height-percent:200;mso-wrap-distance-left:9pt;mso-wrap-distance-top:3.6pt;mso-wrap-distance-right:9pt;mso-wrap-distance-bottom:3.6pt;mso-position-horizontal:center;mso-position-horizontal-relative:text;mso-position-vertical:absolute;mso-position-vertical-relative:text;mso-width-percent:400;mso-height-percent:200;mso-width-relative:margin;mso-height-relative:margin;v-text-anchor:top" o:gfxdata="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">
+                      <v:textbox style="mso-fit-shape-to-text:t">
+                        <w:txbxContent>
+                          <w:p>
+                            <w:pPr>
+                              <w:jc w:val="center"/>
+                            </w:pPr>
+                            <w:r>
+                              <w:t xml:space="preserve">Hornet </w:t>
+                            </w:r>
+                            <w:proofErr w:type="spellStart"/>
+                            <w:r>
+                              <w:t>CardGen</w:t>
+                            </w:r>
+                            <w:proofErr w:type="spellEnd"/>
+                          </w:p>
+                          <w:p>
+                            <w:pPr>
+                              <w:jc w:val="center"/>
+                            </w:pPr>
+                            <w:r>
+                              <w:t>&lt;Department&gt;</w:t>
+                            </w:r>
+                          </w:p>
+                          <w:p>
+                            <w:pPr>
+                              <w:jc w:val="center"/>
+                            </w:pPr>
+                            <w:r>
+                              <w:t>&lt;Semester&gt;</w:t>
+                            </w:r>
+                          </w:p>
+                          <w:p>
+                            <w:pPr>
+                              <w:jc w:val="center"/>
+                            </w:pPr>
+                            <w:r>
+                              <w:t>Registrar Import</w:t>
+                            </w:r>
+                          </w:p>
+                          <w:p>
+                            <w:pPr>
+                              <w:jc w:val="center"/>
+                            </w:pPr>
+                          </w:p>
+                          <w:p>
+                            <w:r>
+                              <w:t xml:space="preserve">Choose File… [ button to </w:t>
+                            </w:r>
+                            <w:r>
+                              <w:t>upload ]</w:t>
+                            </w:r>
+                          </w:p>
+                          <w:p/>
+                          <w:p>
+                            <w:r>
+                              <w:t>NOTE: Importing this file from the Registrar assumes that the Registrar’s information in this file is 100% up-to-date. This will wipe all current course-section data for this semester.</w:t>
+                            </w:r>
+                          </w:p>
+                          <w:p/>
+                          <w:p>
+                            <w:pPr>
+                              <w:jc w:val="center"/>
+                            </w:pPr>
+                            <w:r>
+                              <w:t>[ Submit ]</w:t>
+                            </w:r>
+                          </w:p>
+                          <w:p/>
+                        </w:txbxContent>
+                      </v:textbox>
+                      <w10:wrap type="square"/>
+                    </v:shape>
+                  </w:pict>
+                </mc:Fallback>
+              </mc:AlternateContent>
+            </w:r>
           </w:p>
         </w:tc>
         <w:tc>
           <w:tcPr>
             <w:tcW w:w="4675" w:type="dxa"/>
           </w:tcPr>
-          <w:p>
-            <w:r>
-              <w:t>Course Detail and Edit View</w:t>
-            </w:r>
-          </w:p>
-          <w:p>
-            <w:r>
-              <w:t>Course</w:t>
-            </w:r>
-          </w:p>
-          <w:p>
-            <w:r>
-              <w:t>Section</w:t>
-            </w:r>
-          </w:p>
-          <w:p>
-            <w:r>
-              <w:t>Day Text (MWF</w:t>
-            </w:r>
-          </w:p>
-          <w:p>
-            <w:r>
-              <w:t>Room</w:t>
-            </w:r>
-          </w:p>
+          <w:p/>
+          <w:p>
+            <w:pPr>
+              <w:rPr>
+                <w:i/>
+              </w:rPr>
+            </w:pPr>
+            <w:r>
+              <w:rPr>
+                <w:i/>
+              </w:rPr>
+              <w:t>Import Reg</w:t>
+            </w:r>
+            <w:r>
+              <w:rPr>
+                <w:i/>
+              </w:rPr>
+              <w:t>istrar</w:t>
+            </w:r>
+            <w:r>
+              <w:rPr>
+                <w:i/>
+              </w:rPr>
+              <w:t xml:space="preserve"> File Screen</w:t>
+            </w:r>
+          </w:p>
+          <w:p/>
+          <w:p>
+            <w:r>
+              <w:t>After choosing to Import a File from the Registrar from the Semester Detail view, you will see this screen.</w:t>
+            </w:r>
+          </w:p>
+          <w:p/>
+          <w:p/>
         </w:tc>
       </w:tr>
       <w:tr>
@@ -3320,6 +4615,213 @@
                 <w:noProof/>
               </w:rPr>
             </w:pPr>
+            <w:r>
+              <w:rPr>
+                <w:noProof/>
+              </w:rPr>
+              <w:lastRenderedPageBreak/>
+              <mc:AlternateContent>
+                <mc:Choice Requires="wps">
+                  <w:drawing>
+                    <wp:anchor distT="45720" distB="45720" distL="114300" distR="114300" simplePos="0" relativeHeight="251702272" behindDoc="0" locked="0" layoutInCell="1" allowOverlap="1" wp14:anchorId="1312F198" wp14:editId="58CB169B">
+                      <wp:simplePos x="0" y="0"/>
+                      <wp:positionH relativeFrom="column">
+                        <wp:align>center</wp:align>
+                      </wp:positionH>
+                      <wp:positionV relativeFrom="paragraph">
+                        <wp:posOffset>182880</wp:posOffset>
+                      </wp:positionV>
+                      <wp:extent cx="2360930" cy="1404620"/>
+                      <wp:effectExtent l="0" t="0" r="22860" b="11430"/>
+                      <wp:wrapSquare wrapText="bothSides"/>
+                      <wp:docPr id="192" name="Text Box 2"/>
+                      <wp:cNvGraphicFramePr>
+                        <a:graphicFrameLocks xmlns:a="http://schemas.openxmlformats.org/drawingml/2006/main"/>
+                      </wp:cNvGraphicFramePr>
+                      <a:graphic xmlns:a="http://schemas.openxmlformats.org/drawingml/2006/main">
+                        <a:graphicData uri="http://schemas.microsoft.com/office/word/2010/wordprocessingShape">
+                          <wps:wsp>
+                            <wps:cNvSpPr txBox="1">
+                              <a:spLocks noChangeArrowheads="1"/>
+                            </wps:cNvSpPr>
+                            <wps:spPr bwMode="auto">
+                              <a:xfrm>
+                                <a:off x="0" y="0"/>
+                                <a:ext cx="2360930" cy="1404620"/>
+                              </a:xfrm>
+                              <a:prstGeom prst="rect">
+                                <a:avLst/>
+                              </a:prstGeom>
+                              <a:solidFill>
+                                <a:srgbClr val="FFFFFF"/>
+                              </a:solidFill>
+                              <a:ln w="9525">
+                                <a:solidFill>
+                                  <a:srgbClr val="000000"/>
+                                </a:solidFill>
+                                <a:miter lim="800000"/>
+                                <a:headEnd/>
+                                <a:tailEnd/>
+                              </a:ln>
+                            </wps:spPr>
+                            <wps:txbx>
+                              <w:txbxContent>
+                                <w:p>
+                                  <w:pPr>
+                                    <w:jc w:val="center"/>
+                                  </w:pPr>
+                                  <w:r>
+                                    <w:t xml:space="preserve">Hornet </w:t>
+                                  </w:r>
+                                  <w:proofErr w:type="spellStart"/>
+                                  <w:r>
+                                    <w:t>CardGen</w:t>
+                                  </w:r>
+                                  <w:proofErr w:type="spellEnd"/>
+                                </w:p>
+                                <w:p>
+                                  <w:pPr>
+                                    <w:jc w:val="center"/>
+                                  </w:pPr>
+                                </w:p>
+                                <w:p>
+                                  <w:pPr>
+                                    <w:jc w:val="center"/>
+                                  </w:pPr>
+                                  <w:r>
+                                    <w:t>Department List</w:t>
+                                  </w:r>
+                                </w:p>
+                                <w:p>
+                                  <w:pPr>
+                                    <w:jc w:val="center"/>
+                                  </w:pPr>
+                                  <w:r>
+                                    <w:t>&gt;&gt; Computer Science &lt;&lt;</w:t>
+                                  </w:r>
+                                </w:p>
+                                <w:p>
+                                  <w:pPr>
+                                    <w:jc w:val="center"/>
+                                  </w:pPr>
+                                  <w:r>
+                                    <w:t>&gt;&gt; Math &lt;&lt;</w:t>
+                                  </w:r>
+                                </w:p>
+                                <w:p>
+                                  <w:pPr>
+                                    <w:jc w:val="center"/>
+                                  </w:pPr>
+                                </w:p>
+                                <w:p>
+                                  <w:pPr>
+                                    <w:jc w:val="center"/>
+                                  </w:pPr>
+                                  <w:r>
+                                    <w:t xml:space="preserve">[ Add a </w:t>
+                                  </w:r>
+                                  <w:r>
+                                    <w:t>Department ]</w:t>
+                                  </w:r>
+                                </w:p>
+                                <w:p>
+                                  <w:pPr>
+                                    <w:jc w:val="center"/>
+                                  </w:pPr>
+                                </w:p>
+                              </w:txbxContent>
+                            </wps:txbx>
+                            <wps:bodyPr rot="0" vert="horz" wrap="square" lIns="91440" tIns="45720" rIns="91440" bIns="45720" anchor="t" anchorCtr="0">
+                              <a:spAutoFit/>
+                            </wps:bodyPr>
+                          </wps:wsp>
+                        </a:graphicData>
+                      </a:graphic>
+                      <wp14:sizeRelH relativeFrom="margin">
+                        <wp14:pctWidth>40000</wp14:pctWidth>
+                      </wp14:sizeRelH>
+                      <wp14:sizeRelV relativeFrom="margin">
+                        <wp14:pctHeight>20000</wp14:pctHeight>
+                      </wp14:sizeRelV>
+                    </wp:anchor>
+                  </w:drawing>
+                </mc:Choice>
+                <mc:Fallback>
+                  <w:pict>
+                    <v:shape w14:anchorId="1312F198" id="_x0000_s1052" type="#_x0000_t202" style="position:absolute;left:0;text-align:left;margin-left:0;margin-top:14.4pt;width:185.9pt;height:110.6pt;z-index:251702272;visibility:visible;mso-wrap-style:square;mso-width-percent:400;mso-height-percent:200;mso-wrap-distance-left:9pt;mso-wrap-distance-top:3.6pt;mso-wrap-distance-right:9pt;mso-wrap-distance-bottom:3.6pt;mso-position-horizontal:center;mso-position-horizontal-relative:text;mso-position-vertical:absolute;mso-position-vertical-relative:text;mso-width-percent:400;mso-height-percent:200;mso-width-relative:margin;mso-height-relative:margin;v-text-anchor:top" o:gfxdata="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">
+                      <v:textbox style="mso-fit-shape-to-text:t">
+                        <w:txbxContent>
+                          <w:p>
+                            <w:pPr>
+                              <w:jc w:val="center"/>
+                            </w:pPr>
+                            <w:r>
+                              <w:t xml:space="preserve">Hornet </w:t>
+                            </w:r>
+                            <w:proofErr w:type="spellStart"/>
+                            <w:r>
+                              <w:t>CardGen</w:t>
+                            </w:r>
+                            <w:proofErr w:type="spellEnd"/>
+                          </w:p>
+                          <w:p>
+                            <w:pPr>
+                              <w:jc w:val="center"/>
+                            </w:pPr>
+                          </w:p>
+                          <w:p>
+                            <w:pPr>
+                              <w:jc w:val="center"/>
+                            </w:pPr>
+                            <w:r>
+                              <w:t>Department List</w:t>
+                            </w:r>
+                          </w:p>
+                          <w:p>
+                            <w:pPr>
+                              <w:jc w:val="center"/>
+                            </w:pPr>
+                            <w:r>
+                              <w:t>&gt;&gt; Computer Science &lt;&lt;</w:t>
+                            </w:r>
+                          </w:p>
+                          <w:p>
+                            <w:pPr>
+                              <w:jc w:val="center"/>
+                            </w:pPr>
+                            <w:r>
+                              <w:t>&gt;&gt; Math &lt;&lt;</w:t>
+                            </w:r>
+                          </w:p>
+                          <w:p>
+                            <w:pPr>
+                              <w:jc w:val="center"/>
+                            </w:pPr>
+                          </w:p>
+                          <w:p>
+                            <w:pPr>
+                              <w:jc w:val="center"/>
+                            </w:pPr>
+                            <w:r>
+                              <w:t xml:space="preserve">[ Add a </w:t>
+                            </w:r>
+                            <w:r>
+                              <w:t>Department ]</w:t>
+                            </w:r>
+                          </w:p>
+                          <w:p>
+                            <w:pPr>
+                              <w:jc w:val="center"/>
+                            </w:pPr>
+                          </w:p>
+                        </w:txbxContent>
+                      </v:textbox>
+                      <w10:wrap type="square"/>
+                    </v:shape>
+                  </w:pict>
+                </mc:Fallback>
+              </mc:AlternateContent>
+            </w:r>
           </w:p>
         </w:tc>
         <w:tc>
@@ -3327,10 +4829,50 @@
             <w:tcW w:w="4675" w:type="dxa"/>
           </w:tcPr>
           <w:p>
-            <w:r>
-              <w:t>Add Course</w:t>
-            </w:r>
-          </w:p>
+            <w:pPr>
+              <w:rPr>
+                <w:i/>
+              </w:rPr>
+            </w:pPr>
+          </w:p>
+          <w:p>
+            <w:pPr>
+              <w:rPr>
+                <w:i/>
+              </w:rPr>
+            </w:pPr>
+            <w:r>
+              <w:rPr>
+                <w:i/>
+              </w:rPr>
+              <w:t>Department List</w:t>
+            </w:r>
+          </w:p>
+          <w:p/>
+          <w:p>
+            <w:r>
+              <w:t xml:space="preserve">After choosing View Departments from the Department </w:t>
+            </w:r>
+            <w:r>
+              <w:t>Home</w:t>
+            </w:r>
+            <w:r>
+              <w:t xml:space="preserve"> Page, you will be shown a list of the departments.</w:t>
+            </w:r>
+          </w:p>
+          <w:p/>
+          <w:p>
+            <w:r>
+              <w:t>Clicking one of them takes you to the detail/edit view with details loaded.</w:t>
+            </w:r>
+          </w:p>
+          <w:p/>
+          <w:p>
+            <w:r>
+              <w:t>Choosing add takes you to a blank version.</w:t>
+            </w:r>
+          </w:p>
+          <w:p/>
         </w:tc>
       </w:tr>
       <w:tr>
@@ -3345,6 +4887,329 @@
                 <w:noProof/>
               </w:rPr>
             </w:pPr>
+            <w:r>
+              <w:rPr>
+                <w:noProof/>
+              </w:rPr>
+              <mc:AlternateContent>
+                <mc:Choice Requires="wps">
+                  <w:drawing>
+                    <wp:anchor distT="0" distB="0" distL="114300" distR="114300" simplePos="0" relativeHeight="251711488" behindDoc="0" locked="0" layoutInCell="1" allowOverlap="1" wp14:anchorId="0CC52198" wp14:editId="2972E91E">
+                      <wp:simplePos x="0" y="0"/>
+                      <wp:positionH relativeFrom="column">
+                        <wp:posOffset>328295</wp:posOffset>
+                      </wp:positionH>
+                      <wp:positionV relativeFrom="paragraph">
+                        <wp:posOffset>951865</wp:posOffset>
+                      </wp:positionV>
+                      <wp:extent cx="1419225" cy="200025"/>
+                      <wp:effectExtent l="0" t="0" r="28575" b="28575"/>
+                      <wp:wrapNone/>
+                      <wp:docPr id="197" name="Text Box 197"/>
+                      <wp:cNvGraphicFramePr/>
+                      <a:graphic xmlns:a="http://schemas.openxmlformats.org/drawingml/2006/main">
+                        <a:graphicData uri="http://schemas.microsoft.com/office/word/2010/wordprocessingShape">
+                          <wps:wsp>
+                            <wps:cNvSpPr txBox="1"/>
+                            <wps:spPr>
+                              <a:xfrm>
+                                <a:off x="0" y="0"/>
+                                <a:ext cx="1419225" cy="200025"/>
+                              </a:xfrm>
+                              <a:prstGeom prst="rect">
+                                <a:avLst/>
+                              </a:prstGeom>
+                              <a:solidFill>
+                                <a:schemeClr val="lt1"/>
+                              </a:solidFill>
+                              <a:ln w="6350">
+                                <a:solidFill>
+                                  <a:prstClr val="black"/>
+                                </a:solidFill>
+                              </a:ln>
+                            </wps:spPr>
+                            <wps:txbx>
+                              <w:txbxContent>
+                                <w:p/>
+                              </w:txbxContent>
+                            </wps:txbx>
+                            <wps:bodyPr rot="0" spcFirstLastPara="0" vertOverflow="overflow" horzOverflow="overflow" vert="horz" wrap="square" lIns="91440" tIns="45720" rIns="91440" bIns="45720" numCol="1" spcCol="0" rtlCol="0" fromWordArt="0" anchor="t" anchorCtr="0" forceAA="0" compatLnSpc="1">
+                              <a:prstTxWarp prst="textNoShape">
+                                <a:avLst/>
+                              </a:prstTxWarp>
+                              <a:noAutofit/>
+                            </wps:bodyPr>
+                          </wps:wsp>
+                        </a:graphicData>
+                      </a:graphic>
+                    </wp:anchor>
+                  </w:drawing>
+                </mc:Choice>
+                <mc:Fallback>
+                  <w:pict>
+                    <v:shape w14:anchorId="0CC52198" id="Text Box 197" o:spid="_x0000_s1053" type="#_x0000_t202" style="position:absolute;left:0;text-align:left;margin-left:25.85pt;margin-top:74.95pt;width:111.75pt;height:15.75pt;z-index:251711488;visibility:visible;mso-wrap-style:square;mso-wrap-distance-left:9pt;mso-wrap-distance-top:0;mso-wrap-distance-right:9pt;mso-wrap-distance-bottom:0;mso-position-horizontal:absolute;mso-position-horizontal-relative:text;mso-position-vertical:absolute;mso-position-vertical-relative:text;v-text-anchor:top" o:gfxdata="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" fillcolor="white [3201]" strokeweight=".5pt">
+                      <v:textbox>
+                        <w:txbxContent>
+                          <w:p/>
+                        </w:txbxContent>
+                      </v:textbox>
+                    </v:shape>
+                  </w:pict>
+                </mc:Fallback>
+              </mc:AlternateContent>
+            </w:r>
+            <w:r>
+              <w:rPr>
+                <w:noProof/>
+              </w:rPr>
+              <mc:AlternateContent>
+                <mc:Choice Requires="wps">
+                  <w:drawing>
+                    <wp:anchor distT="45720" distB="45720" distL="114300" distR="114300" simplePos="0" relativeHeight="251704320" behindDoc="0" locked="0" layoutInCell="1" allowOverlap="1" wp14:anchorId="230ABBA7" wp14:editId="61EBADAE">
+                      <wp:simplePos x="0" y="0"/>
+                      <wp:positionH relativeFrom="column">
+                        <wp:align>center</wp:align>
+                      </wp:positionH>
+                      <wp:positionV relativeFrom="paragraph">
+                        <wp:posOffset>182880</wp:posOffset>
+                      </wp:positionV>
+                      <wp:extent cx="2360930" cy="1404620"/>
+                      <wp:effectExtent l="0" t="0" r="26670" b="22225"/>
+                      <wp:wrapSquare wrapText="bothSides"/>
+                      <wp:docPr id="193" name="Text Box 2"/>
+                      <wp:cNvGraphicFramePr>
+                        <a:graphicFrameLocks xmlns:a="http://schemas.openxmlformats.org/drawingml/2006/main"/>
+                      </wp:cNvGraphicFramePr>
+                      <a:graphic xmlns:a="http://schemas.openxmlformats.org/drawingml/2006/main">
+                        <a:graphicData uri="http://schemas.microsoft.com/office/word/2010/wordprocessingShape">
+                          <wps:wsp>
+                            <wps:cNvSpPr txBox="1">
+                              <a:spLocks noChangeArrowheads="1"/>
+                            </wps:cNvSpPr>
+                            <wps:spPr bwMode="auto">
+                              <a:xfrm>
+                                <a:off x="0" y="0"/>
+                                <a:ext cx="2360930" cy="1404620"/>
+                              </a:xfrm>
+                              <a:prstGeom prst="rect">
+                                <a:avLst/>
+                              </a:prstGeom>
+                              <a:solidFill>
+                                <a:srgbClr val="FFFFFF"/>
+                              </a:solidFill>
+                              <a:ln w="9525">
+                                <a:solidFill>
+                                  <a:srgbClr val="000000"/>
+                                </a:solidFill>
+                                <a:miter lim="800000"/>
+                                <a:headEnd/>
+                                <a:tailEnd/>
+                              </a:ln>
+                            </wps:spPr>
+                            <wps:txbx>
+                              <w:txbxContent>
+                                <w:p>
+                                  <w:pPr>
+                                    <w:jc w:val="center"/>
+                                  </w:pPr>
+                                  <w:r>
+                                    <w:t xml:space="preserve">Hornet </w:t>
+                                  </w:r>
+                                  <w:proofErr w:type="spellStart"/>
+                                  <w:r>
+                                    <w:t>CardGen</w:t>
+                                  </w:r>
+                                  <w:proofErr w:type="spellEnd"/>
+                                </w:p>
+                                <w:p>
+                                  <w:pPr>
+                                    <w:jc w:val="center"/>
+                                  </w:pPr>
+                                  <w:r>
+                                    <w:t>&lt;Department&gt;</w:t>
+                                  </w:r>
+                                </w:p>
+                                <w:p>
+                                  <w:pPr>
+                                    <w:jc w:val="center"/>
+                                  </w:pPr>
+                                </w:p>
+                                <w:p>
+                                  <w:r>
+                                    <w:t xml:space="preserve">Department name: </w:t>
+                                  </w:r>
+                                </w:p>
+                                <w:p/>
+                                <w:p/>
+                                <w:p>
+                                  <w:pPr>
+                                    <w:jc w:val="center"/>
+                                  </w:pPr>
+                                  <w:r>
+                                    <w:t xml:space="preserve">[ </w:t>
+                                  </w:r>
+                                  <w:r>
+                                    <w:t>Submit</w:t>
+                                  </w:r>
+                                  <w:r>
+                                    <w:t xml:space="preserve"> ]</w:t>
+                                  </w:r>
+                                </w:p>
+                                <w:p>
+                                  <w:pPr>
+                                    <w:jc w:val="center"/>
+                                  </w:pPr>
+                                </w:p>
+                                <w:p>
+                                  <w:pPr>
+                                    <w:jc w:val="center"/>
+                                  </w:pPr>
+                                </w:p>
+                                <w:p>
+                                  <w:pPr>
+                                    <w:jc w:val="center"/>
+                                  </w:pPr>
+                                  <w:r>
+                                    <w:t>User List</w:t>
+                                  </w:r>
+                                </w:p>
+                                <w:p>
+                                  <w:pPr>
+                                    <w:jc w:val="center"/>
+                                  </w:pPr>
+                                  <w:r>
+                                    <w:t>&gt;&gt; Admin Person &lt;&lt;</w:t>
+                                  </w:r>
+                                </w:p>
+                                <w:p>
+                                  <w:pPr>
+                                    <w:jc w:val="center"/>
+                                  </w:pPr>
+                                  <w:r>
+                                    <w:t>&gt;&gt; Clerk Person &lt;&lt;</w:t>
+                                  </w:r>
+                                </w:p>
+                                <w:p>
+                                  <w:pPr>
+                                    <w:jc w:val="center"/>
+                                  </w:pPr>
+                                </w:p>
+                              </w:txbxContent>
+                            </wps:txbx>
+                            <wps:bodyPr rot="0" vert="horz" wrap="square" lIns="91440" tIns="45720" rIns="91440" bIns="45720" anchor="t" anchorCtr="0">
+                              <a:spAutoFit/>
+                            </wps:bodyPr>
+                          </wps:wsp>
+                        </a:graphicData>
+                      </a:graphic>
+                      <wp14:sizeRelH relativeFrom="margin">
+                        <wp14:pctWidth>40000</wp14:pctWidth>
+                      </wp14:sizeRelH>
+                      <wp14:sizeRelV relativeFrom="margin">
+                        <wp14:pctHeight>20000</wp14:pctHeight>
+                      </wp14:sizeRelV>
+                    </wp:anchor>
+                  </w:drawing>
+                </mc:Choice>
+                <mc:Fallback>
+                  <w:pict>
+                    <v:shape w14:anchorId="230ABBA7" id="_x0000_s1054" type="#_x0000_t202" style="position:absolute;left:0;text-align:left;margin-left:0;margin-top:14.4pt;width:185.9pt;height:110.6pt;z-index:251704320;visibility:visible;mso-wrap-style:square;mso-width-percent:400;mso-height-percent:200;mso-wrap-distance-left:9pt;mso-wrap-distance-top:3.6pt;mso-wrap-distance-right:9pt;mso-wrap-distance-bottom:3.6pt;mso-position-horizontal:center;mso-position-horizontal-relative:text;mso-position-vertical:absolute;mso-position-vertical-relative:text;mso-width-percent:400;mso-height-percent:200;mso-width-relative:margin;mso-height-relative:margin;v-text-anchor:top" o:gfxdata="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">
+                      <v:textbox style="mso-fit-shape-to-text:t">
+                        <w:txbxContent>
+                          <w:p>
+                            <w:pPr>
+                              <w:jc w:val="center"/>
+                            </w:pPr>
+                            <w:r>
+                              <w:t xml:space="preserve">Hornet </w:t>
+                            </w:r>
+                            <w:proofErr w:type="spellStart"/>
+                            <w:r>
+                              <w:t>CardGen</w:t>
+                            </w:r>
+                            <w:proofErr w:type="spellEnd"/>
+                          </w:p>
+                          <w:p>
+                            <w:pPr>
+                              <w:jc w:val="center"/>
+                            </w:pPr>
+                            <w:r>
+                              <w:t>&lt;Department&gt;</w:t>
+                            </w:r>
+                          </w:p>
+                          <w:p>
+                            <w:pPr>
+                              <w:jc w:val="center"/>
+                            </w:pPr>
+                          </w:p>
+                          <w:p>
+                            <w:r>
+                              <w:t xml:space="preserve">Department name: </w:t>
+                            </w:r>
+                          </w:p>
+                          <w:p/>
+                          <w:p/>
+                          <w:p>
+                            <w:pPr>
+                              <w:jc w:val="center"/>
+                            </w:pPr>
+                            <w:r>
+                              <w:t xml:space="preserve">[ </w:t>
+                            </w:r>
+                            <w:r>
+                              <w:t>Submit</w:t>
+                            </w:r>
+                            <w:r>
+                              <w:t xml:space="preserve"> ]</w:t>
+                            </w:r>
+                          </w:p>
+                          <w:p>
+                            <w:pPr>
+                              <w:jc w:val="center"/>
+                            </w:pPr>
+                          </w:p>
+                          <w:p>
+                            <w:pPr>
+                              <w:jc w:val="center"/>
+                            </w:pPr>
+                          </w:p>
+                          <w:p>
+                            <w:pPr>
+                              <w:jc w:val="center"/>
+                            </w:pPr>
+                            <w:r>
+                              <w:t>User List</w:t>
+                            </w:r>
+                          </w:p>
+                          <w:p>
+                            <w:pPr>
+                              <w:jc w:val="center"/>
+                            </w:pPr>
+                            <w:r>
+                              <w:t>&gt;&gt; Admin Person &lt;&lt;</w:t>
+                            </w:r>
+                          </w:p>
+                          <w:p>
+                            <w:pPr>
+                              <w:jc w:val="center"/>
+                            </w:pPr>
+                            <w:r>
+                              <w:t>&gt;&gt; Clerk Person &lt;&lt;</w:t>
+                            </w:r>
+                          </w:p>
+                          <w:p>
+                            <w:pPr>
+                              <w:jc w:val="center"/>
+                            </w:pPr>
+                          </w:p>
+                        </w:txbxContent>
+                      </v:textbox>
+                      <w10:wrap type="square"/>
+                    </v:shape>
+                  </w:pict>
+                </mc:Fallback>
+              </mc:AlternateContent>
+            </w:r>
           </w:p>
         </w:tc>
         <w:tc>
@@ -3352,8 +5217,35 @@
             <w:tcW w:w="4675" w:type="dxa"/>
           </w:tcPr>
           <w:p>
-            <w:r>
-              <w:t>Import Reg File Screen</w:t>
+            <w:pPr>
+              <w:rPr>
+                <w:i/>
+              </w:rPr>
+            </w:pPr>
+          </w:p>
+          <w:p>
+            <w:pPr>
+              <w:rPr>
+                <w:i/>
+              </w:rPr>
+            </w:pPr>
+            <w:r>
+              <w:rPr>
+                <w:i/>
+              </w:rPr>
+              <w:t>Department Add/Detail/Edit View</w:t>
+            </w:r>
+          </w:p>
+          <w:p/>
+          <w:p>
+            <w:r>
+              <w:t>After choosing a Department from the Department List, you will be taken to this view.</w:t>
+            </w:r>
+          </w:p>
+          <w:p/>
+          <w:p>
+            <w:r>
+              <w:t>You can update the department name, and see a filtered list of related users.</w:t>
             </w:r>
           </w:p>
         </w:tc>
@@ -3370,6 +5262,244 @@
                 <w:noProof/>
               </w:rPr>
             </w:pPr>
+            <w:r>
+              <w:rPr>
+                <w:noProof/>
+              </w:rPr>
+              <mc:AlternateContent>
+                <mc:Choice Requires="wps">
+                  <w:drawing>
+                    <wp:anchor distT="45720" distB="45720" distL="114300" distR="114300" simplePos="0" relativeHeight="251706368" behindDoc="0" locked="0" layoutInCell="1" allowOverlap="1" wp14:anchorId="49E5B254" wp14:editId="0BF72359">
+                      <wp:simplePos x="0" y="0"/>
+                      <wp:positionH relativeFrom="column">
+                        <wp:align>center</wp:align>
+                      </wp:positionH>
+                      <wp:positionV relativeFrom="paragraph">
+                        <wp:posOffset>182880</wp:posOffset>
+                      </wp:positionV>
+                      <wp:extent cx="2360930" cy="1404620"/>
+                      <wp:effectExtent l="0" t="0" r="22860" b="11430"/>
+                      <wp:wrapSquare wrapText="bothSides"/>
+                      <wp:docPr id="194" name="Text Box 2"/>
+                      <wp:cNvGraphicFramePr>
+                        <a:graphicFrameLocks xmlns:a="http://schemas.openxmlformats.org/drawingml/2006/main"/>
+                      </wp:cNvGraphicFramePr>
+                      <a:graphic xmlns:a="http://schemas.openxmlformats.org/drawingml/2006/main">
+                        <a:graphicData uri="http://schemas.microsoft.com/office/word/2010/wordprocessingShape">
+                          <wps:wsp>
+                            <wps:cNvSpPr txBox="1">
+                              <a:spLocks noChangeArrowheads="1"/>
+                            </wps:cNvSpPr>
+                            <wps:spPr bwMode="auto">
+                              <a:xfrm>
+                                <a:off x="0" y="0"/>
+                                <a:ext cx="2360930" cy="1404620"/>
+                              </a:xfrm>
+                              <a:prstGeom prst="rect">
+                                <a:avLst/>
+                              </a:prstGeom>
+                              <a:solidFill>
+                                <a:srgbClr val="FFFFFF"/>
+                              </a:solidFill>
+                              <a:ln w="9525">
+                                <a:solidFill>
+                                  <a:srgbClr val="000000"/>
+                                </a:solidFill>
+                                <a:miter lim="800000"/>
+                                <a:headEnd/>
+                                <a:tailEnd/>
+                              </a:ln>
+                            </wps:spPr>
+                            <wps:txbx>
+                              <w:txbxContent>
+                                <w:p>
+                                  <w:pPr>
+                                    <w:jc w:val="center"/>
+                                  </w:pPr>
+                                  <w:r>
+                                    <w:t xml:space="preserve">Hornet </w:t>
+                                  </w:r>
+                                  <w:proofErr w:type="spellStart"/>
+                                  <w:r>
+                                    <w:t>CardGen</w:t>
+                                  </w:r>
+                                  <w:proofErr w:type="spellEnd"/>
+                                </w:p>
+                                <w:p>
+                                  <w:pPr>
+                                    <w:jc w:val="center"/>
+                                  </w:pPr>
+                                </w:p>
+                                <w:p>
+                                  <w:pPr>
+                                    <w:jc w:val="center"/>
+                                  </w:pPr>
+                                  <w:r>
+                                    <w:t>User List</w:t>
+                                  </w:r>
+                                </w:p>
+                                <w:p>
+                                  <w:pPr>
+                                    <w:jc w:val="center"/>
+                                  </w:pPr>
+                                  <w:r>
+                                    <w:t>&gt;&gt; ECS Admin &lt;&lt;</w:t>
+                                  </w:r>
+                                </w:p>
+                                <w:p>
+                                  <w:pPr>
+                                    <w:jc w:val="center"/>
+                                  </w:pPr>
+                                  <w:r>
+                                    <w:t>&gt;&gt; ECS Clerk &lt;&lt;</w:t>
+                                  </w:r>
+                                </w:p>
+                                <w:p>
+                                  <w:pPr>
+                                    <w:jc w:val="center"/>
+                                  </w:pPr>
+                                  <w:r>
+                                    <w:t>&gt;&gt; Math Admin &lt;&lt;</w:t>
+                                  </w:r>
+                                </w:p>
+                                <w:p>
+                                  <w:pPr>
+                                    <w:jc w:val="center"/>
+                                  </w:pPr>
+                                  <w:r>
+                                    <w:t>&gt;&gt; Math Clerk &lt;&lt;</w:t>
+                                  </w:r>
+                                </w:p>
+                                <w:p>
+                                  <w:pPr>
+                                    <w:jc w:val="center"/>
+                                  </w:pPr>
+                                </w:p>
+                                <w:p>
+                                  <w:pPr>
+                                    <w:jc w:val="center"/>
+                                  </w:pPr>
+                                  <w:r>
+                                    <w:t xml:space="preserve">[ Add a </w:t>
+                                  </w:r>
+                                  <w:r>
+                                    <w:t>User ]</w:t>
+                                  </w:r>
+                                </w:p>
+                                <w:p>
+                                  <w:pPr>
+                                    <w:jc w:val="center"/>
+                                  </w:pPr>
+                                </w:p>
+                              </w:txbxContent>
+                            </wps:txbx>
+                            <wps:bodyPr rot="0" vert="horz" wrap="square" lIns="91440" tIns="45720" rIns="91440" bIns="45720" anchor="t" anchorCtr="0">
+                              <a:spAutoFit/>
+                            </wps:bodyPr>
+                          </wps:wsp>
+                        </a:graphicData>
+                      </a:graphic>
+                      <wp14:sizeRelH relativeFrom="margin">
+                        <wp14:pctWidth>40000</wp14:pctWidth>
+                      </wp14:sizeRelH>
+                      <wp14:sizeRelV relativeFrom="margin">
+                        <wp14:pctHeight>20000</wp14:pctHeight>
+                      </wp14:sizeRelV>
+                    </wp:anchor>
+                  </w:drawing>
+                </mc:Choice>
+                <mc:Fallback>
+                  <w:pict>
+                    <v:shape w14:anchorId="49E5B254" id="_x0000_s1055" type="#_x0000_t202" style="position:absolute;left:0;text-align:left;margin-left:0;margin-top:14.4pt;width:185.9pt;height:110.6pt;z-index:251706368;visibility:visible;mso-wrap-style:square;mso-width-percent:400;mso-height-percent:200;mso-wrap-distance-left:9pt;mso-wrap-distance-top:3.6pt;mso-wrap-distance-right:9pt;mso-wrap-distance-bottom:3.6pt;mso-position-horizontal:center;mso-position-horizontal-relative:text;mso-position-vertical:absolute;mso-position-vertical-relative:text;mso-width-percent:400;mso-height-percent:200;mso-width-relative:margin;mso-height-relative:margin;v-text-anchor:top" o:gfxdata="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">
+                      <v:textbox style="mso-fit-shape-to-text:t">
+                        <w:txbxContent>
+                          <w:p>
+                            <w:pPr>
+                              <w:jc w:val="center"/>
+                            </w:pPr>
+                            <w:r>
+                              <w:t xml:space="preserve">Hornet </w:t>
+                            </w:r>
+                            <w:proofErr w:type="spellStart"/>
+                            <w:r>
+                              <w:t>CardGen</w:t>
+                            </w:r>
+                            <w:proofErr w:type="spellEnd"/>
+                          </w:p>
+                          <w:p>
+                            <w:pPr>
+                              <w:jc w:val="center"/>
+                            </w:pPr>
+                          </w:p>
+                          <w:p>
+                            <w:pPr>
+                              <w:jc w:val="center"/>
+                            </w:pPr>
+                            <w:r>
+                              <w:t>User List</w:t>
+                            </w:r>
+                          </w:p>
+                          <w:p>
+                            <w:pPr>
+                              <w:jc w:val="center"/>
+                            </w:pPr>
+                            <w:r>
+                              <w:t>&gt;&gt; ECS Admin &lt;&lt;</w:t>
+                            </w:r>
+                          </w:p>
+                          <w:p>
+                            <w:pPr>
+                              <w:jc w:val="center"/>
+                            </w:pPr>
+                            <w:r>
+                              <w:t>&gt;&gt; ECS Clerk &lt;&lt;</w:t>
+                            </w:r>
+                          </w:p>
+                          <w:p>
+                            <w:pPr>
+                              <w:jc w:val="center"/>
+                            </w:pPr>
+                            <w:r>
+                              <w:t>&gt;&gt; Math Admin &lt;&lt;</w:t>
+                            </w:r>
+                          </w:p>
+                          <w:p>
+                            <w:pPr>
+                              <w:jc w:val="center"/>
+                            </w:pPr>
+                            <w:r>
+                              <w:t>&gt;&gt; Math Clerk &lt;&lt;</w:t>
+                            </w:r>
+                          </w:p>
+                          <w:p>
+                            <w:pPr>
+                              <w:jc w:val="center"/>
+                            </w:pPr>
+                          </w:p>
+                          <w:p>
+                            <w:pPr>
+                              <w:jc w:val="center"/>
+                            </w:pPr>
+                            <w:r>
+                              <w:t xml:space="preserve">[ Add a </w:t>
+                            </w:r>
+                            <w:r>
+                              <w:t>User ]</w:t>
+                            </w:r>
+                          </w:p>
+                          <w:p>
+                            <w:pPr>
+                              <w:jc w:val="center"/>
+                            </w:pPr>
+                          </w:p>
+                        </w:txbxContent>
+                      </v:textbox>
+                      <w10:wrap type="square"/>
+                    </v:shape>
+                  </w:pict>
+                </mc:Fallback>
+              </mc:AlternateContent>
+            </w:r>
           </w:p>
         </w:tc>
         <w:tc>
@@ -3377,8 +5507,44 @@
             <w:tcW w:w="4675" w:type="dxa"/>
           </w:tcPr>
           <w:p>
-            <w:r>
-              <w:t>Department List</w:t>
+            <w:pPr>
+              <w:rPr>
+                <w:i/>
+              </w:rPr>
+            </w:pPr>
+          </w:p>
+          <w:p>
+            <w:pPr>
+              <w:rPr>
+                <w:i/>
+              </w:rPr>
+            </w:pPr>
+            <w:r>
+              <w:rPr>
+                <w:i/>
+              </w:rPr>
+              <w:t>User List</w:t>
+            </w:r>
+          </w:p>
+          <w:p/>
+          <w:p>
+            <w:r>
+              <w:t>After choosing View Users from the Department Home Page</w:t>
+            </w:r>
+            <w:r>
+              <w:t>, you will be shown a list of the users in the system.</w:t>
+            </w:r>
+          </w:p>
+          <w:p/>
+          <w:p>
+            <w:r>
+              <w:t>Clicking one of them takes you to the detail/edit view with details loaded.</w:t>
+            </w:r>
+          </w:p>
+          <w:p/>
+          <w:p>
+            <w:r>
+              <w:t>Choosing add takes you to a blank version.</w:t>
             </w:r>
           </w:p>
         </w:tc>
@@ -3395,6 +5561,254 @@
                 <w:noProof/>
               </w:rPr>
             </w:pPr>
+            <w:r>
+              <w:rPr>
+                <w:noProof/>
+              </w:rPr>
+              <w:lastRenderedPageBreak/>
+              <mc:AlternateContent>
+                <mc:Choice Requires="wps">
+                  <w:drawing>
+                    <wp:anchor distT="0" distB="0" distL="114300" distR="114300" simplePos="0" relativeHeight="251712512" behindDoc="0" locked="0" layoutInCell="1" allowOverlap="1" wp14:anchorId="235A2EBC" wp14:editId="5A34728F">
+                      <wp:simplePos x="0" y="0"/>
+                      <wp:positionH relativeFrom="column">
+                        <wp:posOffset>1052195</wp:posOffset>
+                      </wp:positionH>
+                      <wp:positionV relativeFrom="paragraph">
+                        <wp:posOffset>765175</wp:posOffset>
+                      </wp:positionV>
+                      <wp:extent cx="1123950" cy="152400"/>
+                      <wp:effectExtent l="0" t="0" r="19050" b="19050"/>
+                      <wp:wrapNone/>
+                      <wp:docPr id="198" name="Text Box 198"/>
+                      <wp:cNvGraphicFramePr/>
+                      <a:graphic xmlns:a="http://schemas.openxmlformats.org/drawingml/2006/main">
+                        <a:graphicData uri="http://schemas.microsoft.com/office/word/2010/wordprocessingShape">
+                          <wps:wsp>
+                            <wps:cNvSpPr txBox="1"/>
+                            <wps:spPr>
+                              <a:xfrm>
+                                <a:off x="0" y="0"/>
+                                <a:ext cx="1123950" cy="152400"/>
+                              </a:xfrm>
+                              <a:prstGeom prst="rect">
+                                <a:avLst/>
+                              </a:prstGeom>
+                              <a:solidFill>
+                                <a:schemeClr val="lt1"/>
+                              </a:solidFill>
+                              <a:ln w="6350">
+                                <a:solidFill>
+                                  <a:prstClr val="black"/>
+                                </a:solidFill>
+                              </a:ln>
+                            </wps:spPr>
+                            <wps:txbx>
+                              <w:txbxContent>
+                                <w:p/>
+                              </w:txbxContent>
+                            </wps:txbx>
+                            <wps:bodyPr rot="0" spcFirstLastPara="0" vertOverflow="overflow" horzOverflow="overflow" vert="horz" wrap="square" lIns="91440" tIns="45720" rIns="91440" bIns="45720" numCol="1" spcCol="0" rtlCol="0" fromWordArt="0" anchor="t" anchorCtr="0" forceAA="0" compatLnSpc="1">
+                              <a:prstTxWarp prst="textNoShape">
+                                <a:avLst/>
+                              </a:prstTxWarp>
+                              <a:noAutofit/>
+                            </wps:bodyPr>
+                          </wps:wsp>
+                        </a:graphicData>
+                      </a:graphic>
+                    </wp:anchor>
+                  </w:drawing>
+                </mc:Choice>
+                <mc:Fallback>
+                  <w:pict>
+                    <v:shape w14:anchorId="235A2EBC" id="Text Box 198" o:spid="_x0000_s1056" type="#_x0000_t202" style="position:absolute;left:0;text-align:left;margin-left:82.85pt;margin-top:60.25pt;width:88.5pt;height:12pt;z-index:251712512;visibility:visible;mso-wrap-style:square;mso-wrap-distance-left:9pt;mso-wrap-distance-top:0;mso-wrap-distance-right:9pt;mso-wrap-distance-bottom:0;mso-position-horizontal:absolute;mso-position-horizontal-relative:text;mso-position-vertical:absolute;mso-position-vertical-relative:text;v-text-anchor:top" o:gfxdata="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" fillcolor="white [3201]" strokeweight=".5pt">
+                      <v:textbox>
+                        <w:txbxContent>
+                          <w:p/>
+                        </w:txbxContent>
+                      </v:textbox>
+                    </v:shape>
+                  </w:pict>
+                </mc:Fallback>
+              </mc:AlternateContent>
+            </w:r>
+            <w:r>
+              <w:rPr>
+                <w:noProof/>
+              </w:rPr>
+              <mc:AlternateContent>
+                <mc:Choice Requires="wps">
+                  <w:drawing>
+                    <wp:anchor distT="45720" distB="45720" distL="114300" distR="114300" simplePos="0" relativeHeight="251708416" behindDoc="0" locked="0" layoutInCell="1" allowOverlap="1" wp14:anchorId="5D438C06" wp14:editId="39A02117">
+                      <wp:simplePos x="0" y="0"/>
+                      <wp:positionH relativeFrom="column">
+                        <wp:align>center</wp:align>
+                      </wp:positionH>
+                      <wp:positionV relativeFrom="paragraph">
+                        <wp:posOffset>182880</wp:posOffset>
+                      </wp:positionV>
+                      <wp:extent cx="2360930" cy="1404620"/>
+                      <wp:effectExtent l="0" t="0" r="26670" b="22225"/>
+                      <wp:wrapSquare wrapText="bothSides"/>
+                      <wp:docPr id="195" name="Text Box 2"/>
+                      <wp:cNvGraphicFramePr>
+                        <a:graphicFrameLocks xmlns:a="http://schemas.openxmlformats.org/drawingml/2006/main"/>
+                      </wp:cNvGraphicFramePr>
+                      <a:graphic xmlns:a="http://schemas.openxmlformats.org/drawingml/2006/main">
+                        <a:graphicData uri="http://schemas.microsoft.com/office/word/2010/wordprocessingShape">
+                          <wps:wsp>
+                            <wps:cNvSpPr txBox="1">
+                              <a:spLocks noChangeArrowheads="1"/>
+                            </wps:cNvSpPr>
+                            <wps:spPr bwMode="auto">
+                              <a:xfrm>
+                                <a:off x="0" y="0"/>
+                                <a:ext cx="2360930" cy="1404620"/>
+                              </a:xfrm>
+                              <a:prstGeom prst="rect">
+                                <a:avLst/>
+                              </a:prstGeom>
+                              <a:solidFill>
+                                <a:srgbClr val="FFFFFF"/>
+                              </a:solidFill>
+                              <a:ln w="9525">
+                                <a:solidFill>
+                                  <a:srgbClr val="000000"/>
+                                </a:solidFill>
+                                <a:miter lim="800000"/>
+                                <a:headEnd/>
+                                <a:tailEnd/>
+                              </a:ln>
+                            </wps:spPr>
+                            <wps:txbx>
+                              <w:txbxContent>
+                                <w:p>
+                                  <w:pPr>
+                                    <w:jc w:val="center"/>
+                                  </w:pPr>
+                                  <w:r>
+                                    <w:t xml:space="preserve">Hornet </w:t>
+                                  </w:r>
+                                  <w:proofErr w:type="spellStart"/>
+                                  <w:r>
+                                    <w:t>CardGen</w:t>
+                                  </w:r>
+                                  <w:proofErr w:type="spellEnd"/>
+                                </w:p>
+                                <w:p>
+                                  <w:pPr>
+                                    <w:jc w:val="center"/>
+                                  </w:pPr>
+                                  <w:r>
+                                    <w:t>&lt;User&gt;</w:t>
+                                  </w:r>
+                                </w:p>
+                                <w:p>
+                                  <w:pPr>
+                                    <w:jc w:val="center"/>
+                                  </w:pPr>
+                                </w:p>
+                                <w:p>
+                                  <w:r>
+                                    <w:t>Username:</w:t>
+                                  </w:r>
+                                </w:p>
+                                <w:p>
+                                  <w:r>
+                                    <w:t xml:space="preserve">Department: </w:t>
+                                  </w:r>
+                                  <w:r>
+                                    <w:t>{ department list }</w:t>
+                                  </w:r>
+                                </w:p>
+                                <w:p/>
+                                <w:p>
+                                  <w:pPr>
+                                    <w:jc w:val="center"/>
+                                  </w:pPr>
+                                  <w:r>
+                                    <w:t>[ Submit ]</w:t>
+                                  </w:r>
+                                </w:p>
+                              </w:txbxContent>
+                            </wps:txbx>
+                            <wps:bodyPr rot="0" vert="horz" wrap="square" lIns="91440" tIns="45720" rIns="91440" bIns="45720" anchor="t" anchorCtr="0">
+                              <a:spAutoFit/>
+                            </wps:bodyPr>
+                          </wps:wsp>
+                        </a:graphicData>
+                      </a:graphic>
+                      <wp14:sizeRelH relativeFrom="margin">
+                        <wp14:pctWidth>40000</wp14:pctWidth>
+                      </wp14:sizeRelH>
+                      <wp14:sizeRelV relativeFrom="margin">
+                        <wp14:pctHeight>20000</wp14:pctHeight>
+                      </wp14:sizeRelV>
+                    </wp:anchor>
+                  </w:drawing>
+                </mc:Choice>
+                <mc:Fallback>
+                  <w:pict>
+                    <v:shape w14:anchorId="5D438C06" id="_x0000_s1057" type="#_x0000_t202" style="position:absolute;left:0;text-align:left;margin-left:0;margin-top:14.4pt;width:185.9pt;height:110.6pt;z-index:251708416;visibility:visible;mso-wrap-style:square;mso-width-percent:400;mso-height-percent:200;mso-wrap-distance-left:9pt;mso-wrap-distance-top:3.6pt;mso-wrap-distance-right:9pt;mso-wrap-distance-bottom:3.6pt;mso-position-horizontal:center;mso-position-horizontal-relative:text;mso-position-vertical:absolute;mso-position-vertical-relative:text;mso-width-percent:400;mso-height-percent:200;mso-width-relative:margin;mso-height-relative:margin;v-text-anchor:top" o:gfxdata="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">
+                      <v:textbox style="mso-fit-shape-to-text:t">
+                        <w:txbxContent>
+                          <w:p>
+                            <w:pPr>
+                              <w:jc w:val="center"/>
+                            </w:pPr>
+                            <w:r>
+                              <w:t xml:space="preserve">Hornet </w:t>
+                            </w:r>
+                            <w:proofErr w:type="spellStart"/>
+                            <w:r>
+                              <w:t>CardGen</w:t>
+                            </w:r>
+                            <w:proofErr w:type="spellEnd"/>
+                          </w:p>
+                          <w:p>
+                            <w:pPr>
+                              <w:jc w:val="center"/>
+                            </w:pPr>
+                            <w:r>
+                              <w:t>&lt;User&gt;</w:t>
+                            </w:r>
+                          </w:p>
+                          <w:p>
+                            <w:pPr>
+                              <w:jc w:val="center"/>
+                            </w:pPr>
+                          </w:p>
+                          <w:p>
+                            <w:r>
+                              <w:t>Username:</w:t>
+                            </w:r>
+                          </w:p>
+                          <w:p>
+                            <w:r>
+                              <w:t xml:space="preserve">Department: </w:t>
+                            </w:r>
+                            <w:r>
+                              <w:t>{ department list }</w:t>
+                            </w:r>
+                          </w:p>
+                          <w:p/>
+                          <w:p>
+                            <w:pPr>
+                              <w:jc w:val="center"/>
+                            </w:pPr>
+                            <w:r>
+                              <w:t>[ Submit ]</w:t>
+                            </w:r>
+                          </w:p>
+                        </w:txbxContent>
+                      </v:textbox>
+                      <w10:wrap type="square"/>
+                    </v:shape>
+                  </w:pict>
+                </mc:Fallback>
+              </mc:AlternateContent>
+            </w:r>
           </w:p>
         </w:tc>
         <w:tc>
@@ -3402,64 +5816,40 @@
             <w:tcW w:w="4675" w:type="dxa"/>
           </w:tcPr>
           <w:p>
-            <w:r>
-              <w:t xml:space="preserve">Add </w:t>
-            </w:r>
-            <w:r>
-              <w:t xml:space="preserve">New </w:t>
-            </w:r>
-            <w:r>
-              <w:t>Department</w:t>
-            </w:r>
-          </w:p>
-        </w:tc>
-      </w:tr>
-      <w:tr>
-        <w:tc>
-          <w:tcPr>
-            <w:tcW w:w="4675" w:type="dxa"/>
-          </w:tcPr>
-          <w:p>
             <w:pPr>
-              <w:jc w:val="center"/>
-              <w:rPr>
-                <w:noProof/>
+              <w:rPr>
+                <w:i/>
               </w:rPr>
             </w:pPr>
           </w:p>
-        </w:tc>
-        <w:tc>
-          <w:tcPr>
-            <w:tcW w:w="4675" w:type="dxa"/>
-          </w:tcPr>
-          <w:p>
-            <w:r>
-              <w:t>User List</w:t>
-            </w:r>
-          </w:p>
-        </w:tc>
-      </w:tr>
-      <w:tr>
-        <w:tc>
-          <w:tcPr>
-            <w:tcW w:w="4675" w:type="dxa"/>
-          </w:tcPr>
           <w:p>
             <w:pPr>
-              <w:jc w:val="center"/>
-              <w:rPr>
-                <w:noProof/>
+              <w:rPr>
+                <w:i/>
               </w:rPr>
             </w:pPr>
-          </w:p>
-        </w:tc>
-        <w:tc>
-          <w:tcPr>
-            <w:tcW w:w="4675" w:type="dxa"/>
-          </w:tcPr>
-          <w:p>
-            <w:r>
-              <w:t>Add New User</w:t>
+            <w:r>
+              <w:rPr>
+                <w:i/>
+              </w:rPr>
+              <w:t>User Add/Detail View</w:t>
+            </w:r>
+          </w:p>
+          <w:p/>
+          <w:p>
+            <w:r>
+              <w:t>After choosing a User from the User List, you will be taken to this view.</w:t>
+            </w:r>
+          </w:p>
+          <w:p/>
+          <w:p>
+            <w:r>
+              <w:t>You can change the username a</w:t>
+            </w:r>
+            <w:bookmarkStart w:id="2" w:name="_GoBack"/>
+            <w:bookmarkEnd w:id="2"/>
+            <w:r>
+              <w:t>nd change the department.</w:t>
             </w:r>
           </w:p>
         </w:tc>
@@ -3508,7 +5898,6 @@
       </w:pPr>
       <w:bookmarkStart w:id="4" w:name="_Toc479328558"/>
       <w:r>
-        <w:lastRenderedPageBreak/>
         <w:t>5.3 Hardware interfaces</w:t>
       </w:r>
       <w:bookmarkEnd w:id="4"/>
@@ -4478,7 +6867,7 @@
 </file>
 
 <file path=customXml/itemProps1.xml><?xml version="1.0" encoding="utf-8"?>
-<ds:datastoreItem xmlns:ds="http://schemas.openxmlformats.org/officeDocument/2006/customXml" ds:itemID="{2BCB8789-306B-4A95-BC9F-EF7A57676A7B}">
+<ds:datastoreItem xmlns:ds="http://schemas.openxmlformats.org/officeDocument/2006/customXml" ds:itemID="{50DFAB3F-1D62-41DB-8691-94B5DFA596FB}">
   <ds:schemaRefs>
     <ds:schemaRef ds:uri="http://schemas.openxmlformats.org/officeDocument/2006/bibliography"/>
   </ds:schemaRefs>

</xml_diff>